<commit_message>
vault backup: 2024-04-10 23:13:00
</commit_message>
<xml_diff>
--- a/Vakken/Blok 2/Wetenschapsjournalistiek/Achtergrond artikel (FOTONICA)/Achtergrondartikel_JortSiemes_4028198_Fotonica.docx
+++ b/Vakken/Blok 2/Wetenschapsjournalistiek/Achtergrond artikel (FOTONICA)/Achtergrondartikel_JortSiemes_4028198_Fotonica.docx
@@ -236,7 +236,96 @@
           <w:highlight w:val="yellow"/>
           <w14:ligatures w14:val="none"/>
         </w:rPr>
-        <w:t>Het doel van een computerchip is om signalen van de ene naar de andere plek te sturen, waardoor het informatie kan verwerken. Snellere computers kunnen meer signalen heen en weer sturen, wat vaak gepaard gaat met een hoger aantal transistoren op de chip.</w:t>
+        <w:t>Het doel van een computerchip is om</w:t>
+      </w:r>
+      <w:r>
+        <w:rPr>
+          <w:rFonts w:ascii="Civil Premium" w:eastAsia="Times New Roman" w:hAnsi="Civil Premium" w:cs="Times New Roman"/>
+          <w:kern w:val="0"/>
+          <w:sz w:val="24"/>
+          <w:szCs w:val="24"/>
+          <w:highlight w:val="yellow"/>
+          <w14:ligatures w14:val="none"/>
+        </w:rPr>
+        <w:t xml:space="preserve"> data</w:t>
+      </w:r>
+      <w:r>
+        <w:rPr>
+          <w:rFonts w:ascii="Civil Premium" w:eastAsia="Times New Roman" w:hAnsi="Civil Premium" w:cs="Times New Roman"/>
+          <w:kern w:val="0"/>
+          <w:sz w:val="24"/>
+          <w:szCs w:val="24"/>
+          <w:highlight w:val="yellow"/>
+          <w14:ligatures w14:val="none"/>
+        </w:rPr>
+        <w:t xml:space="preserve"> signalen van de ene naar de andere plek te sturen</w:t>
+      </w:r>
+      <w:r>
+        <w:rPr>
+          <w:rFonts w:ascii="Civil Premium" w:eastAsia="Times New Roman" w:hAnsi="Civil Premium" w:cs="Times New Roman"/>
+          <w:kern w:val="0"/>
+          <w:sz w:val="24"/>
+          <w:szCs w:val="24"/>
+          <w:highlight w:val="yellow"/>
+          <w14:ligatures w14:val="none"/>
+        </w:rPr>
+        <w:t>.</w:t>
+      </w:r>
+      <w:r>
+        <w:rPr>
+          <w:rFonts w:ascii="Civil Premium" w:eastAsia="Times New Roman" w:hAnsi="Civil Premium" w:cs="Times New Roman"/>
+          <w:kern w:val="0"/>
+          <w:sz w:val="24"/>
+          <w:szCs w:val="24"/>
+          <w:highlight w:val="yellow"/>
+          <w14:ligatures w14:val="none"/>
+        </w:rPr>
+        <w:t xml:space="preserve"> Snellere computers kunnen meer signalen </w:t>
+      </w:r>
+      <w:r>
+        <w:rPr>
+          <w:rFonts w:ascii="Civil Premium" w:eastAsia="Times New Roman" w:hAnsi="Civil Premium" w:cs="Times New Roman"/>
+          <w:kern w:val="0"/>
+          <w:sz w:val="24"/>
+          <w:szCs w:val="24"/>
+          <w:highlight w:val="yellow"/>
+          <w14:ligatures w14:val="none"/>
+        </w:rPr>
+        <w:t>versturen en ontvangen</w:t>
+      </w:r>
+      <w:r>
+        <w:rPr>
+          <w:rFonts w:ascii="Civil Premium" w:eastAsia="Times New Roman" w:hAnsi="Civil Premium" w:cs="Times New Roman"/>
+          <w:kern w:val="0"/>
+          <w:sz w:val="24"/>
+          <w:szCs w:val="24"/>
+          <w:highlight w:val="yellow"/>
+          <w14:ligatures w14:val="none"/>
+        </w:rPr>
+        <w:t xml:space="preserve">, wat vaak gepaard gaat met een hoger aantal </w:t>
+      </w:r>
+      <w:r>
+        <w:rPr>
+          <w:rFonts w:ascii="Civil Premium" w:eastAsia="Times New Roman" w:hAnsi="Civil Premium" w:cs="Times New Roman"/>
+          <w:kern w:val="0"/>
+          <w:sz w:val="24"/>
+          <w:szCs w:val="24"/>
+          <w:highlight w:val="yellow"/>
+          <w:u w:val="single"/>
+          <w14:ligatures w14:val="none"/>
+        </w:rPr>
+        <w:t>transistoren</w:t>
+      </w:r>
+      <w:r>
+        <w:rPr>
+          <w:rFonts w:ascii="Civil Premium" w:eastAsia="Times New Roman" w:hAnsi="Civil Premium" w:cs="Times New Roman"/>
+          <w:kern w:val="0"/>
+          <w:sz w:val="24"/>
+          <w:szCs w:val="24"/>
+          <w:highlight w:val="yellow"/>
+          <w14:ligatures w14:val="none"/>
+        </w:rPr>
+        <w:t xml:space="preserve"> op de chip.</w:t>
       </w:r>
       <w:r>
         <w:rPr>
@@ -303,7 +392,51 @@
           <w:highlight w:val="yellow"/>
           <w14:ligatures w14:val="none"/>
         </w:rPr>
-        <w:t>De huidige chips worden geproduceerd op silicium met een schaal die slechts enkele nanometers beslaat.</w:t>
+        <w:t>De huidige</w:t>
+      </w:r>
+      <w:r>
+        <w:rPr>
+          <w:rFonts w:ascii="Civil Premium" w:eastAsia="Times New Roman" w:hAnsi="Civil Premium" w:cs="Times New Roman"/>
+          <w:kern w:val="0"/>
+          <w:sz w:val="24"/>
+          <w:szCs w:val="24"/>
+          <w:highlight w:val="yellow"/>
+          <w14:ligatures w14:val="none"/>
+        </w:rPr>
+        <w:t xml:space="preserve"> computer</w:t>
+      </w:r>
+      <w:r>
+        <w:rPr>
+          <w:rFonts w:ascii="Civil Premium" w:eastAsia="Times New Roman" w:hAnsi="Civil Premium" w:cs="Times New Roman"/>
+          <w:kern w:val="0"/>
+          <w:sz w:val="24"/>
+          <w:szCs w:val="24"/>
+          <w:highlight w:val="yellow"/>
+          <w14:ligatures w14:val="none"/>
+        </w:rPr>
+        <w:t xml:space="preserve">chips worden geproduceerd op </w:t>
+      </w:r>
+      <w:r>
+        <w:rPr>
+          <w:rFonts w:ascii="Civil Premium" w:eastAsia="Times New Roman" w:hAnsi="Civil Premium" w:cs="Times New Roman"/>
+          <w:kern w:val="0"/>
+          <w:sz w:val="24"/>
+          <w:szCs w:val="24"/>
+          <w:highlight w:val="yellow"/>
+          <w14:ligatures w14:val="none"/>
+        </w:rPr>
+        <w:t>e</w:t>
+      </w:r>
+      <w:r>
+        <w:rPr>
+          <w:rFonts w:ascii="Civil Premium" w:eastAsia="Times New Roman" w:hAnsi="Civil Premium" w:cs="Times New Roman"/>
+          <w:kern w:val="0"/>
+          <w:sz w:val="24"/>
+          <w:szCs w:val="24"/>
+          <w:highlight w:val="yellow"/>
+          <w14:ligatures w14:val="none"/>
+        </w:rPr>
+        <w:t>en schaal die slechts enkele nanometers beslaat.</w:t>
       </w:r>
       <w:r>
         <w:rPr>
@@ -324,7 +457,117 @@
           <w:highlight w:val="yellow"/>
           <w14:ligatures w14:val="none"/>
         </w:rPr>
-        <w:t>Elektrische chips genereren niet alleen elektrische signalen, maar ook warmte. Deze warmte vormt een groot probleem, omdat het leidt tot aanzienlijk energieverlies en de mogelijkheid om chips nog sneller te laten werken belemmert.</w:t>
+        <w:t xml:space="preserve">Elektrische chips genereren </w:t>
+      </w:r>
+      <w:r>
+        <w:rPr>
+          <w:rFonts w:ascii="Civil Premium" w:eastAsia="Times New Roman" w:hAnsi="Civil Premium" w:cs="Times New Roman"/>
+          <w:kern w:val="0"/>
+          <w:sz w:val="24"/>
+          <w:szCs w:val="24"/>
+          <w:highlight w:val="yellow"/>
+          <w14:ligatures w14:val="none"/>
+        </w:rPr>
+        <w:t xml:space="preserve">in een computer </w:t>
+      </w:r>
+      <w:r>
+        <w:rPr>
+          <w:rFonts w:ascii="Civil Premium" w:eastAsia="Times New Roman" w:hAnsi="Civil Premium" w:cs="Times New Roman"/>
+          <w:kern w:val="0"/>
+          <w:sz w:val="24"/>
+          <w:szCs w:val="24"/>
+          <w:highlight w:val="yellow"/>
+          <w14:ligatures w14:val="none"/>
+        </w:rPr>
+        <w:t xml:space="preserve">niet alleen elektrische signalen maar ook </w:t>
+      </w:r>
+      <w:r>
+        <w:rPr>
+          <w:rFonts w:ascii="Civil Premium" w:eastAsia="Times New Roman" w:hAnsi="Civil Premium" w:cs="Times New Roman"/>
+          <w:kern w:val="0"/>
+          <w:sz w:val="24"/>
+          <w:szCs w:val="24"/>
+          <w:highlight w:val="yellow"/>
+          <w14:ligatures w14:val="none"/>
+        </w:rPr>
+        <w:t xml:space="preserve">veel </w:t>
+      </w:r>
+      <w:r>
+        <w:rPr>
+          <w:rFonts w:ascii="Civil Premium" w:eastAsia="Times New Roman" w:hAnsi="Civil Premium" w:cs="Times New Roman"/>
+          <w:kern w:val="0"/>
+          <w:sz w:val="24"/>
+          <w:szCs w:val="24"/>
+          <w:highlight w:val="yellow"/>
+          <w14:ligatures w14:val="none"/>
+        </w:rPr>
+        <w:t xml:space="preserve">warmte. Deze warmte vormt </w:t>
+      </w:r>
+      <w:r>
+        <w:rPr>
+          <w:rFonts w:ascii="Civil Premium" w:eastAsia="Times New Roman" w:hAnsi="Civil Premium" w:cs="Times New Roman"/>
+          <w:kern w:val="0"/>
+          <w:sz w:val="24"/>
+          <w:szCs w:val="24"/>
+          <w:highlight w:val="yellow"/>
+          <w14:ligatures w14:val="none"/>
+        </w:rPr>
+        <w:t xml:space="preserve">namelijk </w:t>
+      </w:r>
+      <w:r>
+        <w:rPr>
+          <w:rFonts w:ascii="Civil Premium" w:eastAsia="Times New Roman" w:hAnsi="Civil Premium" w:cs="Times New Roman"/>
+          <w:kern w:val="0"/>
+          <w:sz w:val="24"/>
+          <w:szCs w:val="24"/>
+          <w:highlight w:val="yellow"/>
+          <w14:ligatures w14:val="none"/>
+        </w:rPr>
+        <w:t xml:space="preserve">een probleem, het leidt tot </w:t>
+      </w:r>
+      <w:r>
+        <w:rPr>
+          <w:rFonts w:ascii="Civil Premium" w:eastAsia="Times New Roman" w:hAnsi="Civil Premium" w:cs="Times New Roman"/>
+          <w:kern w:val="0"/>
+          <w:sz w:val="24"/>
+          <w:szCs w:val="24"/>
+          <w:highlight w:val="yellow"/>
+          <w14:ligatures w14:val="none"/>
+        </w:rPr>
+        <w:t>onnodig veel</w:t>
+      </w:r>
+      <w:r>
+        <w:rPr>
+          <w:rFonts w:ascii="Civil Premium" w:eastAsia="Times New Roman" w:hAnsi="Civil Premium" w:cs="Times New Roman"/>
+          <w:kern w:val="0"/>
+          <w:sz w:val="24"/>
+          <w:szCs w:val="24"/>
+          <w:highlight w:val="yellow"/>
+          <w14:ligatures w14:val="none"/>
+        </w:rPr>
+        <w:t xml:space="preserve"> energieverlies </w:t>
+      </w:r>
+      <w:r>
+        <w:rPr>
+          <w:rFonts w:ascii="Civil Premium" w:eastAsia="Times New Roman" w:hAnsi="Civil Premium" w:cs="Times New Roman"/>
+          <w:kern w:val="0"/>
+          <w:sz w:val="24"/>
+          <w:szCs w:val="24"/>
+          <w:highlight w:val="yellow"/>
+          <w14:ligatures w14:val="none"/>
+        </w:rPr>
+        <w:t>wat</w:t>
+      </w:r>
+      <w:r>
+        <w:rPr>
+          <w:rFonts w:ascii="Civil Premium" w:eastAsia="Times New Roman" w:hAnsi="Civil Premium" w:cs="Times New Roman"/>
+          <w:kern w:val="0"/>
+          <w:sz w:val="24"/>
+          <w:szCs w:val="24"/>
+          <w:highlight w:val="yellow"/>
+          <w14:ligatures w14:val="none"/>
+        </w:rPr>
+        <w:t xml:space="preserve"> de mogelijkheid om chips nog sneller te laten werken belemmert.</w:t>
       </w:r>
     </w:p>
     <w:p>

</xml_diff>

<commit_message>
vault backup: 2024-04-10 23:44:00
</commit_message>
<xml_diff>
--- a/Vakken/Blok 2/Wetenschapsjournalistiek/Achtergrond artikel (FOTONICA)/Achtergrondartikel_JortSiemes_4028198_Fotonica.docx
+++ b/Vakken/Blok 2/Wetenschapsjournalistiek/Achtergrond artikel (FOTONICA)/Achtergrondartikel_JortSiemes_4028198_Fotonica.docx
@@ -2270,67 +2270,17 @@
           <w:szCs w:val="24"/>
           <w14:ligatures w14:val="none"/>
         </w:rPr>
-        <w:t xml:space="preserve"> worden geëtst. Echter, </w:t>
-      </w:r>
-      <w:r>
-        <w:rPr>
-          <w:rFonts w:ascii="Civil Premium" w:eastAsia="Times New Roman" w:hAnsi="Civil Premium" w:cs="Times New Roman"/>
-          <w:kern w:val="0"/>
-          <w:sz w:val="24"/>
-          <w:szCs w:val="24"/>
-          <w14:ligatures w14:val="none"/>
-        </w:rPr>
-        <w:t xml:space="preserve">houden </w:t>
-      </w:r>
-      <w:r>
-        <w:rPr>
-          <w:rFonts w:ascii="Civil Premium" w:eastAsia="Times New Roman" w:hAnsi="Civil Premium" w:cs="Times New Roman"/>
-          <w:kern w:val="0"/>
-          <w:sz w:val="24"/>
-          <w:szCs w:val="24"/>
-          <w14:ligatures w14:val="none"/>
-        </w:rPr>
-        <w:t>de overeenkomsten daar</w:t>
-      </w:r>
-      <w:r>
-        <w:rPr>
-          <w:rFonts w:ascii="Civil Premium" w:eastAsia="Times New Roman" w:hAnsi="Civil Premium" w:cs="Times New Roman"/>
-          <w:kern w:val="0"/>
-          <w:sz w:val="24"/>
-          <w:szCs w:val="24"/>
-          <w14:ligatures w14:val="none"/>
-        </w:rPr>
-        <w:t xml:space="preserve"> op</w:t>
-      </w:r>
-      <w:r>
-        <w:rPr>
-          <w:rFonts w:ascii="Civil Premium" w:eastAsia="Times New Roman" w:hAnsi="Civil Premium" w:cs="Times New Roman"/>
-          <w:kern w:val="0"/>
-          <w:sz w:val="24"/>
-          <w:szCs w:val="24"/>
-          <w14:ligatures w14:val="none"/>
-        </w:rPr>
-        <w:t xml:space="preserve">, omdat de eerdergenoemde transistor </w:t>
-      </w:r>
-      <w:r>
-        <w:rPr>
-          <w:rFonts w:ascii="Civil Premium" w:eastAsia="Times New Roman" w:hAnsi="Civil Premium" w:cs="Times New Roman"/>
-          <w:kern w:val="0"/>
-          <w:sz w:val="24"/>
-          <w:szCs w:val="24"/>
-          <w14:ligatures w14:val="none"/>
-        </w:rPr>
-        <w:t xml:space="preserve">bij een fotonische chip </w:t>
-      </w:r>
-      <w:r>
-        <w:rPr>
-          <w:rFonts w:ascii="Civil Premium" w:eastAsia="Times New Roman" w:hAnsi="Civil Premium" w:cs="Times New Roman"/>
-          <w:kern w:val="0"/>
-          <w:sz w:val="24"/>
-          <w:szCs w:val="24"/>
-          <w14:ligatures w14:val="none"/>
-        </w:rPr>
-        <w:t>wordt vervangen door nieuwe componenten.</w:t>
+        <w:t xml:space="preserve"> worden geëtst. </w:t>
+      </w:r>
+      <w:r>
+        <w:rPr>
+          <w:rFonts w:ascii="Civil Premium" w:eastAsia="Times New Roman" w:hAnsi="Civil Premium" w:cs="Times New Roman"/>
+          <w:kern w:val="0"/>
+          <w:sz w:val="24"/>
+          <w:szCs w:val="24"/>
+          <w14:ligatures w14:val="none"/>
+        </w:rPr>
+        <w:t>Echter, de overeenkomsten eindigen daar, aangezien de eerdergenoemde transistor bij een fotonische chip wordt vervangen door nieuwe componenten.</w:t>
       </w:r>
     </w:p>
     <w:p>
@@ -2352,89 +2302,61 @@
           <w:szCs w:val="24"/>
           <w14:ligatures w14:val="none"/>
         </w:rPr>
-        <w:t xml:space="preserve">In eerste instantie is licht met een specifieke golflengte nodig, geleverd door de laser, </w:t>
-      </w:r>
-      <w:r>
-        <w:rPr>
-          <w:rFonts w:ascii="Civil Premium" w:eastAsia="Times New Roman" w:hAnsi="Civil Premium" w:cs="Times New Roman"/>
-          <w:kern w:val="0"/>
-          <w:sz w:val="24"/>
-          <w:szCs w:val="24"/>
-          <w14:ligatures w14:val="none"/>
-        </w:rPr>
-        <w:t>dit licht is de basis</w:t>
-      </w:r>
-      <w:r>
-        <w:rPr>
-          <w:rFonts w:ascii="Civil Premium" w:eastAsia="Times New Roman" w:hAnsi="Civil Premium" w:cs="Times New Roman"/>
-          <w:kern w:val="0"/>
-          <w:sz w:val="24"/>
-          <w:szCs w:val="24"/>
-          <w14:ligatures w14:val="none"/>
-        </w:rPr>
-        <w:t xml:space="preserve"> voor de overdracht van signalen door de chip. </w:t>
-      </w:r>
-      <w:r>
-        <w:rPr>
-          <w:rFonts w:ascii="Civil Premium" w:eastAsia="Times New Roman" w:hAnsi="Civil Premium" w:cs="Times New Roman"/>
-          <w:kern w:val="0"/>
-          <w:sz w:val="24"/>
-          <w:szCs w:val="24"/>
-          <w14:ligatures w14:val="none"/>
-        </w:rPr>
-        <w:t>V</w:t>
-      </w:r>
-      <w:r>
-        <w:rPr>
-          <w:rFonts w:ascii="Civil Premium" w:eastAsia="Times New Roman" w:hAnsi="Civil Premium" w:cs="Times New Roman"/>
-          <w:kern w:val="0"/>
-          <w:sz w:val="24"/>
-          <w:szCs w:val="24"/>
-          <w14:ligatures w14:val="none"/>
-        </w:rPr>
-        <w:t>ervolgens</w:t>
-      </w:r>
-      <w:r>
-        <w:rPr>
-          <w:rFonts w:ascii="Civil Premium" w:eastAsia="Times New Roman" w:hAnsi="Civil Premium" w:cs="Times New Roman"/>
-          <w:kern w:val="0"/>
-          <w:sz w:val="24"/>
-          <w:szCs w:val="24"/>
-          <w14:ligatures w14:val="none"/>
-        </w:rPr>
-        <w:t xml:space="preserve"> </w:t>
-      </w:r>
-      <w:r>
-        <w:rPr>
-          <w:rFonts w:ascii="Civil Premium" w:eastAsia="Times New Roman" w:hAnsi="Civil Premium" w:cs="Times New Roman"/>
-          <w:kern w:val="0"/>
-          <w:sz w:val="24"/>
-          <w:szCs w:val="24"/>
-          <w14:ligatures w14:val="none"/>
-        </w:rPr>
-        <w:t xml:space="preserve"> via de </w:t>
-      </w:r>
-      <w:proofErr w:type="spellStart"/>
-      <w:r>
-        <w:rPr>
-          <w:rFonts w:ascii="Civil Premium" w:eastAsia="Times New Roman" w:hAnsi="Civil Premium" w:cs="Times New Roman"/>
-          <w:kern w:val="0"/>
-          <w:sz w:val="24"/>
-          <w:szCs w:val="24"/>
-          <w14:ligatures w14:val="none"/>
-        </w:rPr>
-        <w:t>vermogensplitser</w:t>
-      </w:r>
-      <w:proofErr w:type="spellEnd"/>
-      <w:r>
-        <w:rPr>
-          <w:rFonts w:ascii="Civil Premium" w:eastAsia="Times New Roman" w:hAnsi="Civil Premium" w:cs="Times New Roman"/>
-          <w:kern w:val="0"/>
-          <w:sz w:val="24"/>
-          <w:szCs w:val="24"/>
-          <w14:ligatures w14:val="none"/>
-        </w:rPr>
-        <w:t xml:space="preserve"> verdeeld naar meerdere paden in de chip. Deze paden, genaamd waveguides, zijn structuren die het licht geleiden en naar verschillende delen van de chip sturen. De optische modulator verandert de eigenschappen van het licht, waardoor gegevens kunnen worden gecodeerd voor transmissie. Als laatste zijn er detectoren op de fotonische chip om het signaal te registreren en om te zetten in een elektrisch signaal dat kan worden verwerkt door andere elektronische componenten van het systeem.</w:t>
+        <w:t xml:space="preserve">Deze nieuwe onderdelen zijn aanzienlijk complexer en vormen de grootste reden waarom fotonische chips nog niet op hetzelfde niveau zijn als elektrische computerchips. Toch zijn Nederlandse bedrijven zoals </w:t>
+      </w:r>
+      <w:r>
+        <w:rPr>
+          <w:rFonts w:ascii="Civil Premium" w:eastAsia="Times New Roman" w:hAnsi="Civil Premium" w:cs="Times New Roman"/>
+          <w:kern w:val="0"/>
+          <w:sz w:val="24"/>
+          <w:szCs w:val="24"/>
+          <w:u w:val="single"/>
+          <w14:ligatures w14:val="none"/>
+        </w:rPr>
+        <w:t xml:space="preserve">Smart </w:t>
+      </w:r>
+      <w:proofErr w:type="spellStart"/>
+      <w:r>
+        <w:rPr>
+          <w:rFonts w:ascii="Civil Premium" w:eastAsia="Times New Roman" w:hAnsi="Civil Premium" w:cs="Times New Roman"/>
+          <w:kern w:val="0"/>
+          <w:sz w:val="24"/>
+          <w:szCs w:val="24"/>
+          <w:u w:val="single"/>
+          <w14:ligatures w14:val="none"/>
+        </w:rPr>
+        <w:t>Photonics</w:t>
+      </w:r>
+      <w:proofErr w:type="spellEnd"/>
+      <w:r>
+        <w:rPr>
+          <w:rFonts w:ascii="Civil Premium" w:eastAsia="Times New Roman" w:hAnsi="Civil Premium" w:cs="Times New Roman"/>
+          <w:kern w:val="0"/>
+          <w:sz w:val="24"/>
+          <w:szCs w:val="24"/>
+          <w14:ligatures w14:val="none"/>
+        </w:rPr>
+        <w:t xml:space="preserve"> actief bezig om deze </w:t>
+      </w:r>
+      <w:r>
+        <w:rPr>
+          <w:rFonts w:ascii="Civil Premium" w:eastAsia="Times New Roman" w:hAnsi="Civil Premium" w:cs="Times New Roman"/>
+          <w:kern w:val="0"/>
+          <w:sz w:val="24"/>
+          <w:szCs w:val="24"/>
+          <w14:ligatures w14:val="none"/>
+        </w:rPr>
+        <w:t xml:space="preserve">lastige </w:t>
+      </w:r>
+      <w:r>
+        <w:rPr>
+          <w:rFonts w:ascii="Civil Premium" w:eastAsia="Times New Roman" w:hAnsi="Civil Premium" w:cs="Times New Roman"/>
+          <w:kern w:val="0"/>
+          <w:sz w:val="24"/>
+          <w:szCs w:val="24"/>
+          <w14:ligatures w14:val="none"/>
+        </w:rPr>
+        <w:t>chips steeds kleiner te fabriceren.</w:t>
       </w:r>
     </w:p>
     <w:p>
@@ -2442,44 +2364,14 @@
         <w:spacing w:before="100" w:beforeAutospacing="1" w:after="100" w:afterAutospacing="1" w:line="240" w:lineRule="auto"/>
         <w:rPr>
           <w:rFonts w:ascii="Civil Premium" w:eastAsia="Times New Roman" w:hAnsi="Civil Premium" w:cs="Times New Roman"/>
-          <w:kern w:val="0"/>
-          <w:sz w:val="24"/>
-          <w:szCs w:val="24"/>
-          <w14:ligatures w14:val="none"/>
-        </w:rPr>
-      </w:pPr>
-      <w:r>
-        <w:rPr>
-          <w:rFonts w:ascii="Civil Premium" w:eastAsia="Times New Roman" w:hAnsi="Civil Premium" w:cs="Times New Roman"/>
-          <w:kern w:val="0"/>
-          <w:sz w:val="24"/>
-          <w:szCs w:val="24"/>
-          <w14:ligatures w14:val="none"/>
-        </w:rPr>
-        <w:t xml:space="preserve">Deze nieuwe onderdelen zijn aanzienlijk complexer dan de transistoren in elektrische chips en vormen de grootste reden waarom fotonische chips nog niet op hetzelfde niveau zijn als elektrische computerchips. Toch zijn Nederlandse bedrijven zoals Smart </w:t>
-      </w:r>
-      <w:proofErr w:type="spellStart"/>
-      <w:r>
-        <w:rPr>
-          <w:rFonts w:ascii="Civil Premium" w:eastAsia="Times New Roman" w:hAnsi="Civil Premium" w:cs="Times New Roman"/>
-          <w:kern w:val="0"/>
-          <w:sz w:val="24"/>
-          <w:szCs w:val="24"/>
-          <w14:ligatures w14:val="none"/>
-        </w:rPr>
-        <w:t>Photonics</w:t>
-      </w:r>
-      <w:proofErr w:type="spellEnd"/>
-      <w:r>
-        <w:rPr>
-          <w:rFonts w:ascii="Civil Premium" w:eastAsia="Times New Roman" w:hAnsi="Civil Premium" w:cs="Times New Roman"/>
-          <w:kern w:val="0"/>
-          <w:sz w:val="24"/>
-          <w:szCs w:val="24"/>
-          <w14:ligatures w14:val="none"/>
-        </w:rPr>
-        <w:t xml:space="preserve"> actief bezig om deze chips steeds kleiner te fabriceren.</w:t>
-      </w:r>
+          <w:b/>
+          <w:bCs/>
+          <w:kern w:val="0"/>
+          <w:sz w:val="24"/>
+          <w:szCs w:val="24"/>
+          <w14:ligatures w14:val="none"/>
+        </w:rPr>
+      </w:pPr>
     </w:p>
     <w:p>
       <w:pPr>
@@ -2546,7 +2438,47 @@
           <w:szCs w:val="24"/>
           <w14:ligatures w14:val="none"/>
         </w:rPr>
-        <w:t>De overheid en investeerders stellen de komende jaren honderden miljoenen euro's beschikbaar om deze industrie te stimuleren.</w:t>
+        <w:t>Qua investeringen lijk dat wel zo, d</w:t>
+      </w:r>
+      <w:r>
+        <w:rPr>
+          <w:rFonts w:ascii="Civil Premium" w:eastAsia="Times New Roman" w:hAnsi="Civil Premium" w:cs="Times New Roman"/>
+          <w:kern w:val="0"/>
+          <w:sz w:val="24"/>
+          <w:szCs w:val="24"/>
+          <w14:ligatures w14:val="none"/>
+        </w:rPr>
+        <w:t xml:space="preserve">e overheid en investeerders stellen </w:t>
+      </w:r>
+      <w:r>
+        <w:rPr>
+          <w:rFonts w:ascii="Civil Premium" w:eastAsia="Times New Roman" w:hAnsi="Civil Premium" w:cs="Times New Roman"/>
+          <w:kern w:val="0"/>
+          <w:sz w:val="24"/>
+          <w:szCs w:val="24"/>
+          <w14:ligatures w14:val="none"/>
+        </w:rPr>
+        <w:t xml:space="preserve">namelijk </w:t>
+      </w:r>
+      <w:r>
+        <w:rPr>
+          <w:rFonts w:ascii="Civil Premium" w:eastAsia="Times New Roman" w:hAnsi="Civil Premium" w:cs="Times New Roman"/>
+          <w:kern w:val="0"/>
+          <w:sz w:val="24"/>
+          <w:szCs w:val="24"/>
+          <w14:ligatures w14:val="none"/>
+        </w:rPr>
+        <w:t>de komende jaren honderden miljoenen euro's beschikbaar om deze industrie te stimuleren.</w:t>
+      </w:r>
+      <w:r>
+        <w:rPr>
+          <w:rFonts w:ascii="Civil Premium" w:eastAsia="Times New Roman" w:hAnsi="Civil Premium" w:cs="Times New Roman"/>
+          <w:kern w:val="0"/>
+          <w:sz w:val="24"/>
+          <w:szCs w:val="24"/>
+          <w14:ligatures w14:val="none"/>
+        </w:rPr>
+        <w:t xml:space="preserve"> </w:t>
       </w:r>
     </w:p>
     <w:p>
@@ -2568,7 +2500,57 @@
           <w:szCs w:val="24"/>
           <w14:ligatures w14:val="none"/>
         </w:rPr>
-        <w:t xml:space="preserve">De Nederlandse overheid, investeerders en bedrijven als ASML en NXP steken honderden miljoenen in een nieuwe chipindustrie. Nederland moet een wereldmacht worden in deze fotonische chips. De markt lijkt klaar om de technologie te omarmen. Maar de risico's zijn groot. </w:t>
+        <w:t xml:space="preserve">Een lucratief toekomstbeeld is het idee dat </w:t>
+      </w:r>
+      <w:r>
+        <w:rPr>
+          <w:rFonts w:ascii="Civil Premium" w:eastAsia="Times New Roman" w:hAnsi="Civil Premium" w:cs="Times New Roman"/>
+          <w:kern w:val="0"/>
+          <w:sz w:val="24"/>
+          <w:szCs w:val="24"/>
+          <w14:ligatures w14:val="none"/>
+        </w:rPr>
+        <w:t>Nederland</w:t>
+      </w:r>
+      <w:r>
+        <w:rPr>
+          <w:rFonts w:ascii="Civil Premium" w:eastAsia="Times New Roman" w:hAnsi="Civil Premium" w:cs="Times New Roman"/>
+          <w:kern w:val="0"/>
+          <w:sz w:val="24"/>
+          <w:szCs w:val="24"/>
+          <w14:ligatures w14:val="none"/>
+        </w:rPr>
+        <w:t xml:space="preserve"> koploper wordt</w:t>
+      </w:r>
+      <w:r>
+        <w:rPr>
+          <w:rFonts w:ascii="Civil Premium" w:eastAsia="Times New Roman" w:hAnsi="Civil Premium" w:cs="Times New Roman"/>
+          <w:kern w:val="0"/>
+          <w:sz w:val="24"/>
+          <w:szCs w:val="24"/>
+          <w14:ligatures w14:val="none"/>
+        </w:rPr>
+        <w:t xml:space="preserve"> in</w:t>
+      </w:r>
+      <w:r>
+        <w:rPr>
+          <w:rFonts w:ascii="Civil Premium" w:eastAsia="Times New Roman" w:hAnsi="Civil Premium" w:cs="Times New Roman"/>
+          <w:kern w:val="0"/>
+          <w:sz w:val="24"/>
+          <w:szCs w:val="24"/>
+          <w14:ligatures w14:val="none"/>
+        </w:rPr>
+        <w:t xml:space="preserve"> het maken van</w:t>
+      </w:r>
+      <w:r>
+        <w:rPr>
+          <w:rFonts w:ascii="Civil Premium" w:eastAsia="Times New Roman" w:hAnsi="Civil Premium" w:cs="Times New Roman"/>
+          <w:kern w:val="0"/>
+          <w:sz w:val="24"/>
+          <w:szCs w:val="24"/>
+          <w14:ligatures w14:val="none"/>
+        </w:rPr>
+        <w:t xml:space="preserve"> deze fotonische chips. De markt lijkt klaar om de technologie te omarmen. Maar de risico's zijn groot. </w:t>
       </w:r>
     </w:p>
     <w:p>
@@ -2590,18 +2572,7 @@
           <w:szCs w:val="24"/>
           <w14:ligatures w14:val="none"/>
         </w:rPr>
-        <w:t xml:space="preserve">Stel dát de markt voor fotonische chips binnen een paar jaar ontploft, dan staat Nederland er in principe goed voor. 'Uniek voor Nederland is dat we hier álles hebben. Van ontwerp tot productie, testen en verpakken, tot bedrijven die </w:t>
-      </w:r>
-      <w:r>
-        <w:rPr>
-          <w:rFonts w:ascii="Civil Premium" w:eastAsia="Times New Roman" w:hAnsi="Civil Premium" w:cs="Times New Roman"/>
-          <w:kern w:val="0"/>
-          <w:sz w:val="24"/>
-          <w:szCs w:val="24"/>
-          <w14:ligatures w14:val="none"/>
-        </w:rPr>
-        <w:lastRenderedPageBreak/>
-        <w:t xml:space="preserve">producten maken met fotonische chips erin', legde </w:t>
+        <w:t xml:space="preserve">Stel dát de markt voor fotonische chips binnen een paar jaar ontploft, dan staat Nederland er in principe goed voor. 'Uniek voor Nederland is dat we hier álles hebben. Van ontwerp tot productie, testen en verpakken, tot bedrijven die producten maken met fotonische chips erin', legde </w:t>
       </w:r>
       <w:proofErr w:type="spellStart"/>
       <w:r>
@@ -2738,6 +2709,7 @@
           <w:szCs w:val="24"/>
           <w14:ligatures w14:val="none"/>
         </w:rPr>
+        <w:lastRenderedPageBreak/>
         <w:t>Ook andere landen trekken veel geld uit voor de ontwikkeling van een fotonische chipindustrie, waaronder China en de Verenigde Staten.</w:t>
       </w:r>
     </w:p>

</xml_diff>

<commit_message>
vault backup: 2024-04-10 23:55:03
</commit_message>
<xml_diff>
--- a/Vakken/Blok 2/Wetenschapsjournalistiek/Achtergrond artikel (FOTONICA)/Achtergrondartikel_JortSiemes_4028198_Fotonica.docx
+++ b/Vakken/Blok 2/Wetenschapsjournalistiek/Achtergrond artikel (FOTONICA)/Achtergrondartikel_JortSiemes_4028198_Fotonica.docx
@@ -50,8 +50,9 @@
           <w:szCs w:val="24"/>
           <w14:ligatures w14:val="none"/>
         </w:rPr>
-        <w:t xml:space="preserve">In Mexico hebben ze tortillachips en in Las Vegas zijn pokerchips onmisbaar, in Eindhoven word er druk gewerkt aan de nieuwe Nederlandse trots: </w:t>
-      </w:r>
+        <w:t xml:space="preserve">In Mexico hebben ze tortillachips en in Las Vegas zijn pokerchips onmisbaar, in Eindhoven </w:t>
+      </w:r>
+      <w:proofErr w:type="gramStart"/>
       <w:r>
         <w:rPr>
           <w:rFonts w:ascii="Civil Premium" w:eastAsia="Times New Roman" w:hAnsi="Civil Premium" w:cs="Times New Roman"/>
@@ -60,11 +61,11 @@
           <w:kern w:val="0"/>
           <w:sz w:val="24"/>
           <w:szCs w:val="24"/>
-          <w:u w:val="single"/>
-          <w14:ligatures w14:val="none"/>
-        </w:rPr>
-        <w:t>Fotonische chips</w:t>
-      </w:r>
+          <w14:ligatures w14:val="none"/>
+        </w:rPr>
+        <w:t>word</w:t>
+      </w:r>
+      <w:proofErr w:type="gramEnd"/>
       <w:r>
         <w:rPr>
           <w:rFonts w:ascii="Civil Premium" w:eastAsia="Times New Roman" w:hAnsi="Civil Premium" w:cs="Times New Roman"/>
@@ -75,9 +76,8 @@
           <w:szCs w:val="24"/>
           <w14:ligatures w14:val="none"/>
         </w:rPr>
-        <w:t xml:space="preserve">. De aanstaande </w:t>
-      </w:r>
-      <w:proofErr w:type="spellStart"/>
+        <w:t xml:space="preserve"> er druk gewerkt aan de nieuwe Nederlandse trots: </w:t>
+      </w:r>
       <w:r>
         <w:rPr>
           <w:rFonts w:ascii="Civil Premium" w:eastAsia="Times New Roman" w:hAnsi="Civil Premium" w:cs="Times New Roman"/>
@@ -86,11 +86,11 @@
           <w:kern w:val="0"/>
           <w:sz w:val="24"/>
           <w:szCs w:val="24"/>
-          <w14:ligatures w14:val="none"/>
-        </w:rPr>
-        <w:t>efficientieslag</w:t>
-      </w:r>
-      <w:proofErr w:type="spellEnd"/>
+          <w:u w:val="single"/>
+          <w14:ligatures w14:val="none"/>
+        </w:rPr>
+        <w:t>Fotonische chips</w:t>
+      </w:r>
       <w:r>
         <w:rPr>
           <w:rFonts w:ascii="Civil Premium" w:eastAsia="Times New Roman" w:hAnsi="Civil Premium" w:cs="Times New Roman"/>
@@ -101,6 +101,32 @@
           <w:szCs w:val="24"/>
           <w14:ligatures w14:val="none"/>
         </w:rPr>
+        <w:t xml:space="preserve">. De aanstaande </w:t>
+      </w:r>
+      <w:proofErr w:type="spellStart"/>
+      <w:r>
+        <w:rPr>
+          <w:rFonts w:ascii="Civil Premium" w:eastAsia="Times New Roman" w:hAnsi="Civil Premium" w:cs="Times New Roman"/>
+          <w:b/>
+          <w:bCs/>
+          <w:kern w:val="0"/>
+          <w:sz w:val="24"/>
+          <w:szCs w:val="24"/>
+          <w14:ligatures w14:val="none"/>
+        </w:rPr>
+        <w:t>efficientieslag</w:t>
+      </w:r>
+      <w:proofErr w:type="spellEnd"/>
+      <w:r>
+        <w:rPr>
+          <w:rFonts w:ascii="Civil Premium" w:eastAsia="Times New Roman" w:hAnsi="Civil Premium" w:cs="Times New Roman"/>
+          <w:b/>
+          <w:bCs/>
+          <w:kern w:val="0"/>
+          <w:sz w:val="24"/>
+          <w:szCs w:val="24"/>
+          <w14:ligatures w14:val="none"/>
+        </w:rPr>
         <w:t xml:space="preserve"> in de wereld van computers.</w:t>
       </w:r>
     </w:p>
@@ -2550,7 +2576,73 @@
           <w:szCs w:val="24"/>
           <w14:ligatures w14:val="none"/>
         </w:rPr>
-        <w:t xml:space="preserve"> deze fotonische chips. De markt lijkt klaar om de technologie te omarmen. Maar de risico's zijn groot. </w:t>
+        <w:t xml:space="preserve"> deze fotonische chips. De markt lijkt klaar om de technologie te omarmen. Uniek voor Nederland is dat we hier álles hebben. Van ontwerp tot productie, testen en verpakken, tot bedrijven die producten maken met fotonische chips erin', legde </w:t>
+      </w:r>
+      <w:proofErr w:type="spellStart"/>
+      <w:r>
+        <w:rPr>
+          <w:rFonts w:ascii="Civil Premium" w:eastAsia="Times New Roman" w:hAnsi="Civil Premium" w:cs="Times New Roman"/>
+          <w:kern w:val="0"/>
+          <w:sz w:val="24"/>
+          <w:szCs w:val="24"/>
+          <w14:ligatures w14:val="none"/>
+        </w:rPr>
+        <w:t>PhotonDelta</w:t>
+      </w:r>
+      <w:proofErr w:type="spellEnd"/>
+      <w:r>
+        <w:rPr>
+          <w:rFonts w:ascii="Civil Premium" w:eastAsia="Times New Roman" w:hAnsi="Civil Premium" w:cs="Times New Roman"/>
+          <w:kern w:val="0"/>
+          <w:sz w:val="24"/>
+          <w:szCs w:val="24"/>
+          <w14:ligatures w14:val="none"/>
+        </w:rPr>
+        <w:t xml:space="preserve">-directeur </w:t>
+      </w:r>
+      <w:proofErr w:type="spellStart"/>
+      <w:r>
+        <w:rPr>
+          <w:rFonts w:ascii="Civil Premium" w:eastAsia="Times New Roman" w:hAnsi="Civil Premium" w:cs="Times New Roman"/>
+          <w:kern w:val="0"/>
+          <w:sz w:val="24"/>
+          <w:szCs w:val="24"/>
+          <w14:ligatures w14:val="none"/>
+        </w:rPr>
+        <w:t>Ewit</w:t>
+      </w:r>
+      <w:proofErr w:type="spellEnd"/>
+      <w:r>
+        <w:rPr>
+          <w:rFonts w:ascii="Civil Premium" w:eastAsia="Times New Roman" w:hAnsi="Civil Premium" w:cs="Times New Roman"/>
+          <w:kern w:val="0"/>
+          <w:sz w:val="24"/>
+          <w:szCs w:val="24"/>
+          <w14:ligatures w14:val="none"/>
+        </w:rPr>
+        <w:t xml:space="preserve"> Roos uit aan Koning Willem-Alexander. Die liet zich eerder dit jaar in Eindhoven informeren over de nieuwe industrie. </w:t>
+      </w:r>
+      <w:proofErr w:type="spellStart"/>
+      <w:r>
+        <w:rPr>
+          <w:rFonts w:ascii="Civil Premium" w:eastAsia="Times New Roman" w:hAnsi="Civil Premium" w:cs="Times New Roman"/>
+          <w:kern w:val="0"/>
+          <w:sz w:val="24"/>
+          <w:szCs w:val="24"/>
+          <w14:ligatures w14:val="none"/>
+        </w:rPr>
+        <w:t>PhotonDelta</w:t>
+      </w:r>
+      <w:proofErr w:type="spellEnd"/>
+      <w:r>
+        <w:rPr>
+          <w:rFonts w:ascii="Civil Premium" w:eastAsia="Times New Roman" w:hAnsi="Civil Premium" w:cs="Times New Roman"/>
+          <w:kern w:val="0"/>
+          <w:sz w:val="24"/>
+          <w:szCs w:val="24"/>
+          <w14:ligatures w14:val="none"/>
+        </w:rPr>
+        <w:t xml:space="preserve"> is het Nederlandse samenwerkingsverband van bedrijven en kennisinstellingen in de fotonica.</w:t>
       </w:r>
     </w:p>
     <w:p>
@@ -2572,122 +2664,56 @@
           <w:szCs w:val="24"/>
           <w14:ligatures w14:val="none"/>
         </w:rPr>
-        <w:t xml:space="preserve">Stel dát de markt voor fotonische chips binnen een paar jaar ontploft, dan staat Nederland er in principe goed voor. 'Uniek voor Nederland is dat we hier álles hebben. Van ontwerp tot productie, testen en verpakken, tot bedrijven die producten maken met fotonische chips erin', legde </w:t>
-      </w:r>
-      <w:proofErr w:type="spellStart"/>
-      <w:r>
-        <w:rPr>
-          <w:rFonts w:ascii="Civil Premium" w:eastAsia="Times New Roman" w:hAnsi="Civil Premium" w:cs="Times New Roman"/>
-          <w:kern w:val="0"/>
-          <w:sz w:val="24"/>
-          <w:szCs w:val="24"/>
-          <w14:ligatures w14:val="none"/>
-        </w:rPr>
-        <w:t>PhotonDelta</w:t>
-      </w:r>
-      <w:proofErr w:type="spellEnd"/>
-      <w:r>
-        <w:rPr>
-          <w:rFonts w:ascii="Civil Premium" w:eastAsia="Times New Roman" w:hAnsi="Civil Premium" w:cs="Times New Roman"/>
-          <w:kern w:val="0"/>
-          <w:sz w:val="24"/>
-          <w:szCs w:val="24"/>
-          <w14:ligatures w14:val="none"/>
-        </w:rPr>
-        <w:t xml:space="preserve">-directeur </w:t>
-      </w:r>
-      <w:proofErr w:type="spellStart"/>
-      <w:r>
-        <w:rPr>
-          <w:rFonts w:ascii="Civil Premium" w:eastAsia="Times New Roman" w:hAnsi="Civil Premium" w:cs="Times New Roman"/>
-          <w:kern w:val="0"/>
-          <w:sz w:val="24"/>
-          <w:szCs w:val="24"/>
-          <w14:ligatures w14:val="none"/>
-        </w:rPr>
-        <w:t>Ewit</w:t>
-      </w:r>
-      <w:proofErr w:type="spellEnd"/>
-      <w:r>
-        <w:rPr>
-          <w:rFonts w:ascii="Civil Premium" w:eastAsia="Times New Roman" w:hAnsi="Civil Premium" w:cs="Times New Roman"/>
-          <w:kern w:val="0"/>
-          <w:sz w:val="24"/>
-          <w:szCs w:val="24"/>
-          <w14:ligatures w14:val="none"/>
-        </w:rPr>
-        <w:t xml:space="preserve"> Roos uit aan Koning Willem-Alexander. Die liet zich eerder dit jaar in Eindhoven informeren over de nieuwe industrie. </w:t>
-      </w:r>
-      <w:proofErr w:type="spellStart"/>
-      <w:r>
-        <w:rPr>
-          <w:rFonts w:ascii="Civil Premium" w:eastAsia="Times New Roman" w:hAnsi="Civil Premium" w:cs="Times New Roman"/>
-          <w:kern w:val="0"/>
-          <w:sz w:val="24"/>
-          <w:szCs w:val="24"/>
-          <w14:ligatures w14:val="none"/>
-        </w:rPr>
-        <w:t>PhotonDelta</w:t>
-      </w:r>
-      <w:proofErr w:type="spellEnd"/>
-      <w:r>
-        <w:rPr>
-          <w:rFonts w:ascii="Civil Premium" w:eastAsia="Times New Roman" w:hAnsi="Civil Premium" w:cs="Times New Roman"/>
-          <w:kern w:val="0"/>
-          <w:sz w:val="24"/>
-          <w:szCs w:val="24"/>
-          <w14:ligatures w14:val="none"/>
-        </w:rPr>
-        <w:t xml:space="preserve"> is het Nederlandse samenwerkingsverband van bedrijven en kennisinstellingen in de fotonica.</w:t>
+        <w:t>Maar de vraag is of het Nederland lukt die positie te gelde te maken. Ook andere landen, buiten én binnen Europa, ruiken in deze industrie kansen.</w:t>
       </w:r>
     </w:p>
     <w:p>
       <w:pPr>
         <w:spacing w:before="100" w:beforeAutospacing="1" w:after="100" w:afterAutospacing="1" w:line="240" w:lineRule="auto"/>
-        <w:rPr>
-          <w:rFonts w:ascii="Civil Premium" w:eastAsia="Times New Roman" w:hAnsi="Civil Premium" w:cs="Times New Roman"/>
-          <w:kern w:val="0"/>
-          <w:sz w:val="24"/>
-          <w:szCs w:val="24"/>
-          <w14:ligatures w14:val="none"/>
-        </w:rPr>
-      </w:pPr>
-      <w:r>
-        <w:rPr>
-          <w:rFonts w:ascii="Civil Premium" w:eastAsia="Times New Roman" w:hAnsi="Civil Premium" w:cs="Times New Roman"/>
-          <w:kern w:val="0"/>
-          <w:sz w:val="24"/>
-          <w:szCs w:val="24"/>
-          <w14:ligatures w14:val="none"/>
-        </w:rPr>
-        <w:t>Maar de vraag is of het Nederland lukt die positie te gelde te maken. Ook andere landen, buiten én binnen Europa, ruiken in deze industrie kansen.</w:t>
+        <w:outlineLvl w:val="2"/>
+        <w:rPr>
+          <w:rFonts w:ascii="Civil Premium" w:eastAsia="Times New Roman" w:hAnsi="Civil Premium" w:cs="Times New Roman"/>
+          <w:b/>
+          <w:bCs/>
+          <w:kern w:val="0"/>
+          <w:sz w:val="27"/>
+          <w:szCs w:val="27"/>
+          <w14:ligatures w14:val="none"/>
+        </w:rPr>
+      </w:pPr>
+      <w:r>
+        <w:rPr>
+          <w:rFonts w:ascii="Civil Premium" w:eastAsia="Times New Roman" w:hAnsi="Civil Premium" w:cs="Times New Roman"/>
+          <w:b/>
+          <w:bCs/>
+          <w:kern w:val="0"/>
+          <w:sz w:val="27"/>
+          <w:szCs w:val="27"/>
+          <w14:ligatures w14:val="none"/>
+        </w:rPr>
+        <w:t>Concurrentie:</w:t>
       </w:r>
     </w:p>
     <w:p>
       <w:pPr>
         <w:spacing w:before="100" w:beforeAutospacing="1" w:after="100" w:afterAutospacing="1" w:line="240" w:lineRule="auto"/>
-        <w:outlineLvl w:val="2"/>
-        <w:rPr>
-          <w:rFonts w:ascii="Civil Premium" w:eastAsia="Times New Roman" w:hAnsi="Civil Premium" w:cs="Times New Roman"/>
-          <w:b/>
-          <w:bCs/>
-          <w:kern w:val="0"/>
-          <w:sz w:val="27"/>
-          <w:szCs w:val="27"/>
-          <w14:ligatures w14:val="none"/>
-        </w:rPr>
-      </w:pPr>
-      <w:r>
-        <w:rPr>
-          <w:rFonts w:ascii="Civil Premium" w:eastAsia="Times New Roman" w:hAnsi="Civil Premium" w:cs="Times New Roman"/>
-          <w:b/>
-          <w:bCs/>
-          <w:kern w:val="0"/>
-          <w:sz w:val="27"/>
-          <w:szCs w:val="27"/>
-          <w14:ligatures w14:val="none"/>
-        </w:rPr>
-        <w:t>Concurrentie:</w:t>
+        <w:rPr>
+          <w:rFonts w:ascii="Civil Premium" w:eastAsia="Times New Roman" w:hAnsi="Civil Premium" w:cs="Times New Roman"/>
+          <w:kern w:val="0"/>
+          <w:sz w:val="24"/>
+          <w:szCs w:val="24"/>
+          <w14:ligatures w14:val="none"/>
+        </w:rPr>
+      </w:pPr>
+      <w:r>
+        <w:rPr>
+          <w:rFonts w:ascii="Civil Premium" w:eastAsia="Times New Roman" w:hAnsi="Civil Premium" w:cs="Times New Roman"/>
+          <w:kern w:val="0"/>
+          <w:sz w:val="24"/>
+          <w:szCs w:val="24"/>
+          <w14:ligatures w14:val="none"/>
+        </w:rPr>
+        <w:t>Ook andere landen trekken veel geld uit voor de ontwikkeling van een fotonische chipindustrie, waaronder China en de Verenigde Staten.</w:t>
       </w:r>
     </w:p>
     <w:p>
@@ -2710,7 +2736,29 @@
           <w14:ligatures w14:val="none"/>
         </w:rPr>
         <w:lastRenderedPageBreak/>
-        <w:t>Ook andere landen trekken veel geld uit voor de ontwikkeling van een fotonische chipindustrie, waaronder China en de Verenigde Staten.</w:t>
+        <w:t xml:space="preserve">Lukt het Nederland op tijd de productie op te schalen? Is er straks wel een markt voor de technologieën waar Nederlandse wetenschappers en </w:t>
+      </w:r>
+      <w:proofErr w:type="spellStart"/>
+      <w:r>
+        <w:rPr>
+          <w:rFonts w:ascii="Civil Premium" w:eastAsia="Times New Roman" w:hAnsi="Civil Premium" w:cs="Times New Roman"/>
+          <w:kern w:val="0"/>
+          <w:sz w:val="24"/>
+          <w:szCs w:val="24"/>
+          <w14:ligatures w14:val="none"/>
+        </w:rPr>
+        <w:t>start-ups</w:t>
+      </w:r>
+      <w:proofErr w:type="spellEnd"/>
+      <w:r>
+        <w:rPr>
+          <w:rFonts w:ascii="Civil Premium" w:eastAsia="Times New Roman" w:hAnsi="Civil Premium" w:cs="Times New Roman"/>
+          <w:kern w:val="0"/>
+          <w:sz w:val="24"/>
+          <w:szCs w:val="24"/>
+          <w14:ligatures w14:val="none"/>
+        </w:rPr>
+        <w:t xml:space="preserve"> zich in specialiseren? Of trekt deze industrie, net als bij de elektronische chips gebeurde, alsnog naar andere regio's in de wereld? Maar de markt is nog klein en het is nog maar de vraag of de Nederlandse varianten van deze chips door de markt worden omarmd.</w:t>
       </w:r>
     </w:p>
     <w:p>
@@ -2732,29 +2780,95 @@
           <w:szCs w:val="24"/>
           <w14:ligatures w14:val="none"/>
         </w:rPr>
-        <w:t xml:space="preserve">Lukt het Nederland op tijd de productie op te schalen? Is er straks wel een markt voor de technologieën waar Nederlandse wetenschappers en </w:t>
-      </w:r>
-      <w:proofErr w:type="spellStart"/>
-      <w:r>
-        <w:rPr>
-          <w:rFonts w:ascii="Civil Premium" w:eastAsia="Times New Roman" w:hAnsi="Civil Premium" w:cs="Times New Roman"/>
-          <w:kern w:val="0"/>
-          <w:sz w:val="24"/>
-          <w:szCs w:val="24"/>
-          <w14:ligatures w14:val="none"/>
-        </w:rPr>
-        <w:t>start-ups</w:t>
-      </w:r>
-      <w:proofErr w:type="spellEnd"/>
-      <w:r>
-        <w:rPr>
-          <w:rFonts w:ascii="Civil Premium" w:eastAsia="Times New Roman" w:hAnsi="Civil Premium" w:cs="Times New Roman"/>
-          <w:kern w:val="0"/>
-          <w:sz w:val="24"/>
-          <w:szCs w:val="24"/>
-          <w14:ligatures w14:val="none"/>
-        </w:rPr>
-        <w:t xml:space="preserve"> zich in specialiseren? Of trekt deze industrie, net als bij de elektronische chips gebeurde, alsnog naar andere regio's in de wereld? Maar de markt is nog klein en het is nog maar de vraag of de Nederlandse varianten van deze chips door de markt worden omarmd.</w:t>
+        <w:t xml:space="preserve">De Europese Unie heeft €43 </w:t>
+      </w:r>
+      <w:proofErr w:type="spellStart"/>
+      <w:r>
+        <w:rPr>
+          <w:rFonts w:ascii="Civil Premium" w:eastAsia="Times New Roman" w:hAnsi="Civil Premium" w:cs="Times New Roman"/>
+          <w:kern w:val="0"/>
+          <w:sz w:val="24"/>
+          <w:szCs w:val="24"/>
+          <w14:ligatures w14:val="none"/>
+        </w:rPr>
+        <w:t>mrd</w:t>
+      </w:r>
+      <w:proofErr w:type="spellEnd"/>
+      <w:r>
+        <w:rPr>
+          <w:rFonts w:ascii="Civil Premium" w:eastAsia="Times New Roman" w:hAnsi="Civil Premium" w:cs="Times New Roman"/>
+          <w:kern w:val="0"/>
+          <w:sz w:val="24"/>
+          <w:szCs w:val="24"/>
+          <w14:ligatures w14:val="none"/>
+        </w:rPr>
+        <w:t xml:space="preserve"> </w:t>
+      </w:r>
+      <w:proofErr w:type="gramStart"/>
+      <w:r>
+        <w:rPr>
+          <w:rFonts w:ascii="Civil Premium" w:eastAsia="Times New Roman" w:hAnsi="Civil Premium" w:cs="Times New Roman"/>
+          <w:kern w:val="0"/>
+          <w:sz w:val="24"/>
+          <w:szCs w:val="24"/>
+          <w14:ligatures w14:val="none"/>
+        </w:rPr>
+        <w:t>opzij gezet</w:t>
+      </w:r>
+      <w:proofErr w:type="gramEnd"/>
+      <w:r>
+        <w:rPr>
+          <w:rFonts w:ascii="Civil Premium" w:eastAsia="Times New Roman" w:hAnsi="Civil Premium" w:cs="Times New Roman"/>
+          <w:kern w:val="0"/>
+          <w:sz w:val="24"/>
+          <w:szCs w:val="24"/>
+          <w14:ligatures w14:val="none"/>
+        </w:rPr>
+        <w:t xml:space="preserve"> om de productie van chips in Europa ruim te verdubbelen. De fotonica-industrie kon </w:t>
+      </w:r>
+      <w:proofErr w:type="gramStart"/>
+      <w:r>
+        <w:rPr>
+          <w:rFonts w:ascii="Civil Premium" w:eastAsia="Times New Roman" w:hAnsi="Civil Premium" w:cs="Times New Roman"/>
+          <w:kern w:val="0"/>
+          <w:sz w:val="24"/>
+          <w:szCs w:val="24"/>
+          <w14:ligatures w14:val="none"/>
+        </w:rPr>
+        <w:t>aanvankelijk</w:t>
+      </w:r>
+      <w:proofErr w:type="gramEnd"/>
+      <w:r>
+        <w:rPr>
+          <w:rFonts w:ascii="Civil Premium" w:eastAsia="Times New Roman" w:hAnsi="Civil Premium" w:cs="Times New Roman"/>
+          <w:kern w:val="0"/>
+          <w:sz w:val="24"/>
+          <w:szCs w:val="24"/>
+          <w14:ligatures w14:val="none"/>
+        </w:rPr>
+        <w:t xml:space="preserve"> geen aanspraak maken op deze gelden, maar na een succesvolle lobby valt de technologie nu ook onder de </w:t>
+      </w:r>
+      <w:r>
+        <w:rPr>
+          <w:rFonts w:ascii="Civil Premium" w:eastAsia="Times New Roman" w:hAnsi="Civil Premium" w:cs="Times New Roman"/>
+          <w:i/>
+          <w:iCs/>
+          <w:kern w:val="0"/>
+          <w:sz w:val="24"/>
+          <w:szCs w:val="24"/>
+          <w14:ligatures w14:val="none"/>
+        </w:rPr>
+        <w:t>European Chip Act</w:t>
+      </w:r>
+      <w:r>
+        <w:rPr>
+          <w:rFonts w:ascii="Civil Premium" w:eastAsia="Times New Roman" w:hAnsi="Civil Premium" w:cs="Times New Roman"/>
+          <w:kern w:val="0"/>
+          <w:sz w:val="24"/>
+          <w:szCs w:val="24"/>
+          <w14:ligatures w14:val="none"/>
+        </w:rPr>
+        <w:t>.</w:t>
       </w:r>
     </w:p>
     <w:p>
@@ -2776,51 +2890,7 @@
           <w:szCs w:val="24"/>
           <w14:ligatures w14:val="none"/>
         </w:rPr>
-        <w:t xml:space="preserve">De Europese Unie heeft €43 </w:t>
-      </w:r>
-      <w:proofErr w:type="spellStart"/>
-      <w:r>
-        <w:rPr>
-          <w:rFonts w:ascii="Civil Premium" w:eastAsia="Times New Roman" w:hAnsi="Civil Premium" w:cs="Times New Roman"/>
-          <w:kern w:val="0"/>
-          <w:sz w:val="24"/>
-          <w:szCs w:val="24"/>
-          <w14:ligatures w14:val="none"/>
-        </w:rPr>
-        <w:t>mrd</w:t>
-      </w:r>
-      <w:proofErr w:type="spellEnd"/>
-      <w:r>
-        <w:rPr>
-          <w:rFonts w:ascii="Civil Premium" w:eastAsia="Times New Roman" w:hAnsi="Civil Premium" w:cs="Times New Roman"/>
-          <w:kern w:val="0"/>
-          <w:sz w:val="24"/>
-          <w:szCs w:val="24"/>
-          <w14:ligatures w14:val="none"/>
-        </w:rPr>
-        <w:t xml:space="preserve"> opzij gezet om de productie van chips in Europa ruim te verdubbelen. De fotonica-industrie kon aanvankelijk geen aanspraak maken op deze gelden, maar na een succesvolle lobby valt de technologie nu ook onder de </w:t>
-      </w:r>
-      <w:r>
-        <w:rPr>
-          <w:rFonts w:ascii="Civil Premium" w:eastAsia="Times New Roman" w:hAnsi="Civil Premium" w:cs="Times New Roman"/>
-          <w:i/>
-          <w:iCs/>
-          <w:kern w:val="0"/>
-          <w:sz w:val="24"/>
-          <w:szCs w:val="24"/>
-          <w14:ligatures w14:val="none"/>
-        </w:rPr>
-        <w:t>European Chip Act</w:t>
-      </w:r>
-      <w:r>
-        <w:rPr>
-          <w:rFonts w:ascii="Civil Premium" w:eastAsia="Times New Roman" w:hAnsi="Civil Premium" w:cs="Times New Roman"/>
-          <w:kern w:val="0"/>
-          <w:sz w:val="24"/>
-          <w:szCs w:val="24"/>
-          <w14:ligatures w14:val="none"/>
-        </w:rPr>
-        <w:t>.</w:t>
+        <w:t>De vraag is hoeveel van dat Europese geld in Nederland zal landen. Andere lidstaten — waaronder Spanje en Frankrijk — timmeren op fotonicagebied eveneens aan de weg. Landen die nog achterlopen, zien in die miljoenenregen juist een kans om een achterstand in te halen.</w:t>
       </w:r>
     </w:p>
     <w:p>
@@ -2842,7 +2912,117 @@
           <w:szCs w:val="24"/>
           <w14:ligatures w14:val="none"/>
         </w:rPr>
-        <w:t>De vraag is hoeveel van dat Europese geld in Nederland zal landen. Andere lidstaten — waaronder Spanje en Frankrijk — timmeren op fotonicagebied eveneens aan de weg. Landen die nog achterlopen, zien in die miljoenenregen juist een kans om een achterstand in te halen.</w:t>
+        <w:t xml:space="preserve">'Het is onzin om de inspanningen over 27 landen te verdelen', zei </w:t>
+      </w:r>
+      <w:proofErr w:type="spellStart"/>
+      <w:r>
+        <w:rPr>
+          <w:rFonts w:ascii="Civil Premium" w:eastAsia="Times New Roman" w:hAnsi="Civil Premium" w:cs="Times New Roman"/>
+          <w:kern w:val="0"/>
+          <w:sz w:val="24"/>
+          <w:szCs w:val="24"/>
+          <w14:ligatures w14:val="none"/>
+        </w:rPr>
+        <w:t>Nilufar</w:t>
+      </w:r>
+      <w:proofErr w:type="spellEnd"/>
+      <w:r>
+        <w:rPr>
+          <w:rFonts w:ascii="Civil Premium" w:eastAsia="Times New Roman" w:hAnsi="Civil Premium" w:cs="Times New Roman"/>
+          <w:kern w:val="0"/>
+          <w:sz w:val="24"/>
+          <w:szCs w:val="24"/>
+          <w14:ligatures w14:val="none"/>
+        </w:rPr>
+        <w:t xml:space="preserve"> </w:t>
+      </w:r>
+      <w:proofErr w:type="spellStart"/>
+      <w:r>
+        <w:rPr>
+          <w:rFonts w:ascii="Civil Premium" w:eastAsia="Times New Roman" w:hAnsi="Civil Premium" w:cs="Times New Roman"/>
+          <w:kern w:val="0"/>
+          <w:sz w:val="24"/>
+          <w:szCs w:val="24"/>
+          <w14:ligatures w14:val="none"/>
+        </w:rPr>
+        <w:t>Bulut</w:t>
+      </w:r>
+      <w:proofErr w:type="spellEnd"/>
+      <w:r>
+        <w:rPr>
+          <w:rFonts w:ascii="Civil Premium" w:eastAsia="Times New Roman" w:hAnsi="Civil Premium" w:cs="Times New Roman"/>
+          <w:kern w:val="0"/>
+          <w:sz w:val="24"/>
+          <w:szCs w:val="24"/>
+          <w14:ligatures w14:val="none"/>
+        </w:rPr>
+        <w:t xml:space="preserve"> van </w:t>
+      </w:r>
+      <w:proofErr w:type="spellStart"/>
+      <w:r>
+        <w:rPr>
+          <w:rFonts w:ascii="Civil Premium" w:eastAsia="Times New Roman" w:hAnsi="Civil Premium" w:cs="Times New Roman"/>
+          <w:kern w:val="0"/>
+          <w:sz w:val="24"/>
+          <w:szCs w:val="24"/>
+          <w14:ligatures w14:val="none"/>
+        </w:rPr>
+        <w:t>PhotonDelta</w:t>
+      </w:r>
+      <w:proofErr w:type="spellEnd"/>
+      <w:r>
+        <w:rPr>
+          <w:rFonts w:ascii="Civil Premium" w:eastAsia="Times New Roman" w:hAnsi="Civil Premium" w:cs="Times New Roman"/>
+          <w:kern w:val="0"/>
+          <w:sz w:val="24"/>
+          <w:szCs w:val="24"/>
+          <w14:ligatures w14:val="none"/>
+        </w:rPr>
+        <w:t xml:space="preserve"> tijdens het koninklijk bezoek. 'Die willen misschien hetzelfde als wij. Maar er zijn een paar landen die met de technologie </w:t>
+      </w:r>
+      <w:proofErr w:type="gramStart"/>
+      <w:r>
+        <w:rPr>
+          <w:rFonts w:ascii="Civil Premium" w:eastAsia="Times New Roman" w:hAnsi="Civil Premium" w:cs="Times New Roman"/>
+          <w:kern w:val="0"/>
+          <w:sz w:val="24"/>
+          <w:szCs w:val="24"/>
+          <w14:ligatures w14:val="none"/>
+        </w:rPr>
+        <w:t>voorop lopen</w:t>
+      </w:r>
+      <w:proofErr w:type="gramEnd"/>
+      <w:r>
+        <w:rPr>
+          <w:rFonts w:ascii="Civil Premium" w:eastAsia="Times New Roman" w:hAnsi="Civil Premium" w:cs="Times New Roman"/>
+          <w:kern w:val="0"/>
+          <w:sz w:val="24"/>
+          <w:szCs w:val="24"/>
+          <w14:ligatures w14:val="none"/>
+        </w:rPr>
+        <w:t xml:space="preserve">.' </w:t>
+      </w:r>
+      <w:proofErr w:type="spellStart"/>
+      <w:r>
+        <w:rPr>
+          <w:rFonts w:ascii="Civil Premium" w:eastAsia="Times New Roman" w:hAnsi="Civil Premium" w:cs="Times New Roman"/>
+          <w:kern w:val="0"/>
+          <w:sz w:val="24"/>
+          <w:szCs w:val="24"/>
+          <w14:ligatures w14:val="none"/>
+        </w:rPr>
+        <w:t>PhotonDelta</w:t>
+      </w:r>
+      <w:proofErr w:type="spellEnd"/>
+      <w:r>
+        <w:rPr>
+          <w:rFonts w:ascii="Civil Premium" w:eastAsia="Times New Roman" w:hAnsi="Civil Premium" w:cs="Times New Roman"/>
+          <w:kern w:val="0"/>
+          <w:sz w:val="24"/>
+          <w:szCs w:val="24"/>
+          <w14:ligatures w14:val="none"/>
+        </w:rPr>
+        <w:t xml:space="preserve"> pleit er in Brussel voor om de Europese fotonica-inspanningen te concentreren in de landen die nu al een relatief sterke positie hebben. 'Want uiteindelijk profiteert heel Europa daarvan.'</w:t>
       </w:r>
     </w:p>
     <w:p>
@@ -2856,104 +3036,6 @@
           <w14:ligatures w14:val="none"/>
         </w:rPr>
       </w:pPr>
-      <w:r>
-        <w:rPr>
-          <w:rFonts w:ascii="Civil Premium" w:eastAsia="Times New Roman" w:hAnsi="Civil Premium" w:cs="Times New Roman"/>
-          <w:kern w:val="0"/>
-          <w:sz w:val="24"/>
-          <w:szCs w:val="24"/>
-          <w14:ligatures w14:val="none"/>
-        </w:rPr>
-        <w:t xml:space="preserve">'Het is onzin om de inspanningen over 27 landen te verdelen', zei </w:t>
-      </w:r>
-      <w:proofErr w:type="spellStart"/>
-      <w:r>
-        <w:rPr>
-          <w:rFonts w:ascii="Civil Premium" w:eastAsia="Times New Roman" w:hAnsi="Civil Premium" w:cs="Times New Roman"/>
-          <w:kern w:val="0"/>
-          <w:sz w:val="24"/>
-          <w:szCs w:val="24"/>
-          <w14:ligatures w14:val="none"/>
-        </w:rPr>
-        <w:t>Nilufar</w:t>
-      </w:r>
-      <w:proofErr w:type="spellEnd"/>
-      <w:r>
-        <w:rPr>
-          <w:rFonts w:ascii="Civil Premium" w:eastAsia="Times New Roman" w:hAnsi="Civil Premium" w:cs="Times New Roman"/>
-          <w:kern w:val="0"/>
-          <w:sz w:val="24"/>
-          <w:szCs w:val="24"/>
-          <w14:ligatures w14:val="none"/>
-        </w:rPr>
-        <w:t xml:space="preserve"> </w:t>
-      </w:r>
-      <w:proofErr w:type="spellStart"/>
-      <w:r>
-        <w:rPr>
-          <w:rFonts w:ascii="Civil Premium" w:eastAsia="Times New Roman" w:hAnsi="Civil Premium" w:cs="Times New Roman"/>
-          <w:kern w:val="0"/>
-          <w:sz w:val="24"/>
-          <w:szCs w:val="24"/>
-          <w14:ligatures w14:val="none"/>
-        </w:rPr>
-        <w:t>Bulut</w:t>
-      </w:r>
-      <w:proofErr w:type="spellEnd"/>
-      <w:r>
-        <w:rPr>
-          <w:rFonts w:ascii="Civil Premium" w:eastAsia="Times New Roman" w:hAnsi="Civil Premium" w:cs="Times New Roman"/>
-          <w:kern w:val="0"/>
-          <w:sz w:val="24"/>
-          <w:szCs w:val="24"/>
-          <w14:ligatures w14:val="none"/>
-        </w:rPr>
-        <w:t xml:space="preserve"> van </w:t>
-      </w:r>
-      <w:proofErr w:type="spellStart"/>
-      <w:r>
-        <w:rPr>
-          <w:rFonts w:ascii="Civil Premium" w:eastAsia="Times New Roman" w:hAnsi="Civil Premium" w:cs="Times New Roman"/>
-          <w:kern w:val="0"/>
-          <w:sz w:val="24"/>
-          <w:szCs w:val="24"/>
-          <w14:ligatures w14:val="none"/>
-        </w:rPr>
-        <w:t>PhotonDelta</w:t>
-      </w:r>
-      <w:proofErr w:type="spellEnd"/>
-      <w:r>
-        <w:rPr>
-          <w:rFonts w:ascii="Civil Premium" w:eastAsia="Times New Roman" w:hAnsi="Civil Premium" w:cs="Times New Roman"/>
-          <w:kern w:val="0"/>
-          <w:sz w:val="24"/>
-          <w:szCs w:val="24"/>
-          <w14:ligatures w14:val="none"/>
-        </w:rPr>
-        <w:t xml:space="preserve"> tijdens het koninklijk bezoek. 'Die willen misschien hetzelfde als wij. Maar er zijn een paar landen die met de technologie voorop lopen.' </w:t>
-      </w:r>
-      <w:proofErr w:type="spellStart"/>
-      <w:r>
-        <w:rPr>
-          <w:rFonts w:ascii="Civil Premium" w:eastAsia="Times New Roman" w:hAnsi="Civil Premium" w:cs="Times New Roman"/>
-          <w:kern w:val="0"/>
-          <w:sz w:val="24"/>
-          <w:szCs w:val="24"/>
-          <w14:ligatures w14:val="none"/>
-        </w:rPr>
-        <w:t>PhotonDelta</w:t>
-      </w:r>
-      <w:proofErr w:type="spellEnd"/>
-      <w:r>
-        <w:rPr>
-          <w:rFonts w:ascii="Civil Premium" w:eastAsia="Times New Roman" w:hAnsi="Civil Premium" w:cs="Times New Roman"/>
-          <w:kern w:val="0"/>
-          <w:sz w:val="24"/>
-          <w:szCs w:val="24"/>
-          <w14:ligatures w14:val="none"/>
-        </w:rPr>
-        <w:t xml:space="preserve"> pleit er in Brussel voor om de Europese fotonica-inspanningen te concentreren in de landen die nu al een relatief sterke positie hebben. 'Want uiteindelijk profiteert heel Europa daarvan.'</w:t>
-      </w:r>
     </w:p>
     <w:p>
       <w:pPr>
@@ -2981,35 +3063,46 @@
     </w:p>
     <w:p>
       <w:pPr>
-        <w:spacing w:before="100" w:beforeAutospacing="1" w:after="100" w:afterAutospacing="1" w:line="240" w:lineRule="auto"/>
-        <w:rPr>
-          <w:rFonts w:ascii="Civil Premium" w:eastAsia="Times New Roman" w:hAnsi="Civil Premium" w:cs="Times New Roman"/>
-          <w:kern w:val="0"/>
-          <w:sz w:val="24"/>
-          <w:szCs w:val="24"/>
-          <w14:ligatures w14:val="none"/>
-        </w:rPr>
-      </w:pPr>
+        <w:rPr>
+          <w:rFonts w:ascii="Civil Premium" w:eastAsia="Times New Roman" w:hAnsi="Civil Premium" w:cs="Times New Roman"/>
+          <w:kern w:val="0"/>
+          <w:sz w:val="24"/>
+          <w:szCs w:val="24"/>
+          <w14:ligatures w14:val="none"/>
+        </w:rPr>
+      </w:pPr>
+      <w:r>
+        <w:rPr>
+          <w:rFonts w:ascii="Civil Premium" w:eastAsia="Times New Roman" w:hAnsi="Civil Premium" w:cs="Times New Roman"/>
+          <w:kern w:val="0"/>
+          <w:sz w:val="24"/>
+          <w:szCs w:val="24"/>
+          <w14:ligatures w14:val="none"/>
+        </w:rPr>
+        <w:br w:type="page"/>
+      </w:r>
     </w:p>
     <w:p>
       <w:pPr>
-        <w:rPr>
-          <w:rFonts w:ascii="Civil Premium" w:eastAsia="Times New Roman" w:hAnsi="Civil Premium" w:cs="Times New Roman"/>
-          <w:kern w:val="0"/>
-          <w:sz w:val="24"/>
-          <w:szCs w:val="24"/>
-          <w14:ligatures w14:val="none"/>
-        </w:rPr>
-      </w:pPr>
-      <w:r>
-        <w:rPr>
-          <w:rFonts w:ascii="Civil Premium" w:eastAsia="Times New Roman" w:hAnsi="Civil Premium" w:cs="Times New Roman"/>
-          <w:kern w:val="0"/>
-          <w:sz w:val="24"/>
-          <w:szCs w:val="24"/>
-          <w14:ligatures w14:val="none"/>
-        </w:rPr>
-        <w:br w:type="page"/>
+        <w:spacing w:before="100" w:beforeAutospacing="1" w:after="100" w:afterAutospacing="1" w:line="240" w:lineRule="auto"/>
+        <w:rPr>
+          <w:rFonts w:ascii="Civil Premium" w:eastAsia="Times New Roman" w:hAnsi="Civil Premium" w:cs="Times New Roman"/>
+          <w:kern w:val="0"/>
+          <w:sz w:val="24"/>
+          <w:szCs w:val="24"/>
+          <w14:ligatures w14:val="none"/>
+        </w:rPr>
+      </w:pPr>
+      <w:r>
+        <w:rPr>
+          <w:rFonts w:ascii="Civil Premium" w:eastAsia="Times New Roman" w:hAnsi="Civil Premium" w:cs="Times New Roman"/>
+          <w:kern w:val="0"/>
+          <w:sz w:val="24"/>
+          <w:szCs w:val="24"/>
+          <w14:ligatures w14:val="none"/>
+        </w:rPr>
+        <w:lastRenderedPageBreak/>
+        <w:t xml:space="preserve">Fotonica blinkt uit in het versnellen van communicatie </w:t>
       </w:r>
     </w:p>
     <w:p>
@@ -3023,38 +3116,27 @@
           <w14:ligatures w14:val="none"/>
         </w:rPr>
       </w:pPr>
-      <w:r>
-        <w:rPr>
-          <w:rFonts w:ascii="Civil Premium" w:eastAsia="Times New Roman" w:hAnsi="Civil Premium" w:cs="Times New Roman"/>
-          <w:kern w:val="0"/>
-          <w:sz w:val="24"/>
-          <w:szCs w:val="24"/>
-          <w14:ligatures w14:val="none"/>
-        </w:rPr>
-        <w:lastRenderedPageBreak/>
-        <w:t xml:space="preserve">Fotonica blinkt uit in het versnellen van communicatie </w:t>
-      </w:r>
-    </w:p>
-    <w:p>
-      <w:pPr>
-        <w:spacing w:before="100" w:beforeAutospacing="1" w:after="100" w:afterAutospacing="1" w:line="240" w:lineRule="auto"/>
-        <w:rPr>
-          <w:rFonts w:ascii="Civil Premium" w:eastAsia="Times New Roman" w:hAnsi="Civil Premium" w:cs="Times New Roman"/>
-          <w:kern w:val="0"/>
-          <w:sz w:val="24"/>
-          <w:szCs w:val="24"/>
-          <w14:ligatures w14:val="none"/>
-        </w:rPr>
-      </w:pPr>
-      <w:r>
-        <w:rPr>
-          <w:rFonts w:ascii="Civil Premium" w:eastAsia="Times New Roman" w:hAnsi="Civil Premium" w:cs="Times New Roman"/>
-          <w:kern w:val="0"/>
-          <w:sz w:val="24"/>
-          <w:szCs w:val="24"/>
-          <w14:ligatures w14:val="none"/>
-        </w:rPr>
-        <w:t xml:space="preserve">fotonica vooral goed als het samenwerkt met andere technieken zoals de huidige elektrische computerchips. </w:t>
+      <w:proofErr w:type="gramStart"/>
+      <w:r>
+        <w:rPr>
+          <w:rFonts w:ascii="Civil Premium" w:eastAsia="Times New Roman" w:hAnsi="Civil Premium" w:cs="Times New Roman"/>
+          <w:kern w:val="0"/>
+          <w:sz w:val="24"/>
+          <w:szCs w:val="24"/>
+          <w14:ligatures w14:val="none"/>
+        </w:rPr>
+        <w:t>fotonica</w:t>
+      </w:r>
+      <w:proofErr w:type="gramEnd"/>
+      <w:r>
+        <w:rPr>
+          <w:rFonts w:ascii="Civil Premium" w:eastAsia="Times New Roman" w:hAnsi="Civil Premium" w:cs="Times New Roman"/>
+          <w:kern w:val="0"/>
+          <w:sz w:val="24"/>
+          <w:szCs w:val="24"/>
+          <w14:ligatures w14:val="none"/>
+        </w:rPr>
+        <w:t xml:space="preserve"> vooral goed als het samenwerkt met andere technieken zoals de huidige elektrische computerchips. </w:t>
       </w:r>
     </w:p>
     <w:p>
@@ -4588,7 +4670,33 @@
           <w:szCs w:val="27"/>
           <w14:ligatures w14:val="none"/>
         </w:rPr>
-        <w:t>Wat gaat fotonica veranderen? (de toepassingen van fotonica)</w:t>
+        <w:t>Wat gaat fotonica veranderen? (</w:t>
+      </w:r>
+      <w:proofErr w:type="gramStart"/>
+      <w:r>
+        <w:rPr>
+          <w:rFonts w:ascii="Civil Premium" w:eastAsia="Times New Roman" w:hAnsi="Civil Premium" w:cs="Times New Roman"/>
+          <w:b/>
+          <w:bCs/>
+          <w:kern w:val="0"/>
+          <w:sz w:val="27"/>
+          <w:szCs w:val="27"/>
+          <w14:ligatures w14:val="none"/>
+        </w:rPr>
+        <w:t>de</w:t>
+      </w:r>
+      <w:proofErr w:type="gramEnd"/>
+      <w:r>
+        <w:rPr>
+          <w:rFonts w:ascii="Civil Premium" w:eastAsia="Times New Roman" w:hAnsi="Civil Premium" w:cs="Times New Roman"/>
+          <w:b/>
+          <w:bCs/>
+          <w:kern w:val="0"/>
+          <w:sz w:val="27"/>
+          <w:szCs w:val="27"/>
+          <w14:ligatures w14:val="none"/>
+        </w:rPr>
+        <w:t xml:space="preserve"> toepassingen van fotonica)</w:t>
       </w:r>
     </w:p>
     <w:p>
@@ -4624,6 +4732,7 @@
           <w14:ligatures w14:val="none"/>
         </w:rPr>
       </w:pPr>
+      <w:proofErr w:type="gramStart"/>
       <w:r>
         <w:rPr>
           <w:rFonts w:ascii="Civil Premium" w:eastAsia="Times New Roman" w:hAnsi="Civil Premium" w:cs="Times New Roman"/>
@@ -4634,7 +4743,20 @@
           <w:szCs w:val="24"/>
           <w14:ligatures w14:val="none"/>
         </w:rPr>
-        <w:t xml:space="preserve">LIDAR toepassingen in de nabije toekomst, </w:t>
+        <w:t>LIDAR toepassingen</w:t>
+      </w:r>
+      <w:proofErr w:type="gramEnd"/>
+      <w:r>
+        <w:rPr>
+          <w:rFonts w:ascii="Civil Premium" w:eastAsia="Times New Roman" w:hAnsi="Civil Premium" w:cs="Times New Roman"/>
+          <w:b/>
+          <w:bCs/>
+          <w:kern w:val="0"/>
+          <w:sz w:val="24"/>
+          <w:szCs w:val="24"/>
+          <w14:ligatures w14:val="none"/>
+        </w:rPr>
+        <w:t xml:space="preserve"> in de nabije toekomst, </w:t>
       </w:r>
       <w:r>
         <w:rPr>
@@ -4899,7 +5021,29 @@
           <w:szCs w:val="24"/>
           <w14:ligatures w14:val="none"/>
         </w:rPr>
-        <w:t xml:space="preserve"> of LIDAR light </w:t>
+        <w:t xml:space="preserve"> of </w:t>
+      </w:r>
+      <w:proofErr w:type="gramStart"/>
+      <w:r>
+        <w:rPr>
+          <w:rFonts w:ascii="Civil Premium" w:eastAsia="Times New Roman" w:hAnsi="Civil Premium" w:cs="Times New Roman"/>
+          <w:kern w:val="0"/>
+          <w:sz w:val="24"/>
+          <w:szCs w:val="24"/>
+          <w14:ligatures w14:val="none"/>
+        </w:rPr>
+        <w:t>LIDAR light</w:t>
+      </w:r>
+      <w:proofErr w:type="gramEnd"/>
+      <w:r>
+        <w:rPr>
+          <w:rFonts w:ascii="Civil Premium" w:eastAsia="Times New Roman" w:hAnsi="Civil Premium" w:cs="Times New Roman"/>
+          <w:kern w:val="0"/>
+          <w:sz w:val="24"/>
+          <w:szCs w:val="24"/>
+          <w14:ligatures w14:val="none"/>
+        </w:rPr>
+        <w:t xml:space="preserve"> </w:t>
       </w:r>
       <w:proofErr w:type="spellStart"/>
       <w:r>
@@ -6585,7 +6729,51 @@
           <w:szCs w:val="24"/>
           <w14:ligatures w14:val="none"/>
         </w:rPr>
-        <w:t xml:space="preserve"> opzij gezet om de productie van chips in Europa ruim te verdubbelen. De fotonica-industrie kon aanvankelijk geen aanspraak maken op deze gelden, maar na een succesvolle lobby valt de technologie nu ook onder de </w:t>
+        <w:t xml:space="preserve"> </w:t>
+      </w:r>
+      <w:proofErr w:type="gramStart"/>
+      <w:r>
+        <w:rPr>
+          <w:rFonts w:ascii="Civil Premium" w:eastAsia="Times New Roman" w:hAnsi="Civil Premium" w:cs="Times New Roman"/>
+          <w:kern w:val="0"/>
+          <w:sz w:val="24"/>
+          <w:szCs w:val="24"/>
+          <w14:ligatures w14:val="none"/>
+        </w:rPr>
+        <w:t>opzij gezet</w:t>
+      </w:r>
+      <w:proofErr w:type="gramEnd"/>
+      <w:r>
+        <w:rPr>
+          <w:rFonts w:ascii="Civil Premium" w:eastAsia="Times New Roman" w:hAnsi="Civil Premium" w:cs="Times New Roman"/>
+          <w:kern w:val="0"/>
+          <w:sz w:val="24"/>
+          <w:szCs w:val="24"/>
+          <w14:ligatures w14:val="none"/>
+        </w:rPr>
+        <w:t xml:space="preserve"> om de productie van chips in Europa ruim te verdubbelen. De fotonica-industrie kon </w:t>
+      </w:r>
+      <w:proofErr w:type="gramStart"/>
+      <w:r>
+        <w:rPr>
+          <w:rFonts w:ascii="Civil Premium" w:eastAsia="Times New Roman" w:hAnsi="Civil Premium" w:cs="Times New Roman"/>
+          <w:kern w:val="0"/>
+          <w:sz w:val="24"/>
+          <w:szCs w:val="24"/>
+          <w14:ligatures w14:val="none"/>
+        </w:rPr>
+        <w:t>aanvankelijk</w:t>
+      </w:r>
+      <w:proofErr w:type="gramEnd"/>
+      <w:r>
+        <w:rPr>
+          <w:rFonts w:ascii="Civil Premium" w:eastAsia="Times New Roman" w:hAnsi="Civil Premium" w:cs="Times New Roman"/>
+          <w:kern w:val="0"/>
+          <w:sz w:val="24"/>
+          <w:szCs w:val="24"/>
+          <w14:ligatures w14:val="none"/>
+        </w:rPr>
+        <w:t xml:space="preserve"> geen aanspraak maken op deze gelden, maar na een succesvolle lobby valt de technologie nu ook onder de </w:t>
       </w:r>
       <w:r>
         <w:rPr>
@@ -6718,7 +6906,29 @@
           <w:szCs w:val="24"/>
           <w14:ligatures w14:val="none"/>
         </w:rPr>
-        <w:t xml:space="preserve"> tijdens het koninklijk bezoek. 'Die willen misschien hetzelfde als wij. Maar er zijn een paar landen die met de technologie voorop lopen.' </w:t>
+        <w:t xml:space="preserve"> tijdens het koninklijk bezoek. 'Die willen misschien hetzelfde als wij. Maar er zijn een paar landen die met de technologie </w:t>
+      </w:r>
+      <w:proofErr w:type="gramStart"/>
+      <w:r>
+        <w:rPr>
+          <w:rFonts w:ascii="Civil Premium" w:eastAsia="Times New Roman" w:hAnsi="Civil Premium" w:cs="Times New Roman"/>
+          <w:kern w:val="0"/>
+          <w:sz w:val="24"/>
+          <w:szCs w:val="24"/>
+          <w14:ligatures w14:val="none"/>
+        </w:rPr>
+        <w:t>voorop lopen</w:t>
+      </w:r>
+      <w:proofErr w:type="gramEnd"/>
+      <w:r>
+        <w:rPr>
+          <w:rFonts w:ascii="Civil Premium" w:eastAsia="Times New Roman" w:hAnsi="Civil Premium" w:cs="Times New Roman"/>
+          <w:kern w:val="0"/>
+          <w:sz w:val="24"/>
+          <w:szCs w:val="24"/>
+          <w14:ligatures w14:val="none"/>
+        </w:rPr>
+        <w:t xml:space="preserve">.' </w:t>
       </w:r>
       <w:proofErr w:type="spellStart"/>
       <w:r>
@@ -6796,7 +7006,29 @@
           <w:szCs w:val="24"/>
           <w14:ligatures w14:val="none"/>
         </w:rPr>
-        <w:t>Groot voordeel dat het analoog is, wel of geen foton word gestuurd (foton is bit)</w:t>
+        <w:t xml:space="preserve">Groot voordeel dat het analoog is, wel of geen foton </w:t>
+      </w:r>
+      <w:proofErr w:type="gramStart"/>
+      <w:r>
+        <w:rPr>
+          <w:rFonts w:ascii="Civil Premium" w:eastAsia="Times New Roman" w:hAnsi="Civil Premium" w:cs="Times New Roman"/>
+          <w:kern w:val="0"/>
+          <w:sz w:val="24"/>
+          <w:szCs w:val="24"/>
+          <w14:ligatures w14:val="none"/>
+        </w:rPr>
+        <w:t>word</w:t>
+      </w:r>
+      <w:proofErr w:type="gramEnd"/>
+      <w:r>
+        <w:rPr>
+          <w:rFonts w:ascii="Civil Premium" w:eastAsia="Times New Roman" w:hAnsi="Civil Premium" w:cs="Times New Roman"/>
+          <w:kern w:val="0"/>
+          <w:sz w:val="24"/>
+          <w:szCs w:val="24"/>
+          <w14:ligatures w14:val="none"/>
+        </w:rPr>
+        <w:t xml:space="preserve"> gestuurd (foton is bit)</w:t>
       </w:r>
     </w:p>
     <w:p>
@@ -6999,7 +7231,29 @@
           <w:szCs w:val="24"/>
           <w14:ligatures w14:val="none"/>
         </w:rPr>
-        <w:t xml:space="preserve"> chips. Dit betekend dat de helft van de batterij </w:t>
+        <w:t xml:space="preserve"> chips. Dit </w:t>
+      </w:r>
+      <w:proofErr w:type="gramStart"/>
+      <w:r>
+        <w:rPr>
+          <w:rFonts w:ascii="Civil Premium" w:eastAsia="Times New Roman" w:hAnsi="Civil Premium" w:cs="Times New Roman"/>
+          <w:kern w:val="0"/>
+          <w:sz w:val="24"/>
+          <w:szCs w:val="24"/>
+          <w14:ligatures w14:val="none"/>
+        </w:rPr>
+        <w:t>betekend</w:t>
+      </w:r>
+      <w:proofErr w:type="gramEnd"/>
+      <w:r>
+        <w:rPr>
+          <w:rFonts w:ascii="Civil Premium" w:eastAsia="Times New Roman" w:hAnsi="Civil Premium" w:cs="Times New Roman"/>
+          <w:kern w:val="0"/>
+          <w:sz w:val="24"/>
+          <w:szCs w:val="24"/>
+          <w14:ligatures w14:val="none"/>
+        </w:rPr>
+        <w:t xml:space="preserve"> dat de helft van de batterij </w:t>
       </w:r>
       <w:proofErr w:type="spellStart"/>
       <w:r>
@@ -7101,15 +7355,27 @@
           <w14:ligatures w14:val="none"/>
         </w:rPr>
       </w:pPr>
-      <w:r>
-        <w:rPr>
-          <w:rFonts w:ascii="Civil Premium" w:eastAsia="Times New Roman" w:hAnsi="Civil Premium" w:cs="Times New Roman"/>
-          <w:kern w:val="0"/>
-          <w:sz w:val="24"/>
-          <w:szCs w:val="24"/>
-          <w14:ligatures w14:val="none"/>
-        </w:rPr>
-        <w:t xml:space="preserve">Kwantum computers gaat nog veel langer duren, om een kwantum bit te maken. Geen </w:t>
+      <w:proofErr w:type="gramStart"/>
+      <w:r>
+        <w:rPr>
+          <w:rFonts w:ascii="Civil Premium" w:eastAsia="Times New Roman" w:hAnsi="Civil Premium" w:cs="Times New Roman"/>
+          <w:kern w:val="0"/>
+          <w:sz w:val="24"/>
+          <w:szCs w:val="24"/>
+          <w14:ligatures w14:val="none"/>
+        </w:rPr>
+        <w:t>Kwantum computers</w:t>
+      </w:r>
+      <w:proofErr w:type="gramEnd"/>
+      <w:r>
+        <w:rPr>
+          <w:rFonts w:ascii="Civil Premium" w:eastAsia="Times New Roman" w:hAnsi="Civil Premium" w:cs="Times New Roman"/>
+          <w:kern w:val="0"/>
+          <w:sz w:val="24"/>
+          <w:szCs w:val="24"/>
+          <w14:ligatures w14:val="none"/>
+        </w:rPr>
+        <w:t xml:space="preserve"> gaat nog veel langer duren, om een kwantum bit te maken. Geen </w:t>
       </w:r>
       <w:proofErr w:type="spellStart"/>
       <w:r>
@@ -7290,7 +7556,29 @@
           <w:szCs w:val="24"/>
           <w14:ligatures w14:val="none"/>
         </w:rPr>
-        <w:t>Het gaat nog wel echt 10 tot 20 jaar duren voordat er ook echt fotonische computer chips op de markt komen. Vooral zelf bezig met telecommunicatie, als we beter worden in het maken. Pas daarna zullen er ontwikkelingen komen voor andere applicaties.</w:t>
+        <w:t xml:space="preserve">Het gaat nog wel echt 10 tot 20 jaar duren voordat er ook echt fotonische </w:t>
+      </w:r>
+      <w:proofErr w:type="gramStart"/>
+      <w:r>
+        <w:rPr>
+          <w:rFonts w:ascii="Civil Premium" w:eastAsia="Times New Roman" w:hAnsi="Civil Premium" w:cs="Times New Roman"/>
+          <w:kern w:val="0"/>
+          <w:sz w:val="24"/>
+          <w:szCs w:val="24"/>
+          <w14:ligatures w14:val="none"/>
+        </w:rPr>
+        <w:t>computer chips</w:t>
+      </w:r>
+      <w:proofErr w:type="gramEnd"/>
+      <w:r>
+        <w:rPr>
+          <w:rFonts w:ascii="Civil Premium" w:eastAsia="Times New Roman" w:hAnsi="Civil Premium" w:cs="Times New Roman"/>
+          <w:kern w:val="0"/>
+          <w:sz w:val="24"/>
+          <w:szCs w:val="24"/>
+          <w14:ligatures w14:val="none"/>
+        </w:rPr>
+        <w:t xml:space="preserve"> op de markt komen. Vooral zelf bezig met telecommunicatie, als we beter worden in het maken. Pas daarna zullen er ontwikkelingen komen voor andere applicaties.</w:t>
       </w:r>
     </w:p>
     <w:p>
@@ -7313,7 +7601,29 @@
           <w14:ligatures w14:val="none"/>
         </w:rPr>
         <w:lastRenderedPageBreak/>
-        <w:t xml:space="preserve">De chips zijn nu op micron niveau, wat nog veel te groot is om vergelijkbaar te zijn met de huidige computer chips. Het verschil is hetzelfde als de chips uit 1990 vergeleken met de huidige chips. De grootte en </w:t>
+        <w:t xml:space="preserve">De chips zijn nu op micron niveau, wat nog veel te groot is om vergelijkbaar te zijn met de huidige </w:t>
+      </w:r>
+      <w:proofErr w:type="gramStart"/>
+      <w:r>
+        <w:rPr>
+          <w:rFonts w:ascii="Civil Premium" w:eastAsia="Times New Roman" w:hAnsi="Civil Premium" w:cs="Times New Roman"/>
+          <w:kern w:val="0"/>
+          <w:sz w:val="24"/>
+          <w:szCs w:val="24"/>
+          <w14:ligatures w14:val="none"/>
+        </w:rPr>
+        <w:t>computer chips</w:t>
+      </w:r>
+      <w:proofErr w:type="gramEnd"/>
+      <w:r>
+        <w:rPr>
+          <w:rFonts w:ascii="Civil Premium" w:eastAsia="Times New Roman" w:hAnsi="Civil Premium" w:cs="Times New Roman"/>
+          <w:kern w:val="0"/>
+          <w:sz w:val="24"/>
+          <w:szCs w:val="24"/>
+          <w14:ligatures w14:val="none"/>
+        </w:rPr>
+        <w:t xml:space="preserve">. Het verschil is hetzelfde als de chips uit 1990 vergeleken met de huidige chips. De grootte en </w:t>
       </w:r>
       <w:proofErr w:type="spellStart"/>
       <w:r>
@@ -7401,7 +7711,29 @@
           <w:szCs w:val="24"/>
           <w14:ligatures w14:val="none"/>
         </w:rPr>
-        <w:t xml:space="preserve"> computer te maken, nu pas paar 10 tallen jaren bezig met fotonische chips.</w:t>
+        <w:t xml:space="preserve"> computer te maken, nu pas paar </w:t>
+      </w:r>
+      <w:proofErr w:type="gramStart"/>
+      <w:r>
+        <w:rPr>
+          <w:rFonts w:ascii="Civil Premium" w:eastAsia="Times New Roman" w:hAnsi="Civil Premium" w:cs="Times New Roman"/>
+          <w:kern w:val="0"/>
+          <w:sz w:val="24"/>
+          <w:szCs w:val="24"/>
+          <w14:ligatures w14:val="none"/>
+        </w:rPr>
+        <w:t>10 tallen</w:t>
+      </w:r>
+      <w:proofErr w:type="gramEnd"/>
+      <w:r>
+        <w:rPr>
+          <w:rFonts w:ascii="Civil Premium" w:eastAsia="Times New Roman" w:hAnsi="Civil Premium" w:cs="Times New Roman"/>
+          <w:kern w:val="0"/>
+          <w:sz w:val="24"/>
+          <w:szCs w:val="24"/>
+          <w14:ligatures w14:val="none"/>
+        </w:rPr>
+        <w:t xml:space="preserve"> jaren bezig met fotonische chips.</w:t>
       </w:r>
     </w:p>
     <w:p>
@@ -7574,15 +7906,27 @@
           <w14:ligatures w14:val="none"/>
         </w:rPr>
       </w:pPr>
-      <w:r>
-        <w:rPr>
-          <w:rFonts w:ascii="Civil Premium" w:eastAsia="Times New Roman" w:hAnsi="Civil Premium" w:cs="Times New Roman"/>
-          <w:kern w:val="0"/>
-          <w:sz w:val="24"/>
-          <w:szCs w:val="24"/>
-          <w14:ligatures w14:val="none"/>
-        </w:rPr>
-        <w:t xml:space="preserve">fotonica vooral goed als het samenwerkt met andere technieken zoals de huidige elektrische computerchips. </w:t>
+      <w:proofErr w:type="gramStart"/>
+      <w:r>
+        <w:rPr>
+          <w:rFonts w:ascii="Civil Premium" w:eastAsia="Times New Roman" w:hAnsi="Civil Premium" w:cs="Times New Roman"/>
+          <w:kern w:val="0"/>
+          <w:sz w:val="24"/>
+          <w:szCs w:val="24"/>
+          <w14:ligatures w14:val="none"/>
+        </w:rPr>
+        <w:t>fotonica</w:t>
+      </w:r>
+      <w:proofErr w:type="gramEnd"/>
+      <w:r>
+        <w:rPr>
+          <w:rFonts w:ascii="Civil Premium" w:eastAsia="Times New Roman" w:hAnsi="Civil Premium" w:cs="Times New Roman"/>
+          <w:kern w:val="0"/>
+          <w:sz w:val="24"/>
+          <w:szCs w:val="24"/>
+          <w14:ligatures w14:val="none"/>
+        </w:rPr>
+        <w:t xml:space="preserve"> vooral goed als het samenwerkt met andere technieken zoals de huidige elektrische computerchips. </w:t>
       </w:r>
     </w:p>
     <w:p>
@@ -9299,7 +9643,33 @@
           <w:szCs w:val="27"/>
           <w14:ligatures w14:val="none"/>
         </w:rPr>
-        <w:t>Wat gaat fotonica veranderen? (de toepassingen van fotonica)</w:t>
+        <w:t>Wat gaat fotonica veranderen? (</w:t>
+      </w:r>
+      <w:proofErr w:type="gramStart"/>
+      <w:r>
+        <w:rPr>
+          <w:rFonts w:ascii="Civil Premium" w:eastAsia="Times New Roman" w:hAnsi="Civil Premium" w:cs="Times New Roman"/>
+          <w:b/>
+          <w:bCs/>
+          <w:kern w:val="0"/>
+          <w:sz w:val="27"/>
+          <w:szCs w:val="27"/>
+          <w14:ligatures w14:val="none"/>
+        </w:rPr>
+        <w:t>de</w:t>
+      </w:r>
+      <w:proofErr w:type="gramEnd"/>
+      <w:r>
+        <w:rPr>
+          <w:rFonts w:ascii="Civil Premium" w:eastAsia="Times New Roman" w:hAnsi="Civil Premium" w:cs="Times New Roman"/>
+          <w:b/>
+          <w:bCs/>
+          <w:kern w:val="0"/>
+          <w:sz w:val="27"/>
+          <w:szCs w:val="27"/>
+          <w14:ligatures w14:val="none"/>
+        </w:rPr>
+        <w:t xml:space="preserve"> toepassingen van fotonica)</w:t>
       </w:r>
     </w:p>
     <w:p>
@@ -9335,6 +9705,7 @@
           <w14:ligatures w14:val="none"/>
         </w:rPr>
       </w:pPr>
+      <w:proofErr w:type="gramStart"/>
       <w:r>
         <w:rPr>
           <w:rFonts w:ascii="Civil Premium" w:eastAsia="Times New Roman" w:hAnsi="Civil Premium" w:cs="Times New Roman"/>
@@ -9345,7 +9716,20 @@
           <w:szCs w:val="24"/>
           <w14:ligatures w14:val="none"/>
         </w:rPr>
-        <w:t xml:space="preserve">LIDAR toepassingen in de nabije toekomst, </w:t>
+        <w:t>LIDAR toepassingen</w:t>
+      </w:r>
+      <w:proofErr w:type="gramEnd"/>
+      <w:r>
+        <w:rPr>
+          <w:rFonts w:ascii="Civil Premium" w:eastAsia="Times New Roman" w:hAnsi="Civil Premium" w:cs="Times New Roman"/>
+          <w:b/>
+          <w:bCs/>
+          <w:kern w:val="0"/>
+          <w:sz w:val="24"/>
+          <w:szCs w:val="24"/>
+          <w14:ligatures w14:val="none"/>
+        </w:rPr>
+        <w:t xml:space="preserve"> in de nabije toekomst, </w:t>
       </w:r>
       <w:r>
         <w:rPr>
@@ -9609,7 +9993,29 @@
           <w:szCs w:val="24"/>
           <w14:ligatures w14:val="none"/>
         </w:rPr>
-        <w:t xml:space="preserve"> of LIDAR light </w:t>
+        <w:t xml:space="preserve"> of </w:t>
+      </w:r>
+      <w:proofErr w:type="gramStart"/>
+      <w:r>
+        <w:rPr>
+          <w:rFonts w:ascii="Civil Premium" w:eastAsia="Times New Roman" w:hAnsi="Civil Premium" w:cs="Times New Roman"/>
+          <w:kern w:val="0"/>
+          <w:sz w:val="24"/>
+          <w:szCs w:val="24"/>
+          <w14:ligatures w14:val="none"/>
+        </w:rPr>
+        <w:t>LIDAR light</w:t>
+      </w:r>
+      <w:proofErr w:type="gramEnd"/>
+      <w:r>
+        <w:rPr>
+          <w:rFonts w:ascii="Civil Premium" w:eastAsia="Times New Roman" w:hAnsi="Civil Premium" w:cs="Times New Roman"/>
+          <w:kern w:val="0"/>
+          <w:sz w:val="24"/>
+          <w:szCs w:val="24"/>
+          <w14:ligatures w14:val="none"/>
+        </w:rPr>
+        <w:t xml:space="preserve"> </w:t>
       </w:r>
       <w:proofErr w:type="spellStart"/>
       <w:r>
@@ -10801,7 +11207,29 @@
           <w:szCs w:val="24"/>
           <w14:ligatures w14:val="none"/>
         </w:rPr>
-        <w:t xml:space="preserve"> chips. Dit betekend dat de helft van de batterij </w:t>
+        <w:t xml:space="preserve"> chips. Dit </w:t>
+      </w:r>
+      <w:proofErr w:type="gramStart"/>
+      <w:r>
+        <w:rPr>
+          <w:rFonts w:ascii="Civil Premium" w:eastAsia="Times New Roman" w:hAnsi="Civil Premium" w:cs="Times New Roman"/>
+          <w:kern w:val="0"/>
+          <w:sz w:val="24"/>
+          <w:szCs w:val="24"/>
+          <w14:ligatures w14:val="none"/>
+        </w:rPr>
+        <w:t>betekend</w:t>
+      </w:r>
+      <w:proofErr w:type="gramEnd"/>
+      <w:r>
+        <w:rPr>
+          <w:rFonts w:ascii="Civil Premium" w:eastAsia="Times New Roman" w:hAnsi="Civil Premium" w:cs="Times New Roman"/>
+          <w:kern w:val="0"/>
+          <w:sz w:val="24"/>
+          <w:szCs w:val="24"/>
+          <w14:ligatures w14:val="none"/>
+        </w:rPr>
+        <w:t xml:space="preserve"> dat de helft van de batterij </w:t>
       </w:r>
       <w:proofErr w:type="spellStart"/>
       <w:r>
@@ -10960,7 +11388,29 @@
           <w:szCs w:val="24"/>
           <w14:ligatures w14:val="none"/>
         </w:rPr>
-        <w:t xml:space="preserve"> heb je een richting nodig voor bepaalde data pakketjes. Al die informatie pakketjes moeten naar allerlei kanten toe.</w:t>
+        <w:t xml:space="preserve"> heb je een richting nodig voor bepaalde data pakketjes. Al die </w:t>
+      </w:r>
+      <w:proofErr w:type="gramStart"/>
+      <w:r>
+        <w:rPr>
+          <w:rFonts w:ascii="Civil Premium" w:eastAsia="Times New Roman" w:hAnsi="Civil Premium" w:cs="Times New Roman"/>
+          <w:kern w:val="0"/>
+          <w:sz w:val="24"/>
+          <w:szCs w:val="24"/>
+          <w14:ligatures w14:val="none"/>
+        </w:rPr>
+        <w:t>informatie pakketjes</w:t>
+      </w:r>
+      <w:proofErr w:type="gramEnd"/>
+      <w:r>
+        <w:rPr>
+          <w:rFonts w:ascii="Civil Premium" w:eastAsia="Times New Roman" w:hAnsi="Civil Premium" w:cs="Times New Roman"/>
+          <w:kern w:val="0"/>
+          <w:sz w:val="24"/>
+          <w:szCs w:val="24"/>
+          <w14:ligatures w14:val="none"/>
+        </w:rPr>
+        <w:t xml:space="preserve"> moeten naar allerlei kanten toe.</w:t>
       </w:r>
     </w:p>
     <w:p>
@@ -11186,7 +11636,29 @@
           <w:szCs w:val="24"/>
           <w14:ligatures w14:val="none"/>
         </w:rPr>
-        <w:t>Het gaat nog wel echt 10 tot 20 jaar duren voordat er ook echt fotonische computer chips op de markt komen. Vooral zelf bezig met telecommunicatie, als we beter worden in het maken. Pas daarna zullen er ontwikkelingen komen voor andere applicaties.</w:t>
+        <w:t xml:space="preserve">Het gaat nog wel echt 10 tot 20 jaar duren voordat er ook echt fotonische </w:t>
+      </w:r>
+      <w:proofErr w:type="gramStart"/>
+      <w:r>
+        <w:rPr>
+          <w:rFonts w:ascii="Civil Premium" w:eastAsia="Times New Roman" w:hAnsi="Civil Premium" w:cs="Times New Roman"/>
+          <w:kern w:val="0"/>
+          <w:sz w:val="24"/>
+          <w:szCs w:val="24"/>
+          <w14:ligatures w14:val="none"/>
+        </w:rPr>
+        <w:t>computer chips</w:t>
+      </w:r>
+      <w:proofErr w:type="gramEnd"/>
+      <w:r>
+        <w:rPr>
+          <w:rFonts w:ascii="Civil Premium" w:eastAsia="Times New Roman" w:hAnsi="Civil Premium" w:cs="Times New Roman"/>
+          <w:kern w:val="0"/>
+          <w:sz w:val="24"/>
+          <w:szCs w:val="24"/>
+          <w14:ligatures w14:val="none"/>
+        </w:rPr>
+        <w:t xml:space="preserve"> op de markt komen. Vooral zelf bezig met telecommunicatie, als we beter worden in het maken. Pas daarna zullen er ontwikkelingen komen voor andere applicaties.</w:t>
       </w:r>
     </w:p>
     <w:p>
@@ -11208,7 +11680,29 @@
           <w:szCs w:val="24"/>
           <w14:ligatures w14:val="none"/>
         </w:rPr>
-        <w:t xml:space="preserve">De chips zijn nu op micron niveau, wat nog veel te groot is om vergelijkbaar te zijn met de huidige computer chips. Het verschil is hetzelfde als de chips uit 1990 vergeleken met de huidige chips. De grootte en </w:t>
+        <w:t xml:space="preserve">De chips zijn nu op micron niveau, wat nog veel te groot is om vergelijkbaar te zijn met de huidige </w:t>
+      </w:r>
+      <w:proofErr w:type="gramStart"/>
+      <w:r>
+        <w:rPr>
+          <w:rFonts w:ascii="Civil Premium" w:eastAsia="Times New Roman" w:hAnsi="Civil Premium" w:cs="Times New Roman"/>
+          <w:kern w:val="0"/>
+          <w:sz w:val="24"/>
+          <w:szCs w:val="24"/>
+          <w14:ligatures w14:val="none"/>
+        </w:rPr>
+        <w:t>computer chips</w:t>
+      </w:r>
+      <w:proofErr w:type="gramEnd"/>
+      <w:r>
+        <w:rPr>
+          <w:rFonts w:ascii="Civil Premium" w:eastAsia="Times New Roman" w:hAnsi="Civil Premium" w:cs="Times New Roman"/>
+          <w:kern w:val="0"/>
+          <w:sz w:val="24"/>
+          <w:szCs w:val="24"/>
+          <w14:ligatures w14:val="none"/>
+        </w:rPr>
+        <w:t xml:space="preserve">. Het verschil is hetzelfde als de chips uit 1990 vergeleken met de huidige chips. De grootte en </w:t>
       </w:r>
       <w:proofErr w:type="spellStart"/>
       <w:r>
@@ -11296,7 +11790,29 @@
           <w:szCs w:val="24"/>
           <w14:ligatures w14:val="none"/>
         </w:rPr>
-        <w:t xml:space="preserve"> computer te maken, nu pas paar 10 tallen jaren bezig met fotonische chips.</w:t>
+        <w:t xml:space="preserve"> computer te maken, nu pas paar </w:t>
+      </w:r>
+      <w:proofErr w:type="gramStart"/>
+      <w:r>
+        <w:rPr>
+          <w:rFonts w:ascii="Civil Premium" w:eastAsia="Times New Roman" w:hAnsi="Civil Premium" w:cs="Times New Roman"/>
+          <w:kern w:val="0"/>
+          <w:sz w:val="24"/>
+          <w:szCs w:val="24"/>
+          <w14:ligatures w14:val="none"/>
+        </w:rPr>
+        <w:t>10 tallen</w:t>
+      </w:r>
+      <w:proofErr w:type="gramEnd"/>
+      <w:r>
+        <w:rPr>
+          <w:rFonts w:ascii="Civil Premium" w:eastAsia="Times New Roman" w:hAnsi="Civil Premium" w:cs="Times New Roman"/>
+          <w:kern w:val="0"/>
+          <w:sz w:val="24"/>
+          <w:szCs w:val="24"/>
+          <w14:ligatures w14:val="none"/>
+        </w:rPr>
+        <w:t xml:space="preserve"> jaren bezig met fotonische chips.</w:t>
       </w:r>
     </w:p>
     <w:p>
@@ -11499,7 +12015,29 @@
           <w:szCs w:val="24"/>
           <w14:ligatures w14:val="none"/>
         </w:rPr>
-        <w:t xml:space="preserve"> chips. Dit betekend dat de helft van de batterij </w:t>
+        <w:t xml:space="preserve"> chips. Dit </w:t>
+      </w:r>
+      <w:proofErr w:type="gramStart"/>
+      <w:r>
+        <w:rPr>
+          <w:rFonts w:ascii="Civil Premium" w:eastAsia="Times New Roman" w:hAnsi="Civil Premium" w:cs="Times New Roman"/>
+          <w:kern w:val="0"/>
+          <w:sz w:val="24"/>
+          <w:szCs w:val="24"/>
+          <w14:ligatures w14:val="none"/>
+        </w:rPr>
+        <w:t>betekend</w:t>
+      </w:r>
+      <w:proofErr w:type="gramEnd"/>
+      <w:r>
+        <w:rPr>
+          <w:rFonts w:ascii="Civil Premium" w:eastAsia="Times New Roman" w:hAnsi="Civil Premium" w:cs="Times New Roman"/>
+          <w:kern w:val="0"/>
+          <w:sz w:val="24"/>
+          <w:szCs w:val="24"/>
+          <w14:ligatures w14:val="none"/>
+        </w:rPr>
+        <w:t xml:space="preserve"> dat de helft van de batterij </w:t>
       </w:r>
       <w:proofErr w:type="spellStart"/>
       <w:r>
@@ -11601,15 +12139,27 @@
           <w14:ligatures w14:val="none"/>
         </w:rPr>
       </w:pPr>
-      <w:r>
-        <w:rPr>
-          <w:rFonts w:ascii="Civil Premium" w:eastAsia="Times New Roman" w:hAnsi="Civil Premium" w:cs="Times New Roman"/>
-          <w:kern w:val="0"/>
-          <w:sz w:val="24"/>
-          <w:szCs w:val="24"/>
-          <w14:ligatures w14:val="none"/>
-        </w:rPr>
-        <w:t xml:space="preserve">Kwantum computers gaat nog veel langer duren, om een kwantum bit te maken. Geen </w:t>
+      <w:proofErr w:type="gramStart"/>
+      <w:r>
+        <w:rPr>
+          <w:rFonts w:ascii="Civil Premium" w:eastAsia="Times New Roman" w:hAnsi="Civil Premium" w:cs="Times New Roman"/>
+          <w:kern w:val="0"/>
+          <w:sz w:val="24"/>
+          <w:szCs w:val="24"/>
+          <w14:ligatures w14:val="none"/>
+        </w:rPr>
+        <w:t>Kwantum computers</w:t>
+      </w:r>
+      <w:proofErr w:type="gramEnd"/>
+      <w:r>
+        <w:rPr>
+          <w:rFonts w:ascii="Civil Premium" w:eastAsia="Times New Roman" w:hAnsi="Civil Premium" w:cs="Times New Roman"/>
+          <w:kern w:val="0"/>
+          <w:sz w:val="24"/>
+          <w:szCs w:val="24"/>
+          <w14:ligatures w14:val="none"/>
+        </w:rPr>
+        <w:t xml:space="preserve"> gaat nog veel langer duren, om een kwantum bit te maken. Geen </w:t>
       </w:r>
       <w:proofErr w:type="spellStart"/>
       <w:r>
@@ -11757,7 +12307,29 @@
           <w:szCs w:val="24"/>
           <w14:ligatures w14:val="none"/>
         </w:rPr>
-        <w:t>Groot voordeel dat het analoog is, wel of geen foton word gestuurd (foton is bit)</w:t>
+        <w:t xml:space="preserve">Groot voordeel dat het analoog is, wel of geen foton </w:t>
+      </w:r>
+      <w:proofErr w:type="gramStart"/>
+      <w:r>
+        <w:rPr>
+          <w:rFonts w:ascii="Civil Premium" w:eastAsia="Times New Roman" w:hAnsi="Civil Premium" w:cs="Times New Roman"/>
+          <w:kern w:val="0"/>
+          <w:sz w:val="24"/>
+          <w:szCs w:val="24"/>
+          <w14:ligatures w14:val="none"/>
+        </w:rPr>
+        <w:t>word</w:t>
+      </w:r>
+      <w:proofErr w:type="gramEnd"/>
+      <w:r>
+        <w:rPr>
+          <w:rFonts w:ascii="Civil Premium" w:eastAsia="Times New Roman" w:hAnsi="Civil Premium" w:cs="Times New Roman"/>
+          <w:kern w:val="0"/>
+          <w:sz w:val="24"/>
+          <w:szCs w:val="24"/>
+          <w14:ligatures w14:val="none"/>
+        </w:rPr>
+        <w:t xml:space="preserve"> gestuurd (foton is bit)</w:t>
       </w:r>
     </w:p>
     <w:p>
@@ -12291,15 +12863,27 @@
           <w14:ligatures w14:val="none"/>
         </w:rPr>
       </w:pPr>
-      <w:r>
-        <w:rPr>
-          <w:rFonts w:ascii="Civil Premium" w:eastAsia="Times New Roman" w:hAnsi="Civil Premium" w:cs="Times New Roman"/>
-          <w:kern w:val="0"/>
-          <w:sz w:val="24"/>
-          <w:szCs w:val="24"/>
-          <w14:ligatures w14:val="none"/>
-        </w:rPr>
-        <w:t>Computer chips is Kleine markt</w:t>
+      <w:proofErr w:type="gramStart"/>
+      <w:r>
+        <w:rPr>
+          <w:rFonts w:ascii="Civil Premium" w:eastAsia="Times New Roman" w:hAnsi="Civil Premium" w:cs="Times New Roman"/>
+          <w:kern w:val="0"/>
+          <w:sz w:val="24"/>
+          <w:szCs w:val="24"/>
+          <w14:ligatures w14:val="none"/>
+        </w:rPr>
+        <w:t>Computer chips</w:t>
+      </w:r>
+      <w:proofErr w:type="gramEnd"/>
+      <w:r>
+        <w:rPr>
+          <w:rFonts w:ascii="Civil Premium" w:eastAsia="Times New Roman" w:hAnsi="Civil Premium" w:cs="Times New Roman"/>
+          <w:kern w:val="0"/>
+          <w:sz w:val="24"/>
+          <w:szCs w:val="24"/>
+          <w14:ligatures w14:val="none"/>
+        </w:rPr>
+        <w:t xml:space="preserve"> is Kleine markt</w:t>
       </w:r>
     </w:p>
     <w:p>
@@ -12402,6 +12986,7 @@
         </w:rPr>
       </w:pPr>
       <w:proofErr w:type="spellStart"/>
+      <w:proofErr w:type="gramStart"/>
       <w:r>
         <w:rPr>
           <w:rFonts w:ascii="Civil Premium" w:eastAsia="Times New Roman" w:hAnsi="Civil Premium" w:cs="Times New Roman"/>
@@ -12413,6 +12998,7 @@
         <w:t>spectronomie</w:t>
       </w:r>
       <w:proofErr w:type="spellEnd"/>
+      <w:proofErr w:type="gramEnd"/>
     </w:p>
     <w:p>
       <w:pPr>
@@ -12425,15 +13011,27 @@
           <w14:ligatures w14:val="none"/>
         </w:rPr>
       </w:pPr>
-      <w:r>
-        <w:rPr>
-          <w:rFonts w:ascii="Civil Premium" w:eastAsia="Times New Roman" w:hAnsi="Civil Premium" w:cs="Times New Roman"/>
-          <w:kern w:val="0"/>
-          <w:sz w:val="24"/>
-          <w:szCs w:val="24"/>
-          <w14:ligatures w14:val="none"/>
-        </w:rPr>
-        <w:t>elke laser is ook een fotonische chip</w:t>
+      <w:proofErr w:type="gramStart"/>
+      <w:r>
+        <w:rPr>
+          <w:rFonts w:ascii="Civil Premium" w:eastAsia="Times New Roman" w:hAnsi="Civil Premium" w:cs="Times New Roman"/>
+          <w:kern w:val="0"/>
+          <w:sz w:val="24"/>
+          <w:szCs w:val="24"/>
+          <w14:ligatures w14:val="none"/>
+        </w:rPr>
+        <w:t>elke</w:t>
+      </w:r>
+      <w:proofErr w:type="gramEnd"/>
+      <w:r>
+        <w:rPr>
+          <w:rFonts w:ascii="Civil Premium" w:eastAsia="Times New Roman" w:hAnsi="Civil Premium" w:cs="Times New Roman"/>
+          <w:kern w:val="0"/>
+          <w:sz w:val="24"/>
+          <w:szCs w:val="24"/>
+          <w14:ligatures w14:val="none"/>
+        </w:rPr>
+        <w:t xml:space="preserve"> laser is ook een fotonische chip</w:t>
       </w:r>
     </w:p>
     <w:p>
@@ -12973,6 +13571,7 @@
         </w:rPr>
       </w:pPr>
       <w:proofErr w:type="spellStart"/>
+      <w:proofErr w:type="gramStart"/>
       <w:r>
         <w:rPr>
           <w:rFonts w:ascii="Civil Premium" w:eastAsia="Times New Roman" w:hAnsi="Civil Premium" w:cs="Times New Roman"/>
@@ -12984,6 +13583,7 @@
         <w:t>all</w:t>
       </w:r>
       <w:proofErr w:type="spellEnd"/>
+      <w:proofErr w:type="gramEnd"/>
       <w:r>
         <w:rPr>
           <w:rFonts w:ascii="Civil Premium" w:eastAsia="Times New Roman" w:hAnsi="Civil Premium" w:cs="Times New Roman"/>
@@ -13207,6 +13807,7 @@
         </w:rPr>
       </w:pPr>
       <w:proofErr w:type="spellStart"/>
+      <w:proofErr w:type="gramStart"/>
       <w:r>
         <w:rPr>
           <w:rFonts w:ascii="Civil Premium" w:eastAsia="Times New Roman" w:hAnsi="Civil Premium" w:cs="Times New Roman"/>
@@ -13218,6 +13819,7 @@
         <w:t>all</w:t>
       </w:r>
       <w:proofErr w:type="spellEnd"/>
+      <w:proofErr w:type="gramEnd"/>
       <w:r>
         <w:rPr>
           <w:rFonts w:ascii="Civil Premium" w:eastAsia="Times New Roman" w:hAnsi="Civil Premium" w:cs="Times New Roman"/>
@@ -13243,6 +13845,7 @@
           <w14:ligatures w14:val="none"/>
         </w:rPr>
       </w:pPr>
+      <w:proofErr w:type="gramStart"/>
       <w:r>
         <w:rPr>
           <w:rFonts w:ascii="Civil Premium" w:eastAsia="Times New Roman" w:hAnsi="Civil Premium" w:cs="Times New Roman"/>
@@ -13255,6 +13858,7 @@
         </w:rPr>
         <w:t>interview</w:t>
       </w:r>
+      <w:proofErr w:type="gramEnd"/>
     </w:p>
     <w:p>
       <w:pPr>
@@ -13268,6 +13872,7 @@
         </w:rPr>
       </w:pPr>
       <w:proofErr w:type="spellStart"/>
+      <w:proofErr w:type="gramStart"/>
       <w:r>
         <w:rPr>
           <w:rFonts w:ascii="Civil Premium" w:eastAsia="Times New Roman" w:hAnsi="Civil Premium" w:cs="Times New Roman"/>
@@ -13279,6 +13884,7 @@
         <w:t>xaveer</w:t>
       </w:r>
       <w:proofErr w:type="spellEnd"/>
+      <w:proofErr w:type="gramEnd"/>
       <w:r>
         <w:rPr>
           <w:rFonts w:ascii="Civil Premium" w:eastAsia="Times New Roman" w:hAnsi="Civil Premium" w:cs="Times New Roman"/>
@@ -13362,6 +13968,7 @@
         </w:rPr>
       </w:pPr>
       <w:proofErr w:type="spellStart"/>
+      <w:proofErr w:type="gramStart"/>
       <w:r>
         <w:rPr>
           <w:rFonts w:ascii="Civil Premium" w:eastAsia="Times New Roman" w:hAnsi="Civil Premium" w:cs="Times New Roman"/>
@@ -13373,6 +13980,7 @@
         <w:t>yuqing</w:t>
       </w:r>
       <w:proofErr w:type="spellEnd"/>
+      <w:proofErr w:type="gramEnd"/>
       <w:r>
         <w:rPr>
           <w:rFonts w:ascii="Civil Premium" w:eastAsia="Times New Roman" w:hAnsi="Civil Premium" w:cs="Times New Roman"/>
@@ -13574,7 +14182,29 @@
           <w:szCs w:val="24"/>
           <w14:ligatures w14:val="none"/>
         </w:rPr>
-        <w:t>? (meer data over een enkele glasvezelkabel)</w:t>
+        <w:t>? (</w:t>
+      </w:r>
+      <w:proofErr w:type="gramStart"/>
+      <w:r>
+        <w:rPr>
+          <w:rFonts w:ascii="Civil Premium" w:eastAsia="Times New Roman" w:hAnsi="Civil Premium" w:cs="Times New Roman"/>
+          <w:kern w:val="0"/>
+          <w:sz w:val="24"/>
+          <w:szCs w:val="24"/>
+          <w14:ligatures w14:val="none"/>
+        </w:rPr>
+        <w:t>meer</w:t>
+      </w:r>
+      <w:proofErr w:type="gramEnd"/>
+      <w:r>
+        <w:rPr>
+          <w:rFonts w:ascii="Civil Premium" w:eastAsia="Times New Roman" w:hAnsi="Civil Premium" w:cs="Times New Roman"/>
+          <w:kern w:val="0"/>
+          <w:sz w:val="24"/>
+          <w:szCs w:val="24"/>
+          <w14:ligatures w14:val="none"/>
+        </w:rPr>
+        <w:t xml:space="preserve"> data over een enkele glasvezelkabel)</w:t>
       </w:r>
     </w:p>
     <w:p>
@@ -13772,7 +14402,29 @@
           <w:szCs w:val="24"/>
           <w14:ligatures w14:val="none"/>
         </w:rPr>
-        <w:t>Er word geschreven over huidige chips dat de limieten in zicht zijn, is dit iets wat fotonica kan oplossen?</w:t>
+        <w:t xml:space="preserve">Er </w:t>
+      </w:r>
+      <w:proofErr w:type="gramStart"/>
+      <w:r>
+        <w:rPr>
+          <w:rFonts w:ascii="Civil Premium" w:eastAsia="Times New Roman" w:hAnsi="Civil Premium" w:cs="Times New Roman"/>
+          <w:kern w:val="0"/>
+          <w:sz w:val="24"/>
+          <w:szCs w:val="24"/>
+          <w14:ligatures w14:val="none"/>
+        </w:rPr>
+        <w:t>word</w:t>
+      </w:r>
+      <w:proofErr w:type="gramEnd"/>
+      <w:r>
+        <w:rPr>
+          <w:rFonts w:ascii="Civil Premium" w:eastAsia="Times New Roman" w:hAnsi="Civil Premium" w:cs="Times New Roman"/>
+          <w:kern w:val="0"/>
+          <w:sz w:val="24"/>
+          <w:szCs w:val="24"/>
+          <w14:ligatures w14:val="none"/>
+        </w:rPr>
+        <w:t xml:space="preserve"> geschreven over huidige chips dat de limieten in zicht zijn, is dit iets wat fotonica kan oplossen?</w:t>
       </w:r>
     </w:p>
     <w:p>
@@ -14052,15 +14704,27 @@
           <w14:ligatures w14:val="none"/>
         </w:rPr>
       </w:pPr>
-      <w:r>
-        <w:rPr>
-          <w:rFonts w:ascii="Civil Premium" w:eastAsia="Times New Roman" w:hAnsi="Civil Premium" w:cs="Times New Roman"/>
-          <w:kern w:val="0"/>
-          <w:sz w:val="24"/>
-          <w:szCs w:val="24"/>
-          <w14:ligatures w14:val="none"/>
-        </w:rPr>
-        <w:t xml:space="preserve">veel gebruikte fotonische chip, switch is een </w:t>
+      <w:proofErr w:type="gramStart"/>
+      <w:r>
+        <w:rPr>
+          <w:rFonts w:ascii="Civil Premium" w:eastAsia="Times New Roman" w:hAnsi="Civil Premium" w:cs="Times New Roman"/>
+          <w:kern w:val="0"/>
+          <w:sz w:val="24"/>
+          <w:szCs w:val="24"/>
+          <w14:ligatures w14:val="none"/>
+        </w:rPr>
+        <w:t>veel</w:t>
+      </w:r>
+      <w:proofErr w:type="gramEnd"/>
+      <w:r>
+        <w:rPr>
+          <w:rFonts w:ascii="Civil Premium" w:eastAsia="Times New Roman" w:hAnsi="Civil Premium" w:cs="Times New Roman"/>
+          <w:kern w:val="0"/>
+          <w:sz w:val="24"/>
+          <w:szCs w:val="24"/>
+          <w14:ligatures w14:val="none"/>
+        </w:rPr>
+        <w:t xml:space="preserve"> gebruikte fotonische chip, switch is een </w:t>
       </w:r>
       <w:proofErr w:type="spellStart"/>
       <w:r>
@@ -14487,6 +15151,7 @@
         </w:rPr>
       </w:pPr>
       <w:proofErr w:type="spellStart"/>
+      <w:proofErr w:type="gramStart"/>
       <w:r>
         <w:rPr>
           <w:rFonts w:ascii="Civil Premium" w:eastAsia="Times New Roman" w:hAnsi="Civil Premium" w:cs="Times New Roman"/>
@@ -14498,6 +15163,7 @@
         <w:t>packaging</w:t>
       </w:r>
       <w:proofErr w:type="spellEnd"/>
+      <w:proofErr w:type="gramEnd"/>
       <w:r>
         <w:rPr>
           <w:rFonts w:ascii="Civil Premium" w:eastAsia="Times New Roman" w:hAnsi="Civil Premium" w:cs="Times New Roman"/>
@@ -14536,15 +15202,27 @@
           <w14:ligatures w14:val="none"/>
         </w:rPr>
       </w:pPr>
-      <w:r>
-        <w:rPr>
-          <w:rFonts w:ascii="Civil Premium" w:eastAsia="Times New Roman" w:hAnsi="Civil Premium" w:cs="Times New Roman"/>
-          <w:kern w:val="0"/>
-          <w:sz w:val="24"/>
-          <w:szCs w:val="24"/>
-          <w14:ligatures w14:val="none"/>
-        </w:rPr>
-        <w:t>form factor</w:t>
+      <w:proofErr w:type="gramStart"/>
+      <w:r>
+        <w:rPr>
+          <w:rFonts w:ascii="Civil Premium" w:eastAsia="Times New Roman" w:hAnsi="Civil Premium" w:cs="Times New Roman"/>
+          <w:kern w:val="0"/>
+          <w:sz w:val="24"/>
+          <w:szCs w:val="24"/>
+          <w14:ligatures w14:val="none"/>
+        </w:rPr>
+        <w:t>form</w:t>
+      </w:r>
+      <w:proofErr w:type="gramEnd"/>
+      <w:r>
+        <w:rPr>
+          <w:rFonts w:ascii="Civil Premium" w:eastAsia="Times New Roman" w:hAnsi="Civil Premium" w:cs="Times New Roman"/>
+          <w:kern w:val="0"/>
+          <w:sz w:val="24"/>
+          <w:szCs w:val="24"/>
+          <w14:ligatures w14:val="none"/>
+        </w:rPr>
+        <w:t xml:space="preserve"> factor</w:t>
       </w:r>
     </w:p>
     <w:p>
@@ -14562,15 +15240,27 @@
           <w14:ligatures w14:val="none"/>
         </w:rPr>
       </w:pPr>
-      <w:r>
-        <w:rPr>
-          <w:rFonts w:ascii="Civil Premium" w:eastAsia="Times New Roman" w:hAnsi="Civil Premium" w:cs="Times New Roman"/>
-          <w:kern w:val="0"/>
-          <w:sz w:val="24"/>
-          <w:szCs w:val="24"/>
-          <w14:ligatures w14:val="none"/>
-        </w:rPr>
-        <w:t xml:space="preserve">more </w:t>
+      <w:proofErr w:type="gramStart"/>
+      <w:r>
+        <w:rPr>
+          <w:rFonts w:ascii="Civil Premium" w:eastAsia="Times New Roman" w:hAnsi="Civil Premium" w:cs="Times New Roman"/>
+          <w:kern w:val="0"/>
+          <w:sz w:val="24"/>
+          <w:szCs w:val="24"/>
+          <w14:ligatures w14:val="none"/>
+        </w:rPr>
+        <w:t>more</w:t>
+      </w:r>
+      <w:proofErr w:type="gramEnd"/>
+      <w:r>
+        <w:rPr>
+          <w:rFonts w:ascii="Civil Premium" w:eastAsia="Times New Roman" w:hAnsi="Civil Premium" w:cs="Times New Roman"/>
+          <w:kern w:val="0"/>
+          <w:sz w:val="24"/>
+          <w:szCs w:val="24"/>
+          <w14:ligatures w14:val="none"/>
+        </w:rPr>
+        <w:t xml:space="preserve"> </w:t>
       </w:r>
       <w:proofErr w:type="spellStart"/>
       <w:r>
@@ -14601,6 +15291,7 @@
         </w:rPr>
       </w:pPr>
       <w:proofErr w:type="spellStart"/>
+      <w:proofErr w:type="gramStart"/>
       <w:r>
         <w:rPr>
           <w:rFonts w:ascii="Civil Premium" w:eastAsia="Times New Roman" w:hAnsi="Civil Premium" w:cs="Times New Roman"/>
@@ -14612,6 +15303,7 @@
         <w:t>higher</w:t>
       </w:r>
       <w:proofErr w:type="spellEnd"/>
+      <w:proofErr w:type="gramEnd"/>
       <w:r>
         <w:rPr>
           <w:rFonts w:ascii="Civil Premium" w:eastAsia="Times New Roman" w:hAnsi="Civil Premium" w:cs="Times New Roman"/>
@@ -14650,15 +15342,27 @@
           <w14:ligatures w14:val="none"/>
         </w:rPr>
       </w:pPr>
-      <w:r>
-        <w:rPr>
-          <w:rFonts w:ascii="Civil Premium" w:eastAsia="Times New Roman" w:hAnsi="Civil Premium" w:cs="Times New Roman"/>
-          <w:kern w:val="0"/>
-          <w:sz w:val="24"/>
-          <w:szCs w:val="24"/>
-          <w14:ligatures w14:val="none"/>
-        </w:rPr>
-        <w:t xml:space="preserve">manufacturing </w:t>
+      <w:proofErr w:type="gramStart"/>
+      <w:r>
+        <w:rPr>
+          <w:rFonts w:ascii="Civil Premium" w:eastAsia="Times New Roman" w:hAnsi="Civil Premium" w:cs="Times New Roman"/>
+          <w:kern w:val="0"/>
+          <w:sz w:val="24"/>
+          <w:szCs w:val="24"/>
+          <w14:ligatures w14:val="none"/>
+        </w:rPr>
+        <w:t>manufacturing</w:t>
+      </w:r>
+      <w:proofErr w:type="gramEnd"/>
+      <w:r>
+        <w:rPr>
+          <w:rFonts w:ascii="Civil Premium" w:eastAsia="Times New Roman" w:hAnsi="Civil Premium" w:cs="Times New Roman"/>
+          <w:kern w:val="0"/>
+          <w:sz w:val="24"/>
+          <w:szCs w:val="24"/>
+          <w14:ligatures w14:val="none"/>
+        </w:rPr>
+        <w:t xml:space="preserve"> </w:t>
       </w:r>
       <w:proofErr w:type="spellStart"/>
       <w:r>
@@ -14720,15 +15424,27 @@
           <w14:ligatures w14:val="none"/>
         </w:rPr>
       </w:pPr>
-      <w:r>
-        <w:rPr>
-          <w:rFonts w:ascii="Civil Premium" w:eastAsia="Times New Roman" w:hAnsi="Civil Premium" w:cs="Times New Roman"/>
-          <w:kern w:val="0"/>
-          <w:sz w:val="24"/>
-          <w:szCs w:val="24"/>
-          <w14:ligatures w14:val="none"/>
-        </w:rPr>
-        <w:t xml:space="preserve">entry </w:t>
+      <w:proofErr w:type="gramStart"/>
+      <w:r>
+        <w:rPr>
+          <w:rFonts w:ascii="Civil Premium" w:eastAsia="Times New Roman" w:hAnsi="Civil Premium" w:cs="Times New Roman"/>
+          <w:kern w:val="0"/>
+          <w:sz w:val="24"/>
+          <w:szCs w:val="24"/>
+          <w14:ligatures w14:val="none"/>
+        </w:rPr>
+        <w:t>entry</w:t>
+      </w:r>
+      <w:proofErr w:type="gramEnd"/>
+      <w:r>
+        <w:rPr>
+          <w:rFonts w:ascii="Civil Premium" w:eastAsia="Times New Roman" w:hAnsi="Civil Premium" w:cs="Times New Roman"/>
+          <w:kern w:val="0"/>
+          <w:sz w:val="24"/>
+          <w:szCs w:val="24"/>
+          <w14:ligatures w14:val="none"/>
+        </w:rPr>
+        <w:t xml:space="preserve"> </w:t>
       </w:r>
       <w:proofErr w:type="spellStart"/>
       <w:r>
@@ -14847,6 +15563,7 @@
         </w:rPr>
       </w:pPr>
       <w:proofErr w:type="spellStart"/>
+      <w:proofErr w:type="gramStart"/>
       <w:r>
         <w:rPr>
           <w:rFonts w:ascii="Civil Premium" w:eastAsia="Times New Roman" w:hAnsi="Civil Premium" w:cs="Times New Roman"/>
@@ -14858,6 +15575,7 @@
         <w:t>telecommunication</w:t>
       </w:r>
       <w:proofErr w:type="spellEnd"/>
+      <w:proofErr w:type="gramEnd"/>
     </w:p>
     <w:p>
       <w:pPr>
@@ -14874,15 +15592,27 @@
           <w14:ligatures w14:val="none"/>
         </w:rPr>
       </w:pPr>
-      <w:r>
-        <w:rPr>
-          <w:rFonts w:ascii="Civil Premium" w:eastAsia="Times New Roman" w:hAnsi="Civil Premium" w:cs="Times New Roman"/>
-          <w:kern w:val="0"/>
-          <w:sz w:val="24"/>
-          <w:szCs w:val="24"/>
-          <w14:ligatures w14:val="none"/>
-        </w:rPr>
-        <w:t>data-</w:t>
+      <w:proofErr w:type="gramStart"/>
+      <w:r>
+        <w:rPr>
+          <w:rFonts w:ascii="Civil Premium" w:eastAsia="Times New Roman" w:hAnsi="Civil Premium" w:cs="Times New Roman"/>
+          <w:kern w:val="0"/>
+          <w:sz w:val="24"/>
+          <w:szCs w:val="24"/>
+          <w14:ligatures w14:val="none"/>
+        </w:rPr>
+        <w:t>data</w:t>
+      </w:r>
+      <w:proofErr w:type="gramEnd"/>
+      <w:r>
+        <w:rPr>
+          <w:rFonts w:ascii="Civil Premium" w:eastAsia="Times New Roman" w:hAnsi="Civil Premium" w:cs="Times New Roman"/>
+          <w:kern w:val="0"/>
+          <w:sz w:val="24"/>
+          <w:szCs w:val="24"/>
+          <w14:ligatures w14:val="none"/>
+        </w:rPr>
+        <w:t>-</w:t>
       </w:r>
       <w:proofErr w:type="spellStart"/>
       <w:r>
@@ -14912,15 +15642,27 @@
           <w14:ligatures w14:val="none"/>
         </w:rPr>
       </w:pPr>
-      <w:r>
-        <w:rPr>
-          <w:rFonts w:ascii="Civil Premium" w:eastAsia="Times New Roman" w:hAnsi="Civil Premium" w:cs="Times New Roman"/>
-          <w:kern w:val="0"/>
-          <w:sz w:val="24"/>
-          <w:szCs w:val="24"/>
-          <w14:ligatures w14:val="none"/>
-        </w:rPr>
-        <w:t xml:space="preserve">sensor </w:t>
+      <w:proofErr w:type="gramStart"/>
+      <w:r>
+        <w:rPr>
+          <w:rFonts w:ascii="Civil Premium" w:eastAsia="Times New Roman" w:hAnsi="Civil Premium" w:cs="Times New Roman"/>
+          <w:kern w:val="0"/>
+          <w:sz w:val="24"/>
+          <w:szCs w:val="24"/>
+          <w14:ligatures w14:val="none"/>
+        </w:rPr>
+        <w:t>sensor</w:t>
+      </w:r>
+      <w:proofErr w:type="gramEnd"/>
+      <w:r>
+        <w:rPr>
+          <w:rFonts w:ascii="Civil Premium" w:eastAsia="Times New Roman" w:hAnsi="Civil Premium" w:cs="Times New Roman"/>
+          <w:kern w:val="0"/>
+          <w:sz w:val="24"/>
+          <w:szCs w:val="24"/>
+          <w14:ligatures w14:val="none"/>
+        </w:rPr>
+        <w:t xml:space="preserve"> </w:t>
       </w:r>
       <w:proofErr w:type="spellStart"/>
       <w:r>
@@ -15005,6 +15747,7 @@
         </w:rPr>
       </w:pPr>
       <w:proofErr w:type="spellStart"/>
+      <w:proofErr w:type="gramStart"/>
       <w:r>
         <w:rPr>
           <w:rFonts w:ascii="Civil Premium" w:eastAsia="Times New Roman" w:hAnsi="Civil Premium" w:cs="Times New Roman"/>
@@ -15016,6 +15759,7 @@
         <w:t>agriculture</w:t>
       </w:r>
       <w:proofErr w:type="spellEnd"/>
+      <w:proofErr w:type="gramEnd"/>
     </w:p>
     <w:p>
       <w:pPr>
@@ -15033,6 +15777,7 @@
         </w:rPr>
       </w:pPr>
       <w:proofErr w:type="spellStart"/>
+      <w:proofErr w:type="gramStart"/>
       <w:r>
         <w:rPr>
           <w:rFonts w:ascii="Civil Premium" w:eastAsia="Times New Roman" w:hAnsi="Civil Premium" w:cs="Times New Roman"/>
@@ -15044,6 +15789,7 @@
         <w:t>automotive</w:t>
       </w:r>
       <w:proofErr w:type="spellEnd"/>
+      <w:proofErr w:type="gramEnd"/>
     </w:p>
     <w:p>
       <w:pPr>
@@ -15087,6 +15833,7 @@
         </w:rPr>
       </w:pPr>
       <w:proofErr w:type="spellStart"/>
+      <w:proofErr w:type="gramStart"/>
       <w:r>
         <w:rPr>
           <w:rFonts w:ascii="Civil Premium" w:eastAsia="Times New Roman" w:hAnsi="Civil Premium" w:cs="Times New Roman"/>
@@ -15098,6 +15845,7 @@
         <w:t>metrology</w:t>
       </w:r>
       <w:proofErr w:type="spellEnd"/>
+      <w:proofErr w:type="gramEnd"/>
     </w:p>
     <w:p>
       <w:pPr>
@@ -15872,6 +16620,7 @@
           <w14:ligatures w14:val="none"/>
         </w:rPr>
       </w:pPr>
+      <w:proofErr w:type="gramStart"/>
       <w:r>
         <w:rPr>
           <w:rFonts w:ascii="Civil Premium" w:eastAsia="Times New Roman" w:hAnsi="Civil Premium" w:cs="Times New Roman"/>
@@ -15882,7 +16631,20 @@
           <w:szCs w:val="36"/>
           <w14:ligatures w14:val="none"/>
         </w:rPr>
-        <w:t xml:space="preserve">basic building </w:t>
+        <w:t>basic</w:t>
+      </w:r>
+      <w:proofErr w:type="gramEnd"/>
+      <w:r>
+        <w:rPr>
+          <w:rFonts w:ascii="Civil Premium" w:eastAsia="Times New Roman" w:hAnsi="Civil Premium" w:cs="Times New Roman"/>
+          <w:b/>
+          <w:bCs/>
+          <w:kern w:val="0"/>
+          <w:sz w:val="36"/>
+          <w:szCs w:val="36"/>
+          <w14:ligatures w14:val="none"/>
+        </w:rPr>
+        <w:t xml:space="preserve"> building </w:t>
       </w:r>
       <w:proofErr w:type="spellStart"/>
       <w:r>
@@ -18057,6 +18819,7 @@
         </w:rPr>
       </w:pPr>
       <w:proofErr w:type="spellStart"/>
+      <w:proofErr w:type="gramStart"/>
       <w:r>
         <w:rPr>
           <w:rFonts w:ascii="Civil Premium" w:eastAsia="Times New Roman" w:hAnsi="Civil Premium" w:cs="Times New Roman"/>
@@ -18068,6 +18831,7 @@
         <w:t>where</w:t>
       </w:r>
       <w:proofErr w:type="spellEnd"/>
+      <w:proofErr w:type="gramEnd"/>
       <w:r>
         <w:rPr>
           <w:rFonts w:ascii="Civil Premium" w:eastAsia="Times New Roman" w:hAnsi="Civil Premium" w:cs="Times New Roman"/>
@@ -18362,15 +19126,27 @@
           <w14:ligatures w14:val="none"/>
         </w:rPr>
       </w:pPr>
-      <w:r>
-        <w:rPr>
-          <w:rFonts w:ascii="Civil Premium" w:eastAsia="Times New Roman" w:hAnsi="Civil Premium" w:cs="Times New Roman"/>
-          <w:kern w:val="0"/>
-          <w:sz w:val="24"/>
-          <w:szCs w:val="24"/>
-          <w14:ligatures w14:val="none"/>
-        </w:rPr>
-        <w:t xml:space="preserve">indium </w:t>
+      <w:proofErr w:type="gramStart"/>
+      <w:r>
+        <w:rPr>
+          <w:rFonts w:ascii="Civil Premium" w:eastAsia="Times New Roman" w:hAnsi="Civil Premium" w:cs="Times New Roman"/>
+          <w:kern w:val="0"/>
+          <w:sz w:val="24"/>
+          <w:szCs w:val="24"/>
+          <w14:ligatures w14:val="none"/>
+        </w:rPr>
+        <w:t>indium</w:t>
+      </w:r>
+      <w:proofErr w:type="gramEnd"/>
+      <w:r>
+        <w:rPr>
+          <w:rFonts w:ascii="Civil Premium" w:eastAsia="Times New Roman" w:hAnsi="Civil Premium" w:cs="Times New Roman"/>
+          <w:kern w:val="0"/>
+          <w:sz w:val="24"/>
+          <w:szCs w:val="24"/>
+          <w14:ligatures w14:val="none"/>
+        </w:rPr>
+        <w:t xml:space="preserve"> </w:t>
       </w:r>
       <w:proofErr w:type="spellStart"/>
       <w:r>
@@ -18766,7 +19542,29 @@
           <w:szCs w:val="24"/>
           <w14:ligatures w14:val="none"/>
         </w:rPr>
-        <w:t xml:space="preserve"> computer chips, </w:t>
+        <w:t xml:space="preserve"> </w:t>
+      </w:r>
+      <w:proofErr w:type="gramStart"/>
+      <w:r>
+        <w:rPr>
+          <w:rFonts w:ascii="Civil Premium" w:eastAsia="Times New Roman" w:hAnsi="Civil Premium" w:cs="Times New Roman"/>
+          <w:kern w:val="0"/>
+          <w:sz w:val="24"/>
+          <w:szCs w:val="24"/>
+          <w14:ligatures w14:val="none"/>
+        </w:rPr>
+        <w:t>computer chips</w:t>
+      </w:r>
+      <w:proofErr w:type="gramEnd"/>
+      <w:r>
+        <w:rPr>
+          <w:rFonts w:ascii="Civil Premium" w:eastAsia="Times New Roman" w:hAnsi="Civil Premium" w:cs="Times New Roman"/>
+          <w:kern w:val="0"/>
+          <w:sz w:val="24"/>
+          <w:szCs w:val="24"/>
+          <w14:ligatures w14:val="none"/>
+        </w:rPr>
+        <w:t xml:space="preserve">, </w:t>
       </w:r>
       <w:proofErr w:type="spellStart"/>
       <w:r>
@@ -20891,7 +21689,29 @@
           <w:szCs w:val="24"/>
           <w14:ligatures w14:val="none"/>
         </w:rPr>
-        <w:t xml:space="preserve"> computer chips, </w:t>
+        <w:t xml:space="preserve"> </w:t>
+      </w:r>
+      <w:proofErr w:type="gramStart"/>
+      <w:r>
+        <w:rPr>
+          <w:rFonts w:ascii="Civil Premium" w:eastAsia="Times New Roman" w:hAnsi="Civil Premium" w:cs="Times New Roman"/>
+          <w:kern w:val="0"/>
+          <w:sz w:val="24"/>
+          <w:szCs w:val="24"/>
+          <w14:ligatures w14:val="none"/>
+        </w:rPr>
+        <w:t>computer chips</w:t>
+      </w:r>
+      <w:proofErr w:type="gramEnd"/>
+      <w:r>
+        <w:rPr>
+          <w:rFonts w:ascii="Civil Premium" w:eastAsia="Times New Roman" w:hAnsi="Civil Premium" w:cs="Times New Roman"/>
+          <w:kern w:val="0"/>
+          <w:sz w:val="24"/>
+          <w:szCs w:val="24"/>
+          <w14:ligatures w14:val="none"/>
+        </w:rPr>
+        <w:t xml:space="preserve">, </w:t>
       </w:r>
       <w:proofErr w:type="spellStart"/>
       <w:r>
@@ -22003,7 +22823,29 @@
           <w:szCs w:val="24"/>
           <w14:ligatures w14:val="none"/>
         </w:rPr>
-        <w:t xml:space="preserve"> computer chips </w:t>
+        <w:t xml:space="preserve"> </w:t>
+      </w:r>
+      <w:proofErr w:type="gramStart"/>
+      <w:r>
+        <w:rPr>
+          <w:rFonts w:ascii="Civil Premium" w:eastAsia="Times New Roman" w:hAnsi="Civil Premium" w:cs="Times New Roman"/>
+          <w:kern w:val="0"/>
+          <w:sz w:val="24"/>
+          <w:szCs w:val="24"/>
+          <w14:ligatures w14:val="none"/>
+        </w:rPr>
+        <w:t>computer chips</w:t>
+      </w:r>
+      <w:proofErr w:type="gramEnd"/>
+      <w:r>
+        <w:rPr>
+          <w:rFonts w:ascii="Civil Premium" w:eastAsia="Times New Roman" w:hAnsi="Civil Premium" w:cs="Times New Roman"/>
+          <w:kern w:val="0"/>
+          <w:sz w:val="24"/>
+          <w:szCs w:val="24"/>
+          <w14:ligatures w14:val="none"/>
+        </w:rPr>
+        <w:t xml:space="preserve"> </w:t>
       </w:r>
       <w:proofErr w:type="spellStart"/>
       <w:r>

</xml_diff>

<commit_message>
vault backup: 2024-04-11 01:15:02
</commit_message>
<xml_diff>
--- a/Vakken/Blok 2/Wetenschapsjournalistiek/Achtergrond artikel (FOTONICA)/Achtergrondartikel_JortSiemes_4028198_Fotonica.docx
+++ b/Vakken/Blok 2/Wetenschapsjournalistiek/Achtergrond artikel (FOTONICA)/Achtergrondartikel_JortSiemes_4028198_Fotonica.docx
@@ -213,17 +213,13 @@
         <w:rPr>
           <w:rFonts w:ascii="Civil Premium" w:eastAsia="Times New Roman" w:hAnsi="Civil Premium" w:cs="Times New Roman"/>
           <w:kern w:val="0"/>
-          <w:sz w:val="24"/>
-          <w:szCs w:val="24"/>
-          <w14:ligatures w14:val="none"/>
-        </w:rPr>
-      </w:pPr>
-      <w:r>
-        <w:rPr>
-          <w:rFonts w:ascii="Civil Premium" w:eastAsia="Times New Roman" w:hAnsi="Civil Premium" w:cs="Times New Roman"/>
-          <w:kern w:val="0"/>
-          <w:sz w:val="24"/>
-          <w:szCs w:val="24"/>
+          <w14:ligatures w14:val="none"/>
+        </w:rPr>
+      </w:pPr>
+      <w:r>
+        <w:rPr>
+          <w:rFonts w:ascii="Civil Premium" w:eastAsia="Times New Roman" w:hAnsi="Civil Premium" w:cs="Times New Roman"/>
+          <w:kern w:val="0"/>
           <w14:ligatures w14:val="none"/>
         </w:rPr>
         <w:t xml:space="preserve">Bron: Wikimedia </w:t>
@@ -233,8 +229,6 @@
         <w:rPr>
           <w:rFonts w:ascii="Civil Premium" w:eastAsia="Times New Roman" w:hAnsi="Civil Premium" w:cs="Times New Roman"/>
           <w:kern w:val="0"/>
-          <w:sz w:val="24"/>
-          <w:szCs w:val="24"/>
           <w14:ligatures w14:val="none"/>
         </w:rPr>
         <w:t>Commons</w:t>
@@ -244,8 +238,6 @@
         <w:rPr>
           <w:rFonts w:ascii="Civil Premium" w:eastAsia="Times New Roman" w:hAnsi="Civil Premium" w:cs="Times New Roman"/>
           <w:kern w:val="0"/>
-          <w:sz w:val="24"/>
-          <w:szCs w:val="24"/>
           <w14:ligatures w14:val="none"/>
         </w:rPr>
         <w:t xml:space="preserve"> - </w:t>
@@ -254,8 +246,6 @@
         <w:rPr>
           <w:rFonts w:ascii="Civil Premium" w:eastAsia="Times New Roman" w:hAnsi="Civil Premium" w:cs="Times New Roman"/>
           <w:kern w:val="0"/>
-          <w:sz w:val="24"/>
-          <w:szCs w:val="24"/>
           <w14:ligatures w14:val="none"/>
         </w:rPr>
         <w:t xml:space="preserve">Alexander </w:t>
@@ -265,8 +255,6 @@
         <w:rPr>
           <w:rFonts w:ascii="Civil Premium" w:eastAsia="Times New Roman" w:hAnsi="Civil Premium" w:cs="Times New Roman"/>
           <w:kern w:val="0"/>
-          <w:sz w:val="24"/>
-          <w:szCs w:val="24"/>
           <w14:ligatures w14:val="none"/>
         </w:rPr>
         <w:t>Klepnev</w:t>
@@ -276,8 +264,6 @@
         <w:rPr>
           <w:rFonts w:ascii="Civil Premium" w:eastAsia="Times New Roman" w:hAnsi="Civil Premium" w:cs="Times New Roman"/>
           <w:kern w:val="0"/>
-          <w:sz w:val="24"/>
-          <w:szCs w:val="24"/>
           <w14:ligatures w14:val="none"/>
         </w:rPr>
         <w:t xml:space="preserve">, </w:t>
@@ -287,8 +273,6 @@
         <w:rPr>
           <w:rFonts w:ascii="Civil Premium" w:eastAsia="Times New Roman" w:hAnsi="Civil Premium" w:cs="Times New Roman"/>
           <w:kern w:val="0"/>
-          <w:sz w:val="24"/>
-          <w:szCs w:val="24"/>
           <w14:ligatures w14:val="none"/>
         </w:rPr>
         <w:t>Silicon</w:t>
@@ -298,8 +282,6 @@
         <w:rPr>
           <w:rFonts w:ascii="Civil Premium" w:eastAsia="Times New Roman" w:hAnsi="Civil Premium" w:cs="Times New Roman"/>
           <w:kern w:val="0"/>
-          <w:sz w:val="24"/>
-          <w:szCs w:val="24"/>
           <w14:ligatures w14:val="none"/>
         </w:rPr>
         <w:t xml:space="preserve"> chip</w:t>
@@ -1024,6 +1006,147 @@
       <w:r>
         <w:rPr>
           <w:rFonts w:ascii="Civil Premium" w:eastAsia="Times New Roman" w:hAnsi="Civil Premium" w:cs="Times New Roman"/>
+          <w:noProof/>
+          <w:kern w:val="0"/>
+          <w:sz w:val="24"/>
+          <w:szCs w:val="24"/>
+        </w:rPr>
+        <w:drawing>
+          <wp:inline distT="0" distB="0" distL="0" distR="0" wp14:anchorId="666E69ED" wp14:editId="60929E55">
+            <wp:extent cx="5943600" cy="1924050"/>
+            <wp:effectExtent l="0" t="0" r="0" b="0"/>
+            <wp:docPr id="171318245" name="Picture 5" descr="A building with a reflection in the water&#10;&#10;Description automatically generated"/>
+            <wp:cNvGraphicFramePr>
+              <a:graphicFrameLocks xmlns:a="http://schemas.openxmlformats.org/drawingml/2006/main" noChangeAspect="1"/>
+            </wp:cNvGraphicFramePr>
+            <a:graphic xmlns:a="http://schemas.openxmlformats.org/drawingml/2006/main">
+              <a:graphicData uri="http://schemas.openxmlformats.org/drawingml/2006/picture">
+                <pic:pic xmlns:pic="http://schemas.openxmlformats.org/drawingml/2006/picture">
+                  <pic:nvPicPr>
+                    <pic:cNvPr id="171318245" name="Picture 5" descr="A building with a reflection in the water&#10;&#10;Description automatically generated"/>
+                    <pic:cNvPicPr/>
+                  </pic:nvPicPr>
+                  <pic:blipFill rotWithShape="1">
+                    <a:blip r:embed="rId8" cstate="print">
+                      <a:extLst>
+                        <a:ext uri="{28A0092B-C50C-407E-A947-70E740481C1C}">
+                          <a14:useLocalDpi xmlns:a14="http://schemas.microsoft.com/office/drawing/2010/main" val="0"/>
+                        </a:ext>
+                      </a:extLst>
+                    </a:blip>
+                    <a:srcRect t="16462" b="34635"/>
+                    <a:stretch/>
+                  </pic:blipFill>
+                  <pic:spPr bwMode="auto">
+                    <a:xfrm>
+                      <a:off x="0" y="0"/>
+                      <a:ext cx="5943600" cy="1924050"/>
+                    </a:xfrm>
+                    <a:prstGeom prst="rect">
+                      <a:avLst/>
+                    </a:prstGeom>
+                    <a:ln>
+                      <a:noFill/>
+                    </a:ln>
+                    <a:extLst>
+                      <a:ext uri="{53640926-AAD7-44D8-BBD7-CCE9431645EC}">
+                        <a14:shadowObscured xmlns:a14="http://schemas.microsoft.com/office/drawing/2010/main"/>
+                      </a:ext>
+                    </a:extLst>
+                  </pic:spPr>
+                </pic:pic>
+              </a:graphicData>
+            </a:graphic>
+          </wp:inline>
+        </w:drawing>
+      </w:r>
+    </w:p>
+    <w:p>
+      <w:pPr>
+        <w:spacing w:after="0" w:line="240" w:lineRule="auto"/>
+        <w:rPr>
+          <w:rFonts w:ascii="Civil Premium" w:eastAsia="Times New Roman" w:hAnsi="Civil Premium" w:cs="Times New Roman"/>
+          <w:kern w:val="0"/>
+          <w14:ligatures w14:val="none"/>
+        </w:rPr>
+      </w:pPr>
+      <w:r>
+        <w:rPr>
+          <w:rFonts w:ascii="Civil Premium" w:eastAsia="Times New Roman" w:hAnsi="Civil Premium" w:cs="Times New Roman"/>
+          <w:kern w:val="0"/>
+          <w14:ligatures w14:val="none"/>
+        </w:rPr>
+        <w:t xml:space="preserve">Bron: Wikimedia </w:t>
+      </w:r>
+      <w:proofErr w:type="spellStart"/>
+      <w:r>
+        <w:rPr>
+          <w:rFonts w:ascii="Civil Premium" w:eastAsia="Times New Roman" w:hAnsi="Civil Premium" w:cs="Times New Roman"/>
+          <w:kern w:val="0"/>
+          <w14:ligatures w14:val="none"/>
+        </w:rPr>
+        <w:t>Commons</w:t>
+      </w:r>
+      <w:proofErr w:type="spellEnd"/>
+      <w:r>
+        <w:rPr>
+          <w:rFonts w:ascii="Civil Premium" w:eastAsia="Times New Roman" w:hAnsi="Civil Premium" w:cs="Times New Roman"/>
+          <w:kern w:val="0"/>
+          <w14:ligatures w14:val="none"/>
+        </w:rPr>
+        <w:t xml:space="preserve"> - </w:t>
+      </w:r>
+      <w:proofErr w:type="spellStart"/>
+      <w:r>
+        <w:rPr>
+          <w:rFonts w:ascii="Civil Premium" w:eastAsia="Times New Roman" w:hAnsi="Civil Premium" w:cs="Times New Roman"/>
+          <w:kern w:val="0"/>
+          <w14:ligatures w14:val="none"/>
+        </w:rPr>
+        <w:t>Stephane</w:t>
+      </w:r>
+      <w:proofErr w:type="spellEnd"/>
+      <w:r>
+        <w:rPr>
+          <w:rFonts w:ascii="Civil Premium" w:eastAsia="Times New Roman" w:hAnsi="Civil Premium" w:cs="Times New Roman"/>
+          <w:kern w:val="0"/>
+          <w14:ligatures w14:val="none"/>
+        </w:rPr>
+        <w:t xml:space="preserve"> </w:t>
+      </w:r>
+      <w:proofErr w:type="spellStart"/>
+      <w:r>
+        <w:rPr>
+          <w:rFonts w:ascii="Civil Premium" w:eastAsia="Times New Roman" w:hAnsi="Civil Premium" w:cs="Times New Roman"/>
+          <w:kern w:val="0"/>
+          <w14:ligatures w14:val="none"/>
+        </w:rPr>
+        <w:t>Gaudry</w:t>
+      </w:r>
+      <w:proofErr w:type="spellEnd"/>
+      <w:r>
+        <w:rPr>
+          <w:rFonts w:ascii="Civil Premium" w:eastAsia="Times New Roman" w:hAnsi="Civil Premium" w:cs="Times New Roman"/>
+          <w:kern w:val="0"/>
+          <w14:ligatures w14:val="none"/>
+        </w:rPr>
+        <w:t>, Technische Universiteit Eindhoven</w:t>
+      </w:r>
+    </w:p>
+    <w:p>
+      <w:pPr>
+        <w:spacing w:before="100" w:beforeAutospacing="1" w:after="100" w:afterAutospacing="1" w:line="240" w:lineRule="auto"/>
+        <w:rPr>
+          <w:rFonts w:ascii="Civil Premium" w:eastAsia="Times New Roman" w:hAnsi="Civil Premium" w:cs="Times New Roman"/>
+          <w:kern w:val="0"/>
+          <w:sz w:val="24"/>
+          <w:szCs w:val="24"/>
+          <w14:ligatures w14:val="none"/>
+        </w:rPr>
+      </w:pPr>
+      <w:r>
+        <w:rPr>
+          <w:rFonts w:ascii="Civil Premium" w:eastAsia="Times New Roman" w:hAnsi="Civil Premium" w:cs="Times New Roman"/>
           <w:b/>
           <w:bCs/>
           <w:kern w:val="0"/>
@@ -1115,7 +1238,18 @@
           <w:szCs w:val="24"/>
           <w14:ligatures w14:val="none"/>
         </w:rPr>
-        <w:t xml:space="preserve">ziet hierin de grootste technologische vooruitgang, zowel nu als in de toekomst. </w:t>
+        <w:t xml:space="preserve">ziet hierin de grootste </w:t>
+      </w:r>
+      <w:r>
+        <w:rPr>
+          <w:rFonts w:ascii="Civil Premium" w:eastAsia="Times New Roman" w:hAnsi="Civil Premium" w:cs="Times New Roman"/>
+          <w:kern w:val="0"/>
+          <w:sz w:val="24"/>
+          <w:szCs w:val="24"/>
+          <w14:ligatures w14:val="none"/>
+        </w:rPr>
+        <w:lastRenderedPageBreak/>
+        <w:t xml:space="preserve">technologische vooruitgang, zowel nu als in de toekomst. </w:t>
       </w:r>
       <w:r>
         <w:rPr>
@@ -1339,7 +1473,6 @@
           <w:szCs w:val="24"/>
           <w14:ligatures w14:val="none"/>
         </w:rPr>
-        <w:lastRenderedPageBreak/>
         <w:t>“</w:t>
       </w:r>
       <w:proofErr w:type="spellStart"/>
@@ -2491,6 +2624,7 @@
           <w:szCs w:val="24"/>
           <w14:ligatures w14:val="none"/>
         </w:rPr>
+        <w:lastRenderedPageBreak/>
         <w:t xml:space="preserve">Uniek in het onderzoek van </w:t>
       </w:r>
       <w:proofErr w:type="spellStart"/>
@@ -3035,7 +3169,6 @@
           <w:szCs w:val="24"/>
           <w14:ligatures w14:val="none"/>
         </w:rPr>
-        <w:lastRenderedPageBreak/>
         <w:t xml:space="preserve">Een veelbelovend toekomstperspectief is dat Nederland een leidende positie inneemt in de productie van fotonische chips. Dit idee is helemaal niet zo vergezocht, omdat we hier alle benodigde faciliteiten hebben: van ontwerp, productie en testen tot bedrijven die producten met fotonische chips </w:t>
       </w:r>
       <w:r>
@@ -3291,7 +3424,7 @@
       </w:pPr>
     </w:p>
     <w:sectPr>
-      <w:headerReference w:type="default" r:id="rId8"/>
+      <w:headerReference w:type="default" r:id="rId9"/>
       <w:pgSz w:w="12240" w:h="15840"/>
       <w:pgMar w:top="1440" w:right="1440" w:bottom="1440" w:left="1440" w:header="720" w:footer="720" w:gutter="0"/>
       <w:cols w:space="720"/>

</xml_diff>

<commit_message>
vault backup: 2024-04-11 01:26:01
</commit_message>
<xml_diff>
--- a/Vakken/Blok 2/Wetenschapsjournalistiek/Achtergrond artikel (FOTONICA)/Achtergrondartikel_JortSiemes_4028198_Fotonica.docx
+++ b/Vakken/Blok 2/Wetenschapsjournalistiek/Achtergrond artikel (FOTONICA)/Achtergrondartikel_JortSiemes_4028198_Fotonica.docx
@@ -376,117 +376,6 @@
           <w14:ligatures w14:val="none"/>
         </w:rPr>
       </w:pPr>
-      <w:r>
-        <w:rPr>
-          <w:rFonts w:ascii="Civil Premium" w:eastAsia="Times New Roman" w:hAnsi="Civil Premium" w:cs="Times New Roman"/>
-          <w:kern w:val="0"/>
-          <w:sz w:val="24"/>
-          <w:szCs w:val="24"/>
-          <w14:ligatures w14:val="none"/>
-        </w:rPr>
-        <w:t>Het doel van een computerchip is om</w:t>
-      </w:r>
-      <w:r>
-        <w:rPr>
-          <w:rFonts w:ascii="Civil Premium" w:eastAsia="Times New Roman" w:hAnsi="Civil Premium" w:cs="Times New Roman"/>
-          <w:kern w:val="0"/>
-          <w:sz w:val="24"/>
-          <w:szCs w:val="24"/>
-          <w14:ligatures w14:val="none"/>
-        </w:rPr>
-        <w:t xml:space="preserve"> data</w:t>
-      </w:r>
-      <w:r>
-        <w:rPr>
-          <w:rFonts w:ascii="Civil Premium" w:eastAsia="Times New Roman" w:hAnsi="Civil Premium" w:cs="Times New Roman"/>
-          <w:kern w:val="0"/>
-          <w:sz w:val="24"/>
-          <w:szCs w:val="24"/>
-          <w14:ligatures w14:val="none"/>
-        </w:rPr>
-        <w:t xml:space="preserve"> signalen van de ene naar de andere plek te sturen</w:t>
-      </w:r>
-      <w:r>
-        <w:rPr>
-          <w:rFonts w:ascii="Civil Premium" w:eastAsia="Times New Roman" w:hAnsi="Civil Premium" w:cs="Times New Roman"/>
-          <w:kern w:val="0"/>
-          <w:sz w:val="24"/>
-          <w:szCs w:val="24"/>
-          <w14:ligatures w14:val="none"/>
-        </w:rPr>
-        <w:t>.</w:t>
-      </w:r>
-      <w:r>
-        <w:rPr>
-          <w:rFonts w:ascii="Civil Premium" w:eastAsia="Times New Roman" w:hAnsi="Civil Premium" w:cs="Times New Roman"/>
-          <w:kern w:val="0"/>
-          <w:sz w:val="24"/>
-          <w:szCs w:val="24"/>
-          <w14:ligatures w14:val="none"/>
-        </w:rPr>
-        <w:t xml:space="preserve"> Snellere computers kunnen meer signalen </w:t>
-      </w:r>
-      <w:r>
-        <w:rPr>
-          <w:rFonts w:ascii="Civil Premium" w:eastAsia="Times New Roman" w:hAnsi="Civil Premium" w:cs="Times New Roman"/>
-          <w:kern w:val="0"/>
-          <w:sz w:val="24"/>
-          <w:szCs w:val="24"/>
-          <w14:ligatures w14:val="none"/>
-        </w:rPr>
-        <w:t>versturen en ontvangen</w:t>
-      </w:r>
-      <w:r>
-        <w:rPr>
-          <w:rFonts w:ascii="Civil Premium" w:eastAsia="Times New Roman" w:hAnsi="Civil Premium" w:cs="Times New Roman"/>
-          <w:kern w:val="0"/>
-          <w:sz w:val="24"/>
-          <w:szCs w:val="24"/>
-          <w14:ligatures w14:val="none"/>
-        </w:rPr>
-        <w:t xml:space="preserve">, wat vaak gepaard gaat met een hoger aantal </w:t>
-      </w:r>
-      <w:r>
-        <w:rPr>
-          <w:rFonts w:ascii="Civil Premium" w:eastAsia="Times New Roman" w:hAnsi="Civil Premium" w:cs="Times New Roman"/>
-          <w:kern w:val="0"/>
-          <w:sz w:val="24"/>
-          <w:szCs w:val="24"/>
-          <w:u w:val="single"/>
-          <w14:ligatures w14:val="none"/>
-        </w:rPr>
-        <w:t>transistoren</w:t>
-      </w:r>
-      <w:r>
-        <w:rPr>
-          <w:rFonts w:ascii="Civil Premium" w:eastAsia="Times New Roman" w:hAnsi="Civil Premium" w:cs="Times New Roman"/>
-          <w:kern w:val="0"/>
-          <w:sz w:val="24"/>
-          <w:szCs w:val="24"/>
-          <w14:ligatures w14:val="none"/>
-        </w:rPr>
-        <w:t xml:space="preserve"> op de chip. Deze transistoren zijn kleine schakelaars die de stroom van deze signalen bepalen.</w:t>
-      </w:r>
-      <w:r>
-        <w:rPr>
-          <w:rFonts w:ascii="Civil Premium" w:eastAsia="Times New Roman" w:hAnsi="Civil Premium" w:cs="Times New Roman"/>
-          <w:kern w:val="0"/>
-          <w:sz w:val="24"/>
-          <w:szCs w:val="24"/>
-          <w14:ligatures w14:val="none"/>
-        </w:rPr>
-        <w:t xml:space="preserve"> </w:t>
-      </w:r>
-      <w:r>
-        <w:rPr>
-          <w:rFonts w:ascii="Civil Premium" w:eastAsia="Times New Roman" w:hAnsi="Civil Premium" w:cs="Times New Roman"/>
-          <w:kern w:val="0"/>
-          <w:sz w:val="24"/>
-          <w:szCs w:val="24"/>
-          <w14:ligatures w14:val="none"/>
-        </w:rPr>
-        <w:t>In de laatste jaren is het de kunst geweest van de chipbedrijven om zo veel mogelijk van deze transistoren op een chip te proppen. Wat zorgde voor een aanzienlijke toename in de rekenkracht van computers. Dankzij deze ontwikkelingen kunnen we jaarlijks nieuwe, snellere technologische producten creëren.</w:t>
-      </w:r>
     </w:p>
     <w:p>
       <w:pPr>
@@ -507,167 +396,108 @@
           <w:szCs w:val="24"/>
           <w14:ligatures w14:val="none"/>
         </w:rPr>
-        <w:t>De huidige</w:t>
-      </w:r>
-      <w:r>
-        <w:rPr>
-          <w:rFonts w:ascii="Civil Premium" w:eastAsia="Times New Roman" w:hAnsi="Civil Premium" w:cs="Times New Roman"/>
-          <w:kern w:val="0"/>
-          <w:sz w:val="24"/>
-          <w:szCs w:val="24"/>
-          <w14:ligatures w14:val="none"/>
-        </w:rPr>
-        <w:t xml:space="preserve"> computer</w:t>
-      </w:r>
-      <w:r>
-        <w:rPr>
-          <w:rFonts w:ascii="Civil Premium" w:eastAsia="Times New Roman" w:hAnsi="Civil Premium" w:cs="Times New Roman"/>
-          <w:kern w:val="0"/>
-          <w:sz w:val="24"/>
-          <w:szCs w:val="24"/>
-          <w14:ligatures w14:val="none"/>
-        </w:rPr>
-        <w:t xml:space="preserve">chips worden geproduceerd op </w:t>
-      </w:r>
-      <w:r>
-        <w:rPr>
-          <w:rFonts w:ascii="Civil Premium" w:eastAsia="Times New Roman" w:hAnsi="Civil Premium" w:cs="Times New Roman"/>
-          <w:kern w:val="0"/>
-          <w:sz w:val="24"/>
-          <w:szCs w:val="24"/>
-          <w14:ligatures w14:val="none"/>
-        </w:rPr>
-        <w:t>e</w:t>
-      </w:r>
-      <w:r>
-        <w:rPr>
-          <w:rFonts w:ascii="Civil Premium" w:eastAsia="Times New Roman" w:hAnsi="Civil Premium" w:cs="Times New Roman"/>
-          <w:kern w:val="0"/>
-          <w:sz w:val="24"/>
-          <w:szCs w:val="24"/>
-          <w14:ligatures w14:val="none"/>
-        </w:rPr>
-        <w:t xml:space="preserve">en schaal die slechts enkele nanometers beslaat. Hoewel dit geen problemen met zich meebrengt, staat de chipsector voor een natuurlijke barrière. Elektrische chips genereren </w:t>
-      </w:r>
-      <w:r>
-        <w:rPr>
-          <w:rFonts w:ascii="Civil Premium" w:eastAsia="Times New Roman" w:hAnsi="Civil Premium" w:cs="Times New Roman"/>
-          <w:kern w:val="0"/>
-          <w:sz w:val="24"/>
-          <w:szCs w:val="24"/>
-          <w14:ligatures w14:val="none"/>
-        </w:rPr>
-        <w:t xml:space="preserve">in een computer </w:t>
-      </w:r>
-      <w:r>
-        <w:rPr>
-          <w:rFonts w:ascii="Civil Premium" w:eastAsia="Times New Roman" w:hAnsi="Civil Premium" w:cs="Times New Roman"/>
-          <w:kern w:val="0"/>
-          <w:sz w:val="24"/>
-          <w:szCs w:val="24"/>
-          <w14:ligatures w14:val="none"/>
-        </w:rPr>
-        <w:t>niet alleen elektrische signalen</w:t>
-      </w:r>
-      <w:r>
-        <w:rPr>
-          <w:rFonts w:ascii="Civil Premium" w:eastAsia="Times New Roman" w:hAnsi="Civil Premium" w:cs="Times New Roman"/>
-          <w:kern w:val="0"/>
-          <w:sz w:val="24"/>
-          <w:szCs w:val="24"/>
-          <w14:ligatures w14:val="none"/>
-        </w:rPr>
-        <w:t>,</w:t>
-      </w:r>
-      <w:r>
-        <w:rPr>
-          <w:rFonts w:ascii="Civil Premium" w:eastAsia="Times New Roman" w:hAnsi="Civil Premium" w:cs="Times New Roman"/>
-          <w:kern w:val="0"/>
-          <w:sz w:val="24"/>
-          <w:szCs w:val="24"/>
-          <w14:ligatures w14:val="none"/>
-        </w:rPr>
-        <w:t xml:space="preserve"> maar ook </w:t>
-      </w:r>
-      <w:r>
-        <w:rPr>
-          <w:rFonts w:ascii="Civil Premium" w:eastAsia="Times New Roman" w:hAnsi="Civil Premium" w:cs="Times New Roman"/>
-          <w:kern w:val="0"/>
-          <w:sz w:val="24"/>
-          <w:szCs w:val="24"/>
-          <w14:ligatures w14:val="none"/>
-        </w:rPr>
-        <w:t xml:space="preserve">veel </w:t>
-      </w:r>
-      <w:r>
-        <w:rPr>
-          <w:rFonts w:ascii="Civil Premium" w:eastAsia="Times New Roman" w:hAnsi="Civil Premium" w:cs="Times New Roman"/>
-          <w:kern w:val="0"/>
-          <w:sz w:val="24"/>
-          <w:szCs w:val="24"/>
-          <w14:ligatures w14:val="none"/>
-        </w:rPr>
-        <w:t xml:space="preserve">warmte. Deze warmte vormt </w:t>
-      </w:r>
-      <w:r>
-        <w:rPr>
-          <w:rFonts w:ascii="Civil Premium" w:eastAsia="Times New Roman" w:hAnsi="Civil Premium" w:cs="Times New Roman"/>
-          <w:kern w:val="0"/>
-          <w:sz w:val="24"/>
-          <w:szCs w:val="24"/>
-          <w14:ligatures w14:val="none"/>
-        </w:rPr>
-        <w:t xml:space="preserve">namelijk </w:t>
-      </w:r>
-      <w:r>
-        <w:rPr>
-          <w:rFonts w:ascii="Civil Premium" w:eastAsia="Times New Roman" w:hAnsi="Civil Premium" w:cs="Times New Roman"/>
-          <w:kern w:val="0"/>
-          <w:sz w:val="24"/>
-          <w:szCs w:val="24"/>
-          <w14:ligatures w14:val="none"/>
-        </w:rPr>
-        <w:t xml:space="preserve">een probleem, het leidt tot </w:t>
-      </w:r>
-      <w:r>
-        <w:rPr>
-          <w:rFonts w:ascii="Civil Premium" w:eastAsia="Times New Roman" w:hAnsi="Civil Premium" w:cs="Times New Roman"/>
-          <w:kern w:val="0"/>
-          <w:sz w:val="24"/>
-          <w:szCs w:val="24"/>
-          <w14:ligatures w14:val="none"/>
-        </w:rPr>
-        <w:t>onnodig veel</w:t>
-      </w:r>
-      <w:r>
-        <w:rPr>
-          <w:rFonts w:ascii="Civil Premium" w:eastAsia="Times New Roman" w:hAnsi="Civil Premium" w:cs="Times New Roman"/>
-          <w:kern w:val="0"/>
-          <w:sz w:val="24"/>
-          <w:szCs w:val="24"/>
-          <w14:ligatures w14:val="none"/>
-        </w:rPr>
-        <w:t xml:space="preserve"> energieverlies </w:t>
-      </w:r>
-      <w:r>
-        <w:rPr>
-          <w:rFonts w:ascii="Civil Premium" w:eastAsia="Times New Roman" w:hAnsi="Civil Premium" w:cs="Times New Roman"/>
-          <w:kern w:val="0"/>
-          <w:sz w:val="24"/>
-          <w:szCs w:val="24"/>
-          <w14:ligatures w14:val="none"/>
-        </w:rPr>
-        <w:t>wat</w:t>
-      </w:r>
-      <w:r>
-        <w:rPr>
-          <w:rFonts w:ascii="Civil Premium" w:eastAsia="Times New Roman" w:hAnsi="Civil Premium" w:cs="Times New Roman"/>
-          <w:kern w:val="0"/>
-          <w:sz w:val="24"/>
-          <w:szCs w:val="24"/>
-          <w14:ligatures w14:val="none"/>
-        </w:rPr>
-        <w:t xml:space="preserve"> de mogelijkheid om chips nog sneller te laten werken belemmert.</w:t>
+        <w:t>Het doel van een computerchip is om</w:t>
+      </w:r>
+      <w:r>
+        <w:rPr>
+          <w:rFonts w:ascii="Civil Premium" w:eastAsia="Times New Roman" w:hAnsi="Civil Premium" w:cs="Times New Roman"/>
+          <w:kern w:val="0"/>
+          <w:sz w:val="24"/>
+          <w:szCs w:val="24"/>
+          <w14:ligatures w14:val="none"/>
+        </w:rPr>
+        <w:t xml:space="preserve"> data</w:t>
+      </w:r>
+      <w:r>
+        <w:rPr>
+          <w:rFonts w:ascii="Civil Premium" w:eastAsia="Times New Roman" w:hAnsi="Civil Premium" w:cs="Times New Roman"/>
+          <w:kern w:val="0"/>
+          <w:sz w:val="24"/>
+          <w:szCs w:val="24"/>
+          <w14:ligatures w14:val="none"/>
+        </w:rPr>
+        <w:t xml:space="preserve"> signalen van de ene naar de andere plek te sturen</w:t>
+      </w:r>
+      <w:r>
+        <w:rPr>
+          <w:rFonts w:ascii="Civil Premium" w:eastAsia="Times New Roman" w:hAnsi="Civil Premium" w:cs="Times New Roman"/>
+          <w:kern w:val="0"/>
+          <w:sz w:val="24"/>
+          <w:szCs w:val="24"/>
+          <w14:ligatures w14:val="none"/>
+        </w:rPr>
+        <w:t>.</w:t>
+      </w:r>
+      <w:r>
+        <w:rPr>
+          <w:rFonts w:ascii="Civil Premium" w:eastAsia="Times New Roman" w:hAnsi="Civil Premium" w:cs="Times New Roman"/>
+          <w:kern w:val="0"/>
+          <w:sz w:val="24"/>
+          <w:szCs w:val="24"/>
+          <w14:ligatures w14:val="none"/>
+        </w:rPr>
+        <w:t xml:space="preserve"> Snellere computers kunnen meer signalen </w:t>
+      </w:r>
+      <w:r>
+        <w:rPr>
+          <w:rFonts w:ascii="Civil Premium" w:eastAsia="Times New Roman" w:hAnsi="Civil Premium" w:cs="Times New Roman"/>
+          <w:kern w:val="0"/>
+          <w:sz w:val="24"/>
+          <w:szCs w:val="24"/>
+          <w14:ligatures w14:val="none"/>
+        </w:rPr>
+        <w:t>versturen en ontvangen</w:t>
+      </w:r>
+      <w:r>
+        <w:rPr>
+          <w:rFonts w:ascii="Civil Premium" w:eastAsia="Times New Roman" w:hAnsi="Civil Premium" w:cs="Times New Roman"/>
+          <w:kern w:val="0"/>
+          <w:sz w:val="24"/>
+          <w:szCs w:val="24"/>
+          <w14:ligatures w14:val="none"/>
+        </w:rPr>
+        <w:t xml:space="preserve">, wat vaak gepaard gaat met een hoger aantal </w:t>
+      </w:r>
+      <w:r>
+        <w:rPr>
+          <w:rFonts w:ascii="Civil Premium" w:eastAsia="Times New Roman" w:hAnsi="Civil Premium" w:cs="Times New Roman"/>
+          <w:kern w:val="0"/>
+          <w:sz w:val="24"/>
+          <w:szCs w:val="24"/>
+          <w:u w:val="single"/>
+          <w14:ligatures w14:val="none"/>
+        </w:rPr>
+        <w:t>transistoren</w:t>
+      </w:r>
+      <w:r>
+        <w:rPr>
+          <w:rFonts w:ascii="Civil Premium" w:eastAsia="Times New Roman" w:hAnsi="Civil Premium" w:cs="Times New Roman"/>
+          <w:kern w:val="0"/>
+          <w:sz w:val="24"/>
+          <w:szCs w:val="24"/>
+          <w14:ligatures w14:val="none"/>
+        </w:rPr>
+        <w:t xml:space="preserve"> op de chip. Deze transistoren zijn kleine schakelaars die de stroom van deze signalen bepalen.</w:t>
+      </w:r>
+      <w:r>
+        <w:rPr>
+          <w:rFonts w:ascii="Civil Premium" w:eastAsia="Times New Roman" w:hAnsi="Civil Premium" w:cs="Times New Roman"/>
+          <w:kern w:val="0"/>
+          <w:sz w:val="24"/>
+          <w:szCs w:val="24"/>
+          <w14:ligatures w14:val="none"/>
+        </w:rPr>
+        <w:t xml:space="preserve"> </w:t>
+      </w:r>
+      <w:r>
+        <w:rPr>
+          <w:rFonts w:ascii="Civil Premium" w:eastAsia="Times New Roman" w:hAnsi="Civil Premium" w:cs="Times New Roman"/>
+          <w:kern w:val="0"/>
+          <w:sz w:val="24"/>
+          <w:szCs w:val="24"/>
+          <w14:ligatures w14:val="none"/>
+        </w:rPr>
+        <w:t>In de laatste jaren is het de kunst geweest van de chipbedrijven om zo veel mogelijk van deze transistoren op een chip te proppen. Wat zorgde voor een aanzienlijke toename in de rekenkracht van computers. Dankzij deze ontwikkelingen kunnen we jaarlijks nieuwe, snellere technologische producten creëren.</w:t>
       </w:r>
     </w:p>
     <w:p>
@@ -684,6 +514,188 @@
       <w:r>
         <w:rPr>
           <w:rFonts w:ascii="Civil Premium" w:eastAsia="Times New Roman" w:hAnsi="Civil Premium" w:cs="Times New Roman"/>
+          <w:kern w:val="0"/>
+          <w:sz w:val="24"/>
+          <w:szCs w:val="24"/>
+          <w14:ligatures w14:val="none"/>
+        </w:rPr>
+        <w:t>De huidige</w:t>
+      </w:r>
+      <w:r>
+        <w:rPr>
+          <w:rFonts w:ascii="Civil Premium" w:eastAsia="Times New Roman" w:hAnsi="Civil Premium" w:cs="Times New Roman"/>
+          <w:kern w:val="0"/>
+          <w:sz w:val="24"/>
+          <w:szCs w:val="24"/>
+          <w14:ligatures w14:val="none"/>
+        </w:rPr>
+        <w:t xml:space="preserve"> computer</w:t>
+      </w:r>
+      <w:r>
+        <w:rPr>
+          <w:rFonts w:ascii="Civil Premium" w:eastAsia="Times New Roman" w:hAnsi="Civil Premium" w:cs="Times New Roman"/>
+          <w:kern w:val="0"/>
+          <w:sz w:val="24"/>
+          <w:szCs w:val="24"/>
+          <w14:ligatures w14:val="none"/>
+        </w:rPr>
+        <w:t xml:space="preserve">chips worden geproduceerd op </w:t>
+      </w:r>
+      <w:r>
+        <w:rPr>
+          <w:rFonts w:ascii="Civil Premium" w:eastAsia="Times New Roman" w:hAnsi="Civil Premium" w:cs="Times New Roman"/>
+          <w:kern w:val="0"/>
+          <w:sz w:val="24"/>
+          <w:szCs w:val="24"/>
+          <w14:ligatures w14:val="none"/>
+        </w:rPr>
+        <w:t>e</w:t>
+      </w:r>
+      <w:r>
+        <w:rPr>
+          <w:rFonts w:ascii="Civil Premium" w:eastAsia="Times New Roman" w:hAnsi="Civil Premium" w:cs="Times New Roman"/>
+          <w:kern w:val="0"/>
+          <w:sz w:val="24"/>
+          <w:szCs w:val="24"/>
+          <w14:ligatures w14:val="none"/>
+        </w:rPr>
+        <w:t xml:space="preserve">en schaal die slechts enkele nanometers beslaat. Hoewel dit geen problemen met zich meebrengt, staat de chipsector voor een natuurlijke barrière. Elektrische chips genereren </w:t>
+      </w:r>
+      <w:r>
+        <w:rPr>
+          <w:rFonts w:ascii="Civil Premium" w:eastAsia="Times New Roman" w:hAnsi="Civil Premium" w:cs="Times New Roman"/>
+          <w:kern w:val="0"/>
+          <w:sz w:val="24"/>
+          <w:szCs w:val="24"/>
+          <w14:ligatures w14:val="none"/>
+        </w:rPr>
+        <w:t xml:space="preserve">in een computer </w:t>
+      </w:r>
+      <w:r>
+        <w:rPr>
+          <w:rFonts w:ascii="Civil Premium" w:eastAsia="Times New Roman" w:hAnsi="Civil Premium" w:cs="Times New Roman"/>
+          <w:kern w:val="0"/>
+          <w:sz w:val="24"/>
+          <w:szCs w:val="24"/>
+          <w14:ligatures w14:val="none"/>
+        </w:rPr>
+        <w:t>niet alleen elektrische signalen</w:t>
+      </w:r>
+      <w:r>
+        <w:rPr>
+          <w:rFonts w:ascii="Civil Premium" w:eastAsia="Times New Roman" w:hAnsi="Civil Premium" w:cs="Times New Roman"/>
+          <w:kern w:val="0"/>
+          <w:sz w:val="24"/>
+          <w:szCs w:val="24"/>
+          <w14:ligatures w14:val="none"/>
+        </w:rPr>
+        <w:t>,</w:t>
+      </w:r>
+      <w:r>
+        <w:rPr>
+          <w:rFonts w:ascii="Civil Premium" w:eastAsia="Times New Roman" w:hAnsi="Civil Premium" w:cs="Times New Roman"/>
+          <w:kern w:val="0"/>
+          <w:sz w:val="24"/>
+          <w:szCs w:val="24"/>
+          <w14:ligatures w14:val="none"/>
+        </w:rPr>
+        <w:t xml:space="preserve"> maar ook </w:t>
+      </w:r>
+      <w:r>
+        <w:rPr>
+          <w:rFonts w:ascii="Civil Premium" w:eastAsia="Times New Roman" w:hAnsi="Civil Premium" w:cs="Times New Roman"/>
+          <w:kern w:val="0"/>
+          <w:sz w:val="24"/>
+          <w:szCs w:val="24"/>
+          <w14:ligatures w14:val="none"/>
+        </w:rPr>
+        <w:t xml:space="preserve">veel </w:t>
+      </w:r>
+      <w:r>
+        <w:rPr>
+          <w:rFonts w:ascii="Civil Premium" w:eastAsia="Times New Roman" w:hAnsi="Civil Premium" w:cs="Times New Roman"/>
+          <w:kern w:val="0"/>
+          <w:sz w:val="24"/>
+          <w:szCs w:val="24"/>
+          <w14:ligatures w14:val="none"/>
+        </w:rPr>
+        <w:t xml:space="preserve">warmte. Deze warmte vormt </w:t>
+      </w:r>
+      <w:r>
+        <w:rPr>
+          <w:rFonts w:ascii="Civil Premium" w:eastAsia="Times New Roman" w:hAnsi="Civil Premium" w:cs="Times New Roman"/>
+          <w:kern w:val="0"/>
+          <w:sz w:val="24"/>
+          <w:szCs w:val="24"/>
+          <w14:ligatures w14:val="none"/>
+        </w:rPr>
+        <w:t xml:space="preserve">namelijk </w:t>
+      </w:r>
+      <w:r>
+        <w:rPr>
+          <w:rFonts w:ascii="Civil Premium" w:eastAsia="Times New Roman" w:hAnsi="Civil Premium" w:cs="Times New Roman"/>
+          <w:kern w:val="0"/>
+          <w:sz w:val="24"/>
+          <w:szCs w:val="24"/>
+          <w14:ligatures w14:val="none"/>
+        </w:rPr>
+        <w:t xml:space="preserve">een probleem, het leidt tot </w:t>
+      </w:r>
+      <w:r>
+        <w:rPr>
+          <w:rFonts w:ascii="Civil Premium" w:eastAsia="Times New Roman" w:hAnsi="Civil Premium" w:cs="Times New Roman"/>
+          <w:kern w:val="0"/>
+          <w:sz w:val="24"/>
+          <w:szCs w:val="24"/>
+          <w14:ligatures w14:val="none"/>
+        </w:rPr>
+        <w:t>onnodig veel</w:t>
+      </w:r>
+      <w:r>
+        <w:rPr>
+          <w:rFonts w:ascii="Civil Premium" w:eastAsia="Times New Roman" w:hAnsi="Civil Premium" w:cs="Times New Roman"/>
+          <w:kern w:val="0"/>
+          <w:sz w:val="24"/>
+          <w:szCs w:val="24"/>
+          <w14:ligatures w14:val="none"/>
+        </w:rPr>
+        <w:t xml:space="preserve"> energieverlies </w:t>
+      </w:r>
+      <w:r>
+        <w:rPr>
+          <w:rFonts w:ascii="Civil Premium" w:eastAsia="Times New Roman" w:hAnsi="Civil Premium" w:cs="Times New Roman"/>
+          <w:kern w:val="0"/>
+          <w:sz w:val="24"/>
+          <w:szCs w:val="24"/>
+          <w14:ligatures w14:val="none"/>
+        </w:rPr>
+        <w:t>wat</w:t>
+      </w:r>
+      <w:r>
+        <w:rPr>
+          <w:rFonts w:ascii="Civil Premium" w:eastAsia="Times New Roman" w:hAnsi="Civil Premium" w:cs="Times New Roman"/>
+          <w:kern w:val="0"/>
+          <w:sz w:val="24"/>
+          <w:szCs w:val="24"/>
+          <w14:ligatures w14:val="none"/>
+        </w:rPr>
+        <w:t xml:space="preserve"> de mogelijkheid om chips nog sneller te laten werken belemmert.</w:t>
+      </w:r>
+    </w:p>
+    <w:p>
+      <w:pPr>
+        <w:spacing w:before="100" w:beforeAutospacing="1" w:after="100" w:afterAutospacing="1" w:line="240" w:lineRule="auto"/>
+        <w:rPr>
+          <w:rFonts w:ascii="Civil Premium" w:eastAsia="Times New Roman" w:hAnsi="Civil Premium" w:cs="Times New Roman"/>
+          <w:kern w:val="0"/>
+          <w:sz w:val="24"/>
+          <w:szCs w:val="24"/>
+          <w14:ligatures w14:val="none"/>
+        </w:rPr>
+      </w:pPr>
+      <w:r>
+        <w:rPr>
+          <w:rFonts w:ascii="Civil Premium" w:eastAsia="Times New Roman" w:hAnsi="Civil Premium" w:cs="Times New Roman"/>
           <w:b/>
           <w:bCs/>
           <w:kern w:val="0"/>
@@ -691,6 +703,7 @@
           <w:szCs w:val="24"/>
           <w14:ligatures w14:val="none"/>
         </w:rPr>
+        <w:lastRenderedPageBreak/>
         <w:t>Lichtchip</w:t>
       </w:r>
     </w:p>
@@ -713,7 +726,6 @@
           <w:szCs w:val="24"/>
           <w14:ligatures w14:val="none"/>
         </w:rPr>
-        <w:lastRenderedPageBreak/>
         <w:t xml:space="preserve">In tegenstelling tot </w:t>
       </w:r>
       <w:r>
@@ -1138,15 +1150,6 @@
         <w:spacing w:before="100" w:beforeAutospacing="1" w:after="100" w:afterAutospacing="1" w:line="240" w:lineRule="auto"/>
         <w:rPr>
           <w:rFonts w:ascii="Civil Premium" w:eastAsia="Times New Roman" w:hAnsi="Civil Premium" w:cs="Times New Roman"/>
-          <w:kern w:val="0"/>
-          <w:sz w:val="24"/>
-          <w:szCs w:val="24"/>
-          <w14:ligatures w14:val="none"/>
-        </w:rPr>
-      </w:pPr>
-      <w:r>
-        <w:rPr>
-          <w:rFonts w:ascii="Civil Premium" w:eastAsia="Times New Roman" w:hAnsi="Civil Premium" w:cs="Times New Roman"/>
           <w:b/>
           <w:bCs/>
           <w:kern w:val="0"/>
@@ -1154,8 +1157,7 @@
           <w:szCs w:val="24"/>
           <w14:ligatures w14:val="none"/>
         </w:rPr>
-        <w:t>Vooruitzicht</w:t>
-      </w:r>
+      </w:pPr>
     </w:p>
     <w:p>
       <w:pPr>
@@ -1171,12 +1173,14 @@
       <w:r>
         <w:rPr>
           <w:rFonts w:ascii="Civil Premium" w:eastAsia="Times New Roman" w:hAnsi="Civil Premium" w:cs="Times New Roman"/>
-          <w:kern w:val="0"/>
-          <w:sz w:val="24"/>
-          <w:szCs w:val="24"/>
-          <w14:ligatures w14:val="none"/>
-        </w:rPr>
-        <w:t>Voordat we fotonische computerchips op de markt zien, zal het waarschijnlijk nog 10 tot 20 jaar duren. Pavel Goor merkt op: "Als je puur naar tijd kijkt, kunnen we zien dat we al 100 jaar bezig zijn met het maken van elektrische computers, maar pas enkele tientallen jaren met fotonische chips."</w:t>
+          <w:b/>
+          <w:bCs/>
+          <w:kern w:val="0"/>
+          <w:sz w:val="24"/>
+          <w:szCs w:val="24"/>
+          <w14:ligatures w14:val="none"/>
+        </w:rPr>
+        <w:t>Vooruitzicht</w:t>
       </w:r>
     </w:p>
     <w:p>
@@ -1198,101 +1202,7 @@
           <w:szCs w:val="24"/>
           <w14:ligatures w14:val="none"/>
         </w:rPr>
-        <w:t xml:space="preserve">Hoewel fotonica momenteel misschien nog niet beschikbaar is voor consumenten, wordt het al volop gebruikt in de wereld van telecommunicatie en datacenters. </w:t>
-      </w:r>
-      <w:r>
-        <w:rPr>
-          <w:rFonts w:ascii="Civil Premium" w:eastAsia="Times New Roman" w:hAnsi="Civil Premium" w:cs="Times New Roman"/>
-          <w:kern w:val="0"/>
-          <w:sz w:val="24"/>
-          <w:szCs w:val="24"/>
-          <w14:ligatures w14:val="none"/>
-        </w:rPr>
-        <w:t xml:space="preserve">Masterstudent </w:t>
-      </w:r>
-      <w:r>
-        <w:rPr>
-          <w:rFonts w:ascii="Civil Premium" w:eastAsia="Times New Roman" w:hAnsi="Civil Premium" w:cs="Times New Roman"/>
-          <w:kern w:val="0"/>
-          <w:sz w:val="24"/>
-          <w:szCs w:val="24"/>
-          <w14:ligatures w14:val="none"/>
-        </w:rPr>
-        <w:t xml:space="preserve">Pavel </w:t>
-      </w:r>
-      <w:r>
-        <w:rPr>
-          <w:rFonts w:ascii="Civil Premium" w:eastAsia="Times New Roman" w:hAnsi="Civil Premium" w:cs="Times New Roman"/>
-          <w:kern w:val="0"/>
-          <w:sz w:val="24"/>
-          <w:szCs w:val="24"/>
-          <w14:ligatures w14:val="none"/>
-        </w:rPr>
-        <w:t xml:space="preserve">Goor </w:t>
-      </w:r>
-      <w:r>
-        <w:rPr>
-          <w:rFonts w:ascii="Civil Premium" w:eastAsia="Times New Roman" w:hAnsi="Civil Premium" w:cs="Times New Roman"/>
-          <w:kern w:val="0"/>
-          <w:sz w:val="24"/>
-          <w:szCs w:val="24"/>
-          <w14:ligatures w14:val="none"/>
-        </w:rPr>
-        <w:t xml:space="preserve">ziet hierin de grootste </w:t>
-      </w:r>
-      <w:r>
-        <w:rPr>
-          <w:rFonts w:ascii="Civil Premium" w:eastAsia="Times New Roman" w:hAnsi="Civil Premium" w:cs="Times New Roman"/>
-          <w:kern w:val="0"/>
-          <w:sz w:val="24"/>
-          <w:szCs w:val="24"/>
-          <w14:ligatures w14:val="none"/>
-        </w:rPr>
-        <w:lastRenderedPageBreak/>
-        <w:t xml:space="preserve">technologische vooruitgang, zowel nu als in de toekomst. </w:t>
-      </w:r>
-      <w:r>
-        <w:rPr>
-          <w:rFonts w:ascii="Civil Premium" w:eastAsia="Times New Roman" w:hAnsi="Civil Premium" w:cs="Times New Roman"/>
-          <w:kern w:val="0"/>
-          <w:sz w:val="24"/>
-          <w:szCs w:val="24"/>
-          <w:u w:val="single"/>
-          <w14:ligatures w14:val="none"/>
-        </w:rPr>
-        <w:t>Een experiment</w:t>
-      </w:r>
-      <w:r>
-        <w:rPr>
-          <w:rFonts w:ascii="Civil Premium" w:eastAsia="Times New Roman" w:hAnsi="Civil Premium" w:cs="Times New Roman"/>
-          <w:kern w:val="0"/>
-          <w:sz w:val="24"/>
-          <w:szCs w:val="24"/>
-          <w14:ligatures w14:val="none"/>
-        </w:rPr>
-        <w:t xml:space="preserve"> aan de Technische Universiteit van Denemarken in Kopenhagen heeft bijvoorbeeld laten zien dat een fotonische chip 1,84 </w:t>
-      </w:r>
-      <w:proofErr w:type="spellStart"/>
-      <w:r>
-        <w:rPr>
-          <w:rFonts w:ascii="Civil Premium" w:eastAsia="Times New Roman" w:hAnsi="Civil Premium" w:cs="Times New Roman"/>
-          <w:kern w:val="0"/>
-          <w:sz w:val="24"/>
-          <w:szCs w:val="24"/>
-          <w14:ligatures w14:val="none"/>
-        </w:rPr>
-        <w:t>petabits</w:t>
-      </w:r>
-      <w:proofErr w:type="spellEnd"/>
-      <w:r>
-        <w:rPr>
-          <w:rFonts w:ascii="Civil Premium" w:eastAsia="Times New Roman" w:hAnsi="Civil Premium" w:cs="Times New Roman"/>
-          <w:kern w:val="0"/>
-          <w:sz w:val="24"/>
-          <w:szCs w:val="24"/>
-          <w14:ligatures w14:val="none"/>
-        </w:rPr>
-        <w:t xml:space="preserve"> per seconde aan data over een glasvezelkabel kan versturen over een afstand van 8 km. Met deze snelheid kun je dus 1840 Terabytes per seconde downloaden, wat de potentie heeft om het internet volledig te transformeren.</w:t>
+        <w:t>Voordat we fotonische computerchips op de markt zien, zal het waarschijnlijk nog 10 tot 20 jaar duren. Pavel Goor merkt op: "Als je puur naar tijd kijkt, kunnen we zien dat we al 100 jaar bezig zijn met het maken van elektrische computers, maar pas enkele tientallen jaren met fotonische chips."</w:t>
       </w:r>
     </w:p>
     <w:p>
@@ -1314,147 +1224,253 @@
           <w:szCs w:val="24"/>
           <w14:ligatures w14:val="none"/>
         </w:rPr>
-        <w:t>A</w:t>
-      </w:r>
-      <w:r>
-        <w:rPr>
-          <w:rFonts w:ascii="Civil Premium" w:eastAsia="Times New Roman" w:hAnsi="Civil Premium" w:cs="Times New Roman"/>
-          <w:kern w:val="0"/>
-          <w:sz w:val="24"/>
-          <w:szCs w:val="24"/>
-          <w14:ligatures w14:val="none"/>
-        </w:rPr>
-        <w:t>ssistent-professor</w:t>
-      </w:r>
-      <w:r>
-        <w:rPr>
-          <w:rFonts w:ascii="Civil Premium" w:eastAsia="Times New Roman" w:hAnsi="Civil Premium" w:cs="Times New Roman"/>
-          <w:kern w:val="0"/>
-          <w:sz w:val="24"/>
-          <w:szCs w:val="24"/>
-          <w14:ligatures w14:val="none"/>
-        </w:rPr>
-        <w:t xml:space="preserve"> </w:t>
-      </w:r>
-      <w:proofErr w:type="spellStart"/>
-      <w:r>
-        <w:rPr>
-          <w:rFonts w:ascii="Civil Premium" w:eastAsia="Times New Roman" w:hAnsi="Civil Premium" w:cs="Times New Roman"/>
-          <w:kern w:val="0"/>
-          <w:sz w:val="24"/>
-          <w:szCs w:val="24"/>
-          <w14:ligatures w14:val="none"/>
-        </w:rPr>
-        <w:t>Yuqing</w:t>
-      </w:r>
-      <w:proofErr w:type="spellEnd"/>
-      <w:r>
-        <w:rPr>
-          <w:rFonts w:ascii="Civil Premium" w:eastAsia="Times New Roman" w:hAnsi="Civil Premium" w:cs="Times New Roman"/>
-          <w:kern w:val="0"/>
-          <w:sz w:val="24"/>
-          <w:szCs w:val="24"/>
-          <w14:ligatures w14:val="none"/>
-        </w:rPr>
-        <w:t xml:space="preserve"> </w:t>
-      </w:r>
-      <w:proofErr w:type="spellStart"/>
-      <w:r>
-        <w:rPr>
-          <w:rFonts w:ascii="Civil Premium" w:eastAsia="Times New Roman" w:hAnsi="Civil Premium" w:cs="Times New Roman"/>
-          <w:kern w:val="0"/>
-          <w:sz w:val="24"/>
-          <w:szCs w:val="24"/>
-          <w14:ligatures w14:val="none"/>
-        </w:rPr>
-        <w:t>Jiao</w:t>
-      </w:r>
-      <w:proofErr w:type="spellEnd"/>
-      <w:r>
-        <w:rPr>
-          <w:rFonts w:ascii="Civil Premium" w:eastAsia="Times New Roman" w:hAnsi="Civil Premium" w:cs="Times New Roman"/>
-          <w:kern w:val="0"/>
-          <w:sz w:val="24"/>
-          <w:szCs w:val="24"/>
-          <w14:ligatures w14:val="none"/>
-        </w:rPr>
-        <w:t xml:space="preserve"> bespreekt wat we in de nabije toekomst kunnen verwachten, toepassingen zoals </w:t>
-      </w:r>
-      <w:r>
-        <w:rPr>
-          <w:rFonts w:ascii="Civil Premium" w:eastAsia="Times New Roman" w:hAnsi="Civil Premium" w:cs="Times New Roman"/>
-          <w:kern w:val="0"/>
-          <w:sz w:val="24"/>
-          <w:szCs w:val="24"/>
-          <w14:ligatures w14:val="none"/>
-        </w:rPr>
-        <w:t>S</w:t>
-      </w:r>
-      <w:r>
-        <w:rPr>
-          <w:rFonts w:ascii="Civil Premium" w:eastAsia="Times New Roman" w:hAnsi="Civil Premium" w:cs="Times New Roman"/>
-          <w:kern w:val="0"/>
-          <w:sz w:val="24"/>
-          <w:szCs w:val="24"/>
-          <w14:ligatures w14:val="none"/>
-        </w:rPr>
-        <w:t>olid-</w:t>
-      </w:r>
-      <w:r>
-        <w:rPr>
-          <w:rFonts w:ascii="Civil Premium" w:eastAsia="Times New Roman" w:hAnsi="Civil Premium" w:cs="Times New Roman"/>
-          <w:kern w:val="0"/>
-          <w:sz w:val="24"/>
-          <w:szCs w:val="24"/>
-          <w14:ligatures w14:val="none"/>
-        </w:rPr>
-        <w:t>S</w:t>
-      </w:r>
-      <w:r>
-        <w:rPr>
-          <w:rFonts w:ascii="Civil Premium" w:eastAsia="Times New Roman" w:hAnsi="Civil Premium" w:cs="Times New Roman"/>
-          <w:kern w:val="0"/>
-          <w:sz w:val="24"/>
-          <w:szCs w:val="24"/>
-          <w14:ligatures w14:val="none"/>
-        </w:rPr>
-        <w:t xml:space="preserve">tate LIDAR, een technologie die licht gebruikt om afstanden te meten, wat bijvoorbeeld wordt toegepast in zelfrijdende auto's. Ook noemt hij </w:t>
-      </w:r>
-      <w:proofErr w:type="spellStart"/>
-      <w:r>
-        <w:rPr>
-          <w:rFonts w:ascii="Civil Premium" w:eastAsia="Times New Roman" w:hAnsi="Civil Premium" w:cs="Times New Roman"/>
-          <w:kern w:val="0"/>
-          <w:sz w:val="24"/>
-          <w:szCs w:val="24"/>
-          <w14:ligatures w14:val="none"/>
-        </w:rPr>
-        <w:t>N</w:t>
-      </w:r>
-      <w:r>
-        <w:rPr>
-          <w:rFonts w:ascii="Civil Premium" w:eastAsia="Times New Roman" w:hAnsi="Civil Premium" w:cs="Times New Roman"/>
-          <w:kern w:val="0"/>
-          <w:sz w:val="24"/>
-          <w:szCs w:val="24"/>
-          <w14:ligatures w14:val="none"/>
-        </w:rPr>
-        <w:t>euromorphic</w:t>
-      </w:r>
-      <w:proofErr w:type="spellEnd"/>
-      <w:r>
-        <w:rPr>
-          <w:rFonts w:ascii="Civil Premium" w:eastAsia="Times New Roman" w:hAnsi="Civil Premium" w:cs="Times New Roman"/>
-          <w:kern w:val="0"/>
-          <w:sz w:val="24"/>
-          <w:szCs w:val="24"/>
-          <w14:ligatures w14:val="none"/>
-        </w:rPr>
-        <w:t xml:space="preserve"> computing, waarbij wordt geprobeerd de verbindingen (neuronen) in een menselijk brein zo nauwkeurig mogelijk na te bootsen op een chip. Dit stelt systemen in staat om bepaalde taken op een meer efficiënte en adaptieve manier uit te voeren.</w:t>
+        <w:lastRenderedPageBreak/>
+        <w:t xml:space="preserve">Hoewel fotonica momenteel misschien nog niet beschikbaar is voor consumenten, wordt het al volop gebruikt in de wereld van telecommunicatie en datacenters. </w:t>
+      </w:r>
+      <w:r>
+        <w:rPr>
+          <w:rFonts w:ascii="Civil Premium" w:eastAsia="Times New Roman" w:hAnsi="Civil Premium" w:cs="Times New Roman"/>
+          <w:kern w:val="0"/>
+          <w:sz w:val="24"/>
+          <w:szCs w:val="24"/>
+          <w14:ligatures w14:val="none"/>
+        </w:rPr>
+        <w:t xml:space="preserve">Masterstudent </w:t>
+      </w:r>
+      <w:r>
+        <w:rPr>
+          <w:rFonts w:ascii="Civil Premium" w:eastAsia="Times New Roman" w:hAnsi="Civil Premium" w:cs="Times New Roman"/>
+          <w:kern w:val="0"/>
+          <w:sz w:val="24"/>
+          <w:szCs w:val="24"/>
+          <w14:ligatures w14:val="none"/>
+        </w:rPr>
+        <w:t xml:space="preserve">Pavel </w:t>
+      </w:r>
+      <w:r>
+        <w:rPr>
+          <w:rFonts w:ascii="Civil Premium" w:eastAsia="Times New Roman" w:hAnsi="Civil Premium" w:cs="Times New Roman"/>
+          <w:kern w:val="0"/>
+          <w:sz w:val="24"/>
+          <w:szCs w:val="24"/>
+          <w14:ligatures w14:val="none"/>
+        </w:rPr>
+        <w:t xml:space="preserve">Goor </w:t>
+      </w:r>
+      <w:r>
+        <w:rPr>
+          <w:rFonts w:ascii="Civil Premium" w:eastAsia="Times New Roman" w:hAnsi="Civil Premium" w:cs="Times New Roman"/>
+          <w:kern w:val="0"/>
+          <w:sz w:val="24"/>
+          <w:szCs w:val="24"/>
+          <w14:ligatures w14:val="none"/>
+        </w:rPr>
+        <w:t xml:space="preserve">ziet hierin de grootste technologische vooruitgang, zowel nu als in de toekomst. </w:t>
+      </w:r>
+      <w:r>
+        <w:rPr>
+          <w:rFonts w:ascii="Civil Premium" w:eastAsia="Times New Roman" w:hAnsi="Civil Premium" w:cs="Times New Roman"/>
+          <w:kern w:val="0"/>
+          <w:sz w:val="24"/>
+          <w:szCs w:val="24"/>
+          <w:u w:val="single"/>
+          <w14:ligatures w14:val="none"/>
+        </w:rPr>
+        <w:t>Een experiment</w:t>
+      </w:r>
+      <w:r>
+        <w:rPr>
+          <w:rFonts w:ascii="Civil Premium" w:eastAsia="Times New Roman" w:hAnsi="Civil Premium" w:cs="Times New Roman"/>
+          <w:kern w:val="0"/>
+          <w:sz w:val="24"/>
+          <w:szCs w:val="24"/>
+          <w14:ligatures w14:val="none"/>
+        </w:rPr>
+        <w:t xml:space="preserve"> aan de Technische Universiteit van Denemarken in Kopenhagen heeft bijvoorbeeld laten zien dat een fotonische chip 1,84 </w:t>
+      </w:r>
+      <w:proofErr w:type="spellStart"/>
+      <w:r>
+        <w:rPr>
+          <w:rFonts w:ascii="Civil Premium" w:eastAsia="Times New Roman" w:hAnsi="Civil Premium" w:cs="Times New Roman"/>
+          <w:kern w:val="0"/>
+          <w:sz w:val="24"/>
+          <w:szCs w:val="24"/>
+          <w14:ligatures w14:val="none"/>
+        </w:rPr>
+        <w:t>petabits</w:t>
+      </w:r>
+      <w:proofErr w:type="spellEnd"/>
+      <w:r>
+        <w:rPr>
+          <w:rFonts w:ascii="Civil Premium" w:eastAsia="Times New Roman" w:hAnsi="Civil Premium" w:cs="Times New Roman"/>
+          <w:kern w:val="0"/>
+          <w:sz w:val="24"/>
+          <w:szCs w:val="24"/>
+          <w14:ligatures w14:val="none"/>
+        </w:rPr>
+        <w:t xml:space="preserve"> per seconde aan data over een glasvezelkabel kan versturen over een afstand van 8 km. Met deze snelheid kun je dus 1840 Terabytes per seconde downloaden, wat de potentie heeft om het internet volledig te transformeren.</w:t>
       </w:r>
     </w:p>
     <w:p>
       <w:pPr>
+        <w:spacing w:before="100" w:beforeAutospacing="1" w:after="100" w:afterAutospacing="1" w:line="240" w:lineRule="auto"/>
+        <w:rPr>
+          <w:rFonts w:ascii="Civil Premium" w:eastAsia="Times New Roman" w:hAnsi="Civil Premium" w:cs="Times New Roman"/>
+          <w:kern w:val="0"/>
+          <w:sz w:val="24"/>
+          <w:szCs w:val="24"/>
+          <w14:ligatures w14:val="none"/>
+        </w:rPr>
+      </w:pPr>
+      <w:r>
+        <w:rPr>
+          <w:rFonts w:ascii="Civil Premium" w:eastAsia="Times New Roman" w:hAnsi="Civil Premium" w:cs="Times New Roman"/>
+          <w:kern w:val="0"/>
+          <w:sz w:val="24"/>
+          <w:szCs w:val="24"/>
+          <w14:ligatures w14:val="none"/>
+        </w:rPr>
+        <w:t>A</w:t>
+      </w:r>
+      <w:r>
+        <w:rPr>
+          <w:rFonts w:ascii="Civil Premium" w:eastAsia="Times New Roman" w:hAnsi="Civil Premium" w:cs="Times New Roman"/>
+          <w:kern w:val="0"/>
+          <w:sz w:val="24"/>
+          <w:szCs w:val="24"/>
+          <w14:ligatures w14:val="none"/>
+        </w:rPr>
+        <w:t>ssistent-professor</w:t>
+      </w:r>
+      <w:r>
+        <w:rPr>
+          <w:rFonts w:ascii="Civil Premium" w:eastAsia="Times New Roman" w:hAnsi="Civil Premium" w:cs="Times New Roman"/>
+          <w:kern w:val="0"/>
+          <w:sz w:val="24"/>
+          <w:szCs w:val="24"/>
+          <w14:ligatures w14:val="none"/>
+        </w:rPr>
+        <w:t xml:space="preserve"> </w:t>
+      </w:r>
+      <w:proofErr w:type="spellStart"/>
+      <w:r>
+        <w:rPr>
+          <w:rFonts w:ascii="Civil Premium" w:eastAsia="Times New Roman" w:hAnsi="Civil Premium" w:cs="Times New Roman"/>
+          <w:kern w:val="0"/>
+          <w:sz w:val="24"/>
+          <w:szCs w:val="24"/>
+          <w14:ligatures w14:val="none"/>
+        </w:rPr>
+        <w:t>Yuqing</w:t>
+      </w:r>
+      <w:proofErr w:type="spellEnd"/>
+      <w:r>
+        <w:rPr>
+          <w:rFonts w:ascii="Civil Premium" w:eastAsia="Times New Roman" w:hAnsi="Civil Premium" w:cs="Times New Roman"/>
+          <w:kern w:val="0"/>
+          <w:sz w:val="24"/>
+          <w:szCs w:val="24"/>
+          <w14:ligatures w14:val="none"/>
+        </w:rPr>
+        <w:t xml:space="preserve"> </w:t>
+      </w:r>
+      <w:proofErr w:type="spellStart"/>
+      <w:r>
+        <w:rPr>
+          <w:rFonts w:ascii="Civil Premium" w:eastAsia="Times New Roman" w:hAnsi="Civil Premium" w:cs="Times New Roman"/>
+          <w:kern w:val="0"/>
+          <w:sz w:val="24"/>
+          <w:szCs w:val="24"/>
+          <w14:ligatures w14:val="none"/>
+        </w:rPr>
+        <w:t>Jiao</w:t>
+      </w:r>
+      <w:proofErr w:type="spellEnd"/>
+      <w:r>
+        <w:rPr>
+          <w:rFonts w:ascii="Civil Premium" w:eastAsia="Times New Roman" w:hAnsi="Civil Premium" w:cs="Times New Roman"/>
+          <w:kern w:val="0"/>
+          <w:sz w:val="24"/>
+          <w:szCs w:val="24"/>
+          <w14:ligatures w14:val="none"/>
+        </w:rPr>
+        <w:t xml:space="preserve"> bespreekt wat we in de nabije toekomst kunnen verwachten, toepassingen zoals </w:t>
+      </w:r>
+      <w:r>
+        <w:rPr>
+          <w:rFonts w:ascii="Civil Premium" w:eastAsia="Times New Roman" w:hAnsi="Civil Premium" w:cs="Times New Roman"/>
+          <w:kern w:val="0"/>
+          <w:sz w:val="24"/>
+          <w:szCs w:val="24"/>
+          <w14:ligatures w14:val="none"/>
+        </w:rPr>
+        <w:t>S</w:t>
+      </w:r>
+      <w:r>
+        <w:rPr>
+          <w:rFonts w:ascii="Civil Premium" w:eastAsia="Times New Roman" w:hAnsi="Civil Premium" w:cs="Times New Roman"/>
+          <w:kern w:val="0"/>
+          <w:sz w:val="24"/>
+          <w:szCs w:val="24"/>
+          <w14:ligatures w14:val="none"/>
+        </w:rPr>
+        <w:t>olid-</w:t>
+      </w:r>
+      <w:r>
+        <w:rPr>
+          <w:rFonts w:ascii="Civil Premium" w:eastAsia="Times New Roman" w:hAnsi="Civil Premium" w:cs="Times New Roman"/>
+          <w:kern w:val="0"/>
+          <w:sz w:val="24"/>
+          <w:szCs w:val="24"/>
+          <w14:ligatures w14:val="none"/>
+        </w:rPr>
+        <w:t>S</w:t>
+      </w:r>
+      <w:r>
+        <w:rPr>
+          <w:rFonts w:ascii="Civil Premium" w:eastAsia="Times New Roman" w:hAnsi="Civil Premium" w:cs="Times New Roman"/>
+          <w:kern w:val="0"/>
+          <w:sz w:val="24"/>
+          <w:szCs w:val="24"/>
+          <w14:ligatures w14:val="none"/>
+        </w:rPr>
+        <w:t xml:space="preserve">tate LIDAR, een technologie die licht gebruikt om afstanden te meten, wat bijvoorbeeld wordt toegepast in zelfrijdende auto's. Ook noemt hij </w:t>
+      </w:r>
+      <w:proofErr w:type="spellStart"/>
+      <w:r>
+        <w:rPr>
+          <w:rFonts w:ascii="Civil Premium" w:eastAsia="Times New Roman" w:hAnsi="Civil Premium" w:cs="Times New Roman"/>
+          <w:kern w:val="0"/>
+          <w:sz w:val="24"/>
+          <w:szCs w:val="24"/>
+          <w14:ligatures w14:val="none"/>
+        </w:rPr>
+        <w:t>N</w:t>
+      </w:r>
+      <w:r>
+        <w:rPr>
+          <w:rFonts w:ascii="Civil Premium" w:eastAsia="Times New Roman" w:hAnsi="Civil Premium" w:cs="Times New Roman"/>
+          <w:kern w:val="0"/>
+          <w:sz w:val="24"/>
+          <w:szCs w:val="24"/>
+          <w14:ligatures w14:val="none"/>
+        </w:rPr>
+        <w:t>euromorphic</w:t>
+      </w:r>
+      <w:proofErr w:type="spellEnd"/>
+      <w:r>
+        <w:rPr>
+          <w:rFonts w:ascii="Civil Premium" w:eastAsia="Times New Roman" w:hAnsi="Civil Premium" w:cs="Times New Roman"/>
+          <w:kern w:val="0"/>
+          <w:sz w:val="24"/>
+          <w:szCs w:val="24"/>
+          <w14:ligatures w14:val="none"/>
+        </w:rPr>
+        <w:t xml:space="preserve"> computing, waarbij wordt geprobeerd de verbindingen (neuronen) in een menselijk brein zo nauwkeurig mogelijk na te bootsen op een chip. Dit stelt systemen in staat om bepaalde taken op een meer efficiënte en adaptieve manier uit te voeren.</w:t>
+      </w:r>
+    </w:p>
+    <w:p>
+      <w:pPr>
         <w:spacing w:beforeAutospacing="1" w:after="100" w:afterAutospacing="1" w:line="240" w:lineRule="auto"/>
         <w:ind w:left="720"/>
         <w:rPr>
@@ -2226,6 +2242,79 @@
       <w:r>
         <w:rPr>
           <w:rFonts w:ascii="Civil Premium" w:eastAsia="Times New Roman" w:hAnsi="Civil Premium" w:cs="Times New Roman"/>
+          <w:b/>
+          <w:bCs/>
+          <w:noProof/>
+          <w:kern w:val="0"/>
+          <w:sz w:val="24"/>
+          <w:szCs w:val="24"/>
+        </w:rPr>
+        <w:drawing>
+          <wp:anchor distT="0" distB="0" distL="114300" distR="114300" simplePos="0" relativeHeight="251658240" behindDoc="1" locked="0" layoutInCell="1" allowOverlap="1" wp14:anchorId="7E99C3CA" wp14:editId="5972D783">
+            <wp:simplePos x="0" y="0"/>
+            <wp:positionH relativeFrom="margin">
+              <wp:align>left</wp:align>
+            </wp:positionH>
+            <wp:positionV relativeFrom="paragraph">
+              <wp:posOffset>1366520</wp:posOffset>
+            </wp:positionV>
+            <wp:extent cx="3412490" cy="1859915"/>
+            <wp:effectExtent l="0" t="0" r="0" b="6985"/>
+            <wp:wrapTopAndBottom/>
+            <wp:docPr id="908540431" name="Picture 6" descr="A close-up of a circuit board&#10;&#10;Description automatically generated"/>
+            <wp:cNvGraphicFramePr>
+              <a:graphicFrameLocks xmlns:a="http://schemas.openxmlformats.org/drawingml/2006/main" noChangeAspect="1"/>
+            </wp:cNvGraphicFramePr>
+            <a:graphic xmlns:a="http://schemas.openxmlformats.org/drawingml/2006/main">
+              <a:graphicData uri="http://schemas.openxmlformats.org/drawingml/2006/picture">
+                <pic:pic xmlns:pic="http://schemas.openxmlformats.org/drawingml/2006/picture">
+                  <pic:nvPicPr>
+                    <pic:cNvPr id="908540431" name="Picture 6" descr="A close-up of a circuit board&#10;&#10;Description automatically generated"/>
+                    <pic:cNvPicPr/>
+                  </pic:nvPicPr>
+                  <pic:blipFill rotWithShape="1">
+                    <a:blip r:embed="rId9" cstate="print">
+                      <a:extLst>
+                        <a:ext uri="{28A0092B-C50C-407E-A947-70E740481C1C}">
+                          <a14:useLocalDpi xmlns:a14="http://schemas.microsoft.com/office/drawing/2010/main" val="0"/>
+                        </a:ext>
+                      </a:extLst>
+                    </a:blip>
+                    <a:srcRect t="11569" b="6666"/>
+                    <a:stretch/>
+                  </pic:blipFill>
+                  <pic:spPr bwMode="auto">
+                    <a:xfrm>
+                      <a:off x="0" y="0"/>
+                      <a:ext cx="3412490" cy="1859915"/>
+                    </a:xfrm>
+                    <a:prstGeom prst="rect">
+                      <a:avLst/>
+                    </a:prstGeom>
+                    <a:ln>
+                      <a:noFill/>
+                    </a:ln>
+                    <a:extLst>
+                      <a:ext uri="{53640926-AAD7-44D8-BBD7-CCE9431645EC}">
+                        <a14:shadowObscured xmlns:a14="http://schemas.microsoft.com/office/drawing/2010/main"/>
+                      </a:ext>
+                    </a:extLst>
+                  </pic:spPr>
+                </pic:pic>
+              </a:graphicData>
+            </a:graphic>
+            <wp14:sizeRelH relativeFrom="margin">
+              <wp14:pctWidth>0</wp14:pctWidth>
+            </wp14:sizeRelH>
+            <wp14:sizeRelV relativeFrom="margin">
+              <wp14:pctHeight>0</wp14:pctHeight>
+            </wp14:sizeRelV>
+          </wp:anchor>
+        </w:drawing>
+      </w:r>
+      <w:r>
+        <w:rPr>
+          <w:rFonts w:ascii="Civil Premium" w:eastAsia="Times New Roman" w:hAnsi="Civil Premium" w:cs="Times New Roman"/>
           <w:kern w:val="0"/>
           <w:sz w:val="24"/>
           <w:szCs w:val="24"/>
@@ -2410,6 +2499,104 @@
     </w:p>
     <w:p>
       <w:pPr>
+        <w:spacing w:after="0" w:line="240" w:lineRule="auto"/>
+        <w:rPr>
+          <w:rFonts w:ascii="Civil Premium" w:eastAsia="Times New Roman" w:hAnsi="Civil Premium" w:cs="Times New Roman"/>
+          <w:kern w:val="0"/>
+          <w14:ligatures w14:val="none"/>
+        </w:rPr>
+      </w:pPr>
+    </w:p>
+    <w:p>
+      <w:pPr>
+        <w:spacing w:after="0" w:line="240" w:lineRule="auto"/>
+        <w:rPr>
+          <w:rFonts w:ascii="Civil Premium" w:eastAsia="Times New Roman" w:hAnsi="Civil Premium" w:cs="Times New Roman"/>
+          <w:kern w:val="0"/>
+          <w14:ligatures w14:val="none"/>
+        </w:rPr>
+      </w:pPr>
+      <w:r>
+        <w:rPr>
+          <w:rFonts w:ascii="Civil Premium" w:eastAsia="Times New Roman" w:hAnsi="Civil Premium" w:cs="Times New Roman"/>
+          <w:kern w:val="0"/>
+          <w14:ligatures w14:val="none"/>
+        </w:rPr>
+        <w:t xml:space="preserve">Bron: </w:t>
+      </w:r>
+      <w:proofErr w:type="spellStart"/>
+      <w:r>
+        <w:rPr>
+          <w:rFonts w:ascii="Civil Premium" w:eastAsia="Times New Roman" w:hAnsi="Civil Premium" w:cs="Times New Roman"/>
+          <w:kern w:val="0"/>
+          <w14:ligatures w14:val="none"/>
+        </w:rPr>
+        <w:t>RawPixel</w:t>
+      </w:r>
+      <w:proofErr w:type="spellEnd"/>
+      <w:r>
+        <w:rPr>
+          <w:rFonts w:ascii="Civil Premium" w:eastAsia="Times New Roman" w:hAnsi="Civil Premium" w:cs="Times New Roman"/>
+          <w:kern w:val="0"/>
+          <w14:ligatures w14:val="none"/>
+        </w:rPr>
+        <w:t xml:space="preserve"> - </w:t>
+      </w:r>
+      <w:proofErr w:type="gramStart"/>
+      <w:r>
+        <w:rPr>
+          <w:rFonts w:ascii="Civil Premium" w:eastAsia="Times New Roman" w:hAnsi="Civil Premium" w:cs="Times New Roman"/>
+          <w:kern w:val="0"/>
+          <w14:ligatures w14:val="none"/>
+        </w:rPr>
+        <w:t>ID :</w:t>
+      </w:r>
+      <w:proofErr w:type="gramEnd"/>
+      <w:r>
+        <w:rPr>
+          <w:rFonts w:ascii="Civil Premium" w:eastAsia="Times New Roman" w:hAnsi="Civil Premium" w:cs="Times New Roman"/>
+          <w:kern w:val="0"/>
+          <w14:ligatures w14:val="none"/>
+        </w:rPr>
+        <w:t xml:space="preserve"> 11176535</w:t>
+      </w:r>
+      <w:r>
+        <w:rPr>
+          <w:rFonts w:ascii="Civil Premium" w:eastAsia="Times New Roman" w:hAnsi="Civil Premium" w:cs="Times New Roman"/>
+          <w:kern w:val="0"/>
+          <w14:ligatures w14:val="none"/>
+        </w:rPr>
+        <w:t xml:space="preserve">, </w:t>
+      </w:r>
+      <w:r>
+        <w:rPr>
+          <w:rFonts w:ascii="Civil Premium" w:eastAsia="Times New Roman" w:hAnsi="Civil Premium" w:cs="Times New Roman"/>
+          <w:kern w:val="0"/>
+          <w14:ligatures w14:val="none"/>
+        </w:rPr>
+        <w:t xml:space="preserve">Computer chip, </w:t>
+      </w:r>
+      <w:proofErr w:type="spellStart"/>
+      <w:r>
+        <w:rPr>
+          <w:rFonts w:ascii="Civil Premium" w:eastAsia="Times New Roman" w:hAnsi="Civil Premium" w:cs="Times New Roman"/>
+          <w:kern w:val="0"/>
+          <w14:ligatures w14:val="none"/>
+        </w:rPr>
+        <w:t>technology</w:t>
+      </w:r>
+      <w:proofErr w:type="spellEnd"/>
+      <w:r>
+        <w:rPr>
+          <w:rFonts w:ascii="Civil Premium" w:eastAsia="Times New Roman" w:hAnsi="Civil Premium" w:cs="Times New Roman"/>
+          <w:kern w:val="0"/>
+          <w14:ligatures w14:val="none"/>
+        </w:rPr>
+        <w:t xml:space="preserve"> image</w:t>
+      </w:r>
+    </w:p>
+    <w:p>
+      <w:pPr>
         <w:spacing w:before="100" w:beforeAutospacing="1" w:after="100" w:afterAutospacing="1" w:line="240" w:lineRule="auto"/>
         <w:rPr>
           <w:rFonts w:ascii="Civil Premium" w:eastAsia="Times New Roman" w:hAnsi="Civil Premium" w:cs="Times New Roman"/>
@@ -2429,6 +2616,7 @@
           <w:szCs w:val="24"/>
           <w14:ligatures w14:val="none"/>
         </w:rPr>
+        <w:lastRenderedPageBreak/>
         <w:t>Fabricatie</w:t>
       </w:r>
     </w:p>
@@ -2624,7 +2812,6 @@
           <w:szCs w:val="24"/>
           <w14:ligatures w14:val="none"/>
         </w:rPr>
-        <w:lastRenderedPageBreak/>
         <w:t xml:space="preserve">Uniek in het onderzoek van </w:t>
       </w:r>
       <w:proofErr w:type="spellStart"/>
@@ -3055,7 +3242,10 @@
           <w14:ligatures w14:val="none"/>
         </w:rPr>
       </w:pPr>
-      <w:r>
+    </w:p>
+    <w:p>
+      <w:pPr>
+        <w:spacing w:before="100" w:beforeAutospacing="1" w:after="100" w:afterAutospacing="1" w:line="240" w:lineRule="auto"/>
         <w:rPr>
           <w:rFonts w:ascii="Civil Premium" w:eastAsia="Times New Roman" w:hAnsi="Civil Premium" w:cs="Times New Roman"/>
           <w:b/>
@@ -3065,6 +3255,17 @@
           <w:szCs w:val="24"/>
           <w14:ligatures w14:val="none"/>
         </w:rPr>
+      </w:pPr>
+      <w:r>
+        <w:rPr>
+          <w:rFonts w:ascii="Civil Premium" w:eastAsia="Times New Roman" w:hAnsi="Civil Premium" w:cs="Times New Roman"/>
+          <w:b/>
+          <w:bCs/>
+          <w:kern w:val="0"/>
+          <w:sz w:val="24"/>
+          <w:szCs w:val="24"/>
+          <w14:ligatures w14:val="none"/>
+        </w:rPr>
         <w:t>Investeringen</w:t>
       </w:r>
     </w:p>
@@ -3275,7 +3476,18 @@
           <w:szCs w:val="24"/>
           <w14:ligatures w14:val="none"/>
         </w:rPr>
-        <w:t xml:space="preserve"> geïnvesteerd in de ontwikkeling van de fotonische chipindustrie, met </w:t>
+        <w:t xml:space="preserve"> geïnvesteerd in de ontwikkeling </w:t>
+      </w:r>
+      <w:r>
+        <w:rPr>
+          <w:rFonts w:ascii="Civil Premium" w:eastAsia="Times New Roman" w:hAnsi="Civil Premium" w:cs="Times New Roman"/>
+          <w:kern w:val="0"/>
+          <w:sz w:val="24"/>
+          <w:szCs w:val="24"/>
+          <w14:ligatures w14:val="none"/>
+        </w:rPr>
+        <w:lastRenderedPageBreak/>
+        <w:t xml:space="preserve">van de fotonische chipindustrie, met </w:t>
       </w:r>
       <w:r>
         <w:rPr>
@@ -3424,10 +3636,11 @@
       </w:pPr>
     </w:p>
     <w:sectPr>
-      <w:headerReference w:type="default" r:id="rId9"/>
+      <w:headerReference w:type="first" r:id="rId10"/>
       <w:pgSz w:w="12240" w:h="15840"/>
       <w:pgMar w:top="1440" w:right="1440" w:bottom="1440" w:left="1440" w:header="720" w:footer="720" w:gutter="0"/>
       <w:cols w:space="720"/>
+      <w:titlePg/>
       <w:docGrid w:linePitch="360"/>
     </w:sectPr>
   </w:body>
@@ -3493,6 +3706,11 @@
     <w:r>
       <w:t>WJ: Jort Siemes – 4028198 (101)</w:t>
     </w:r>
+  </w:p>
+  <w:p>
+    <w:pPr>
+      <w:pStyle w:val="Header"/>
+    </w:pPr>
   </w:p>
 </w:hdr>
 </file>

</xml_diff>

<commit_message>
vault backup: 2024-04-11 12:16:09
</commit_message>
<xml_diff>
--- a/Vakken/Blok 2/Wetenschapsjournalistiek/Achtergrond artikel (FOTONICA)/Achtergrondartikel_JortSiemes_4028198_Fotonica.docx
+++ b/Vakken/Blok 2/Wetenschapsjournalistiek/Achtergrond artikel (FOTONICA)/Achtergrondartikel_JortSiemes_4028198_Fotonica.docx
@@ -240,15 +240,7 @@
           <w:kern w:val="0"/>
           <w14:ligatures w14:val="none"/>
         </w:rPr>
-        <w:t xml:space="preserve"> - </w:t>
-      </w:r>
-      <w:r>
-        <w:rPr>
-          <w:rFonts w:ascii="Civil Premium" w:eastAsia="Times New Roman" w:hAnsi="Civil Premium" w:cs="Times New Roman"/>
-          <w:kern w:val="0"/>
-          <w14:ligatures w14:val="none"/>
-        </w:rPr>
-        <w:t xml:space="preserve">Alexander </w:t>
+        <w:t xml:space="preserve"> - Alexander </w:t>
       </w:r>
       <w:proofErr w:type="spellStart"/>
       <w:r>
@@ -376,6 +368,119 @@
           <w14:ligatures w14:val="none"/>
         </w:rPr>
       </w:pPr>
+      <w:r>
+        <w:rPr>
+          <w:rFonts w:ascii="Civil Premium" w:eastAsia="Times New Roman" w:hAnsi="Civil Premium" w:cs="Times New Roman"/>
+          <w:kern w:val="0"/>
+          <w:sz w:val="24"/>
+          <w:szCs w:val="24"/>
+          <w14:ligatures w14:val="none"/>
+        </w:rPr>
+        <w:t>Het doel van een computerchip is om</w:t>
+      </w:r>
+      <w:r>
+        <w:rPr>
+          <w:rFonts w:ascii="Civil Premium" w:eastAsia="Times New Roman" w:hAnsi="Civil Premium" w:cs="Times New Roman"/>
+          <w:kern w:val="0"/>
+          <w:sz w:val="24"/>
+          <w:szCs w:val="24"/>
+          <w14:ligatures w14:val="none"/>
+        </w:rPr>
+        <w:t xml:space="preserve"> data</w:t>
+      </w:r>
+      <w:r>
+        <w:rPr>
+          <w:rFonts w:ascii="Civil Premium" w:eastAsia="Times New Roman" w:hAnsi="Civil Premium" w:cs="Times New Roman"/>
+          <w:kern w:val="0"/>
+          <w:sz w:val="24"/>
+          <w:szCs w:val="24"/>
+          <w14:ligatures w14:val="none"/>
+        </w:rPr>
+        <w:t xml:space="preserve"> signalen van de ene naar de andere plek te sturen</w:t>
+      </w:r>
+      <w:r>
+        <w:rPr>
+          <w:rFonts w:ascii="Civil Premium" w:eastAsia="Times New Roman" w:hAnsi="Civil Premium" w:cs="Times New Roman"/>
+          <w:kern w:val="0"/>
+          <w:sz w:val="24"/>
+          <w:szCs w:val="24"/>
+          <w14:ligatures w14:val="none"/>
+        </w:rPr>
+        <w:t>.</w:t>
+      </w:r>
+      <w:r>
+        <w:rPr>
+          <w:rFonts w:ascii="Civil Premium" w:eastAsia="Times New Roman" w:hAnsi="Civil Premium" w:cs="Times New Roman"/>
+          <w:kern w:val="0"/>
+          <w:sz w:val="24"/>
+          <w:szCs w:val="24"/>
+          <w14:ligatures w14:val="none"/>
+        </w:rPr>
+        <w:t xml:space="preserve"> Snellere computers kunnen meer signalen </w:t>
+      </w:r>
+      <w:r>
+        <w:rPr>
+          <w:rFonts w:ascii="Civil Premium" w:eastAsia="Times New Roman" w:hAnsi="Civil Premium" w:cs="Times New Roman"/>
+          <w:kern w:val="0"/>
+          <w:sz w:val="24"/>
+          <w:szCs w:val="24"/>
+          <w14:ligatures w14:val="none"/>
+        </w:rPr>
+        <w:t>versturen en ontvangen</w:t>
+      </w:r>
+      <w:r>
+        <w:rPr>
+          <w:rFonts w:ascii="Civil Premium" w:eastAsia="Times New Roman" w:hAnsi="Civil Premium" w:cs="Times New Roman"/>
+          <w:kern w:val="0"/>
+          <w:sz w:val="24"/>
+          <w:szCs w:val="24"/>
+          <w14:ligatures w14:val="none"/>
+        </w:rPr>
+        <w:t xml:space="preserve">, wat vaak gepaard gaat met een hoger aantal </w:t>
+      </w:r>
+      <w:hyperlink r:id="rId8" w:history="1">
+        <w:r>
+          <w:rPr>
+            <w:rStyle w:val="Hyperlink"/>
+            <w:rFonts w:ascii="Civil Premium" w:eastAsia="Times New Roman" w:hAnsi="Civil Premium" w:cs="Times New Roman"/>
+            <w:kern w:val="0"/>
+            <w:sz w:val="24"/>
+            <w:szCs w:val="24"/>
+            <w14:ligatures w14:val="none"/>
+          </w:rPr>
+          <w:t>transistoren</w:t>
+        </w:r>
+      </w:hyperlink>
+      <w:r>
+        <w:rPr>
+          <w:rFonts w:ascii="Civil Premium" w:eastAsia="Times New Roman" w:hAnsi="Civil Premium" w:cs="Times New Roman"/>
+          <w:kern w:val="0"/>
+          <w:sz w:val="24"/>
+          <w:szCs w:val="24"/>
+          <w14:ligatures w14:val="none"/>
+        </w:rPr>
+        <w:t xml:space="preserve"> op de chip. Deze transistoren zijn kleine schakelaars die de stroom van deze signalen bepalen.</w:t>
+      </w:r>
+      <w:r>
+        <w:rPr>
+          <w:rFonts w:ascii="Civil Premium" w:eastAsia="Times New Roman" w:hAnsi="Civil Premium" w:cs="Times New Roman"/>
+          <w:kern w:val="0"/>
+          <w:sz w:val="24"/>
+          <w:szCs w:val="24"/>
+          <w14:ligatures w14:val="none"/>
+        </w:rPr>
+        <w:t xml:space="preserve"> </w:t>
+      </w:r>
+      <w:r>
+        <w:rPr>
+          <w:rFonts w:ascii="Civil Premium" w:eastAsia="Times New Roman" w:hAnsi="Civil Premium" w:cs="Times New Roman"/>
+          <w:kern w:val="0"/>
+          <w:sz w:val="24"/>
+          <w:szCs w:val="24"/>
+          <w14:ligatures w14:val="none"/>
+        </w:rPr>
+        <w:t>In de laatste jaren is het de kunst geweest van de chipbedrijven om zo veel mogelijk van deze transistoren op een chip te proppen. Wat zorgde voor een aanzienlijke toename in de rekenkracht van computers. Dankzij deze ontwikkelingen kunnen we jaarlijks nieuwe, snellere technologische producten creëren.</w:t>
+      </w:r>
     </w:p>
     <w:p>
       <w:pPr>
@@ -396,88 +501,187 @@
           <w:szCs w:val="24"/>
           <w14:ligatures w14:val="none"/>
         </w:rPr>
-        <w:t>Het doel van een computerchip is om</w:t>
-      </w:r>
-      <w:r>
-        <w:rPr>
-          <w:rFonts w:ascii="Civil Premium" w:eastAsia="Times New Roman" w:hAnsi="Civil Premium" w:cs="Times New Roman"/>
-          <w:kern w:val="0"/>
-          <w:sz w:val="24"/>
-          <w:szCs w:val="24"/>
-          <w14:ligatures w14:val="none"/>
-        </w:rPr>
-        <w:t xml:space="preserve"> data</w:t>
-      </w:r>
-      <w:r>
-        <w:rPr>
-          <w:rFonts w:ascii="Civil Premium" w:eastAsia="Times New Roman" w:hAnsi="Civil Premium" w:cs="Times New Roman"/>
-          <w:kern w:val="0"/>
-          <w:sz w:val="24"/>
-          <w:szCs w:val="24"/>
-          <w14:ligatures w14:val="none"/>
-        </w:rPr>
-        <w:t xml:space="preserve"> signalen van de ene naar de andere plek te sturen</w:t>
-      </w:r>
-      <w:r>
-        <w:rPr>
-          <w:rFonts w:ascii="Civil Premium" w:eastAsia="Times New Roman" w:hAnsi="Civil Premium" w:cs="Times New Roman"/>
-          <w:kern w:val="0"/>
-          <w:sz w:val="24"/>
-          <w:szCs w:val="24"/>
-          <w14:ligatures w14:val="none"/>
-        </w:rPr>
-        <w:t>.</w:t>
-      </w:r>
-      <w:r>
-        <w:rPr>
-          <w:rFonts w:ascii="Civil Premium" w:eastAsia="Times New Roman" w:hAnsi="Civil Premium" w:cs="Times New Roman"/>
-          <w:kern w:val="0"/>
-          <w:sz w:val="24"/>
-          <w:szCs w:val="24"/>
-          <w14:ligatures w14:val="none"/>
-        </w:rPr>
-        <w:t xml:space="preserve"> Snellere computers kunnen meer signalen </w:t>
-      </w:r>
-      <w:r>
-        <w:rPr>
-          <w:rFonts w:ascii="Civil Premium" w:eastAsia="Times New Roman" w:hAnsi="Civil Premium" w:cs="Times New Roman"/>
-          <w:kern w:val="0"/>
-          <w:sz w:val="24"/>
-          <w:szCs w:val="24"/>
-          <w14:ligatures w14:val="none"/>
-        </w:rPr>
-        <w:t>versturen en ontvangen</w:t>
-      </w:r>
-      <w:r>
-        <w:rPr>
-          <w:rFonts w:ascii="Civil Premium" w:eastAsia="Times New Roman" w:hAnsi="Civil Premium" w:cs="Times New Roman"/>
-          <w:kern w:val="0"/>
-          <w:sz w:val="24"/>
-          <w:szCs w:val="24"/>
-          <w14:ligatures w14:val="none"/>
-        </w:rPr>
-        <w:t xml:space="preserve">, wat vaak gepaard gaat met een hoger aantal </w:t>
-      </w:r>
-      <w:r>
-        <w:rPr>
-          <w:rFonts w:ascii="Civil Premium" w:eastAsia="Times New Roman" w:hAnsi="Civil Premium" w:cs="Times New Roman"/>
-          <w:kern w:val="0"/>
-          <w:sz w:val="24"/>
-          <w:szCs w:val="24"/>
-          <w:u w:val="single"/>
-          <w14:ligatures w14:val="none"/>
-        </w:rPr>
-        <w:t>transistoren</w:t>
-      </w:r>
-      <w:r>
-        <w:rPr>
-          <w:rFonts w:ascii="Civil Premium" w:eastAsia="Times New Roman" w:hAnsi="Civil Premium" w:cs="Times New Roman"/>
-          <w:kern w:val="0"/>
-          <w:sz w:val="24"/>
-          <w:szCs w:val="24"/>
-          <w14:ligatures w14:val="none"/>
-        </w:rPr>
-        <w:t xml:space="preserve"> op de chip. Deze transistoren zijn kleine schakelaars die de stroom van deze signalen bepalen.</w:t>
+        <w:t>De huidige</w:t>
+      </w:r>
+      <w:r>
+        <w:rPr>
+          <w:rFonts w:ascii="Civil Premium" w:eastAsia="Times New Roman" w:hAnsi="Civil Premium" w:cs="Times New Roman"/>
+          <w:kern w:val="0"/>
+          <w:sz w:val="24"/>
+          <w:szCs w:val="24"/>
+          <w14:ligatures w14:val="none"/>
+        </w:rPr>
+        <w:t xml:space="preserve"> computer</w:t>
+      </w:r>
+      <w:r>
+        <w:rPr>
+          <w:rFonts w:ascii="Civil Premium" w:eastAsia="Times New Roman" w:hAnsi="Civil Premium" w:cs="Times New Roman"/>
+          <w:kern w:val="0"/>
+          <w:sz w:val="24"/>
+          <w:szCs w:val="24"/>
+          <w14:ligatures w14:val="none"/>
+        </w:rPr>
+        <w:t xml:space="preserve">chips worden geproduceerd op </w:t>
+      </w:r>
+      <w:r>
+        <w:rPr>
+          <w:rFonts w:ascii="Civil Premium" w:eastAsia="Times New Roman" w:hAnsi="Civil Premium" w:cs="Times New Roman"/>
+          <w:kern w:val="0"/>
+          <w:sz w:val="24"/>
+          <w:szCs w:val="24"/>
+          <w14:ligatures w14:val="none"/>
+        </w:rPr>
+        <w:t>e</w:t>
+      </w:r>
+      <w:r>
+        <w:rPr>
+          <w:rFonts w:ascii="Civil Premium" w:eastAsia="Times New Roman" w:hAnsi="Civil Premium" w:cs="Times New Roman"/>
+          <w:kern w:val="0"/>
+          <w:sz w:val="24"/>
+          <w:szCs w:val="24"/>
+          <w14:ligatures w14:val="none"/>
+        </w:rPr>
+        <w:t xml:space="preserve">en schaal die slechts enkele nanometers beslaat. </w:t>
+      </w:r>
+      <w:r>
+        <w:rPr>
+          <w:rFonts w:ascii="Civil Premium" w:eastAsia="Times New Roman" w:hAnsi="Civil Premium" w:cs="Times New Roman"/>
+          <w:kern w:val="0"/>
+          <w:sz w:val="24"/>
+          <w:szCs w:val="24"/>
+          <w14:ligatures w14:val="none"/>
+        </w:rPr>
+        <w:t xml:space="preserve">Deze chips zijn nu zo klein dat de </w:t>
+      </w:r>
+      <w:r>
+        <w:rPr>
+          <w:rFonts w:ascii="Civil Premium" w:eastAsia="Times New Roman" w:hAnsi="Civil Premium" w:cs="Times New Roman"/>
+          <w:kern w:val="0"/>
+          <w:sz w:val="24"/>
+          <w:szCs w:val="24"/>
+          <w14:ligatures w14:val="none"/>
+        </w:rPr>
+        <w:t>chipsector voor een natuurlijke barrière</w:t>
+      </w:r>
+      <w:r>
+        <w:rPr>
+          <w:rFonts w:ascii="Civil Premium" w:eastAsia="Times New Roman" w:hAnsi="Civil Premium" w:cs="Times New Roman"/>
+          <w:kern w:val="0"/>
+          <w:sz w:val="24"/>
+          <w:szCs w:val="24"/>
+          <w14:ligatures w14:val="none"/>
+        </w:rPr>
+        <w:t xml:space="preserve"> staat</w:t>
+      </w:r>
+      <w:r>
+        <w:rPr>
+          <w:rFonts w:ascii="Civil Premium" w:eastAsia="Times New Roman" w:hAnsi="Civil Premium" w:cs="Times New Roman"/>
+          <w:kern w:val="0"/>
+          <w:sz w:val="24"/>
+          <w:szCs w:val="24"/>
+          <w14:ligatures w14:val="none"/>
+        </w:rPr>
+        <w:t xml:space="preserve">. Elektrische chips genereren </w:t>
+      </w:r>
+      <w:r>
+        <w:rPr>
+          <w:rFonts w:ascii="Civil Premium" w:eastAsia="Times New Roman" w:hAnsi="Civil Premium" w:cs="Times New Roman"/>
+          <w:kern w:val="0"/>
+          <w:sz w:val="24"/>
+          <w:szCs w:val="24"/>
+          <w14:ligatures w14:val="none"/>
+        </w:rPr>
+        <w:t xml:space="preserve">in een computer </w:t>
+      </w:r>
+      <w:r>
+        <w:rPr>
+          <w:rFonts w:ascii="Civil Premium" w:eastAsia="Times New Roman" w:hAnsi="Civil Premium" w:cs="Times New Roman"/>
+          <w:kern w:val="0"/>
+          <w:sz w:val="24"/>
+          <w:szCs w:val="24"/>
+          <w14:ligatures w14:val="none"/>
+        </w:rPr>
+        <w:t>niet alleen elektrische signalen</w:t>
+      </w:r>
+      <w:r>
+        <w:rPr>
+          <w:rFonts w:ascii="Civil Premium" w:eastAsia="Times New Roman" w:hAnsi="Civil Premium" w:cs="Times New Roman"/>
+          <w:kern w:val="0"/>
+          <w:sz w:val="24"/>
+          <w:szCs w:val="24"/>
+          <w14:ligatures w14:val="none"/>
+        </w:rPr>
+        <w:t>,</w:t>
+      </w:r>
+      <w:r>
+        <w:rPr>
+          <w:rFonts w:ascii="Civil Premium" w:eastAsia="Times New Roman" w:hAnsi="Civil Premium" w:cs="Times New Roman"/>
+          <w:kern w:val="0"/>
+          <w:sz w:val="24"/>
+          <w:szCs w:val="24"/>
+          <w14:ligatures w14:val="none"/>
+        </w:rPr>
+        <w:t xml:space="preserve"> maar ook </w:t>
+      </w:r>
+      <w:r>
+        <w:rPr>
+          <w:rFonts w:ascii="Civil Premium" w:eastAsia="Times New Roman" w:hAnsi="Civil Premium" w:cs="Times New Roman"/>
+          <w:kern w:val="0"/>
+          <w:sz w:val="24"/>
+          <w:szCs w:val="24"/>
+          <w14:ligatures w14:val="none"/>
+        </w:rPr>
+        <w:t xml:space="preserve">veel </w:t>
+      </w:r>
+      <w:r>
+        <w:rPr>
+          <w:rFonts w:ascii="Civil Premium" w:eastAsia="Times New Roman" w:hAnsi="Civil Premium" w:cs="Times New Roman"/>
+          <w:kern w:val="0"/>
+          <w:sz w:val="24"/>
+          <w:szCs w:val="24"/>
+          <w14:ligatures w14:val="none"/>
+        </w:rPr>
+        <w:t xml:space="preserve">warmte. Deze warmte vormt een probleem, het leidt tot </w:t>
+      </w:r>
+      <w:r>
+        <w:rPr>
+          <w:rFonts w:ascii="Civil Premium" w:eastAsia="Times New Roman" w:hAnsi="Civil Premium" w:cs="Times New Roman"/>
+          <w:kern w:val="0"/>
+          <w:sz w:val="24"/>
+          <w:szCs w:val="24"/>
+          <w14:ligatures w14:val="none"/>
+        </w:rPr>
+        <w:t>onnodig veel</w:t>
+      </w:r>
+      <w:r>
+        <w:rPr>
+          <w:rFonts w:ascii="Civil Premium" w:eastAsia="Times New Roman" w:hAnsi="Civil Premium" w:cs="Times New Roman"/>
+          <w:kern w:val="0"/>
+          <w:sz w:val="24"/>
+          <w:szCs w:val="24"/>
+          <w14:ligatures w14:val="none"/>
+        </w:rPr>
+        <w:t xml:space="preserve"> energieverlies </w:t>
+      </w:r>
+      <w:r>
+        <w:rPr>
+          <w:rFonts w:ascii="Civil Premium" w:eastAsia="Times New Roman" w:hAnsi="Civil Premium" w:cs="Times New Roman"/>
+          <w:kern w:val="0"/>
+          <w:sz w:val="24"/>
+          <w:szCs w:val="24"/>
+          <w14:ligatures w14:val="none"/>
+        </w:rPr>
+        <w:t>wat</w:t>
+      </w:r>
+      <w:r>
+        <w:rPr>
+          <w:rFonts w:ascii="Civil Premium" w:eastAsia="Times New Roman" w:hAnsi="Civil Premium" w:cs="Times New Roman"/>
+          <w:kern w:val="0"/>
+          <w:sz w:val="24"/>
+          <w:szCs w:val="24"/>
+          <w14:ligatures w14:val="none"/>
+        </w:rPr>
+        <w:t xml:space="preserve"> de mogelijkheid om chips nog sneller te laten werken belemmert.</w:t>
       </w:r>
       <w:r>
         <w:rPr>
@@ -497,189 +701,43 @@
           <w:szCs w:val="24"/>
           <w14:ligatures w14:val="none"/>
         </w:rPr>
-        <w:t>In de laatste jaren is het de kunst geweest van de chipbedrijven om zo veel mogelijk van deze transistoren op een chip te proppen. Wat zorgde voor een aanzienlijke toename in de rekenkracht van computers. Dankzij deze ontwikkelingen kunnen we jaarlijks nieuwe, snellere technologische producten creëren.</w:t>
+        <w:t>De zoektocht naar oplossingen heeft onderzoekers geleid tot een radicaal andere technologische benadering: fotonica.</w:t>
       </w:r>
     </w:p>
     <w:p>
       <w:pPr>
-        <w:spacing w:before="100" w:beforeAutospacing="1" w:after="100" w:afterAutospacing="1" w:line="240" w:lineRule="auto"/>
-        <w:rPr>
-          <w:rFonts w:ascii="Civil Premium" w:eastAsia="Times New Roman" w:hAnsi="Civil Premium" w:cs="Times New Roman"/>
-          <w:kern w:val="0"/>
-          <w:sz w:val="24"/>
-          <w:szCs w:val="24"/>
-          <w14:ligatures w14:val="none"/>
-        </w:rPr>
-      </w:pPr>
-      <w:r>
-        <w:rPr>
-          <w:rFonts w:ascii="Civil Premium" w:eastAsia="Times New Roman" w:hAnsi="Civil Premium" w:cs="Times New Roman"/>
-          <w:kern w:val="0"/>
-          <w:sz w:val="24"/>
-          <w:szCs w:val="24"/>
-          <w14:ligatures w14:val="none"/>
-        </w:rPr>
-        <w:t>De huidige</w:t>
-      </w:r>
-      <w:r>
-        <w:rPr>
-          <w:rFonts w:ascii="Civil Premium" w:eastAsia="Times New Roman" w:hAnsi="Civil Premium" w:cs="Times New Roman"/>
-          <w:kern w:val="0"/>
-          <w:sz w:val="24"/>
-          <w:szCs w:val="24"/>
-          <w14:ligatures w14:val="none"/>
-        </w:rPr>
-        <w:t xml:space="preserve"> computer</w:t>
-      </w:r>
-      <w:r>
-        <w:rPr>
-          <w:rFonts w:ascii="Civil Premium" w:eastAsia="Times New Roman" w:hAnsi="Civil Premium" w:cs="Times New Roman"/>
-          <w:kern w:val="0"/>
-          <w:sz w:val="24"/>
-          <w:szCs w:val="24"/>
-          <w14:ligatures w14:val="none"/>
-        </w:rPr>
-        <w:t xml:space="preserve">chips worden geproduceerd op </w:t>
-      </w:r>
-      <w:r>
-        <w:rPr>
-          <w:rFonts w:ascii="Civil Premium" w:eastAsia="Times New Roman" w:hAnsi="Civil Premium" w:cs="Times New Roman"/>
-          <w:kern w:val="0"/>
-          <w:sz w:val="24"/>
-          <w:szCs w:val="24"/>
-          <w14:ligatures w14:val="none"/>
-        </w:rPr>
-        <w:t>e</w:t>
-      </w:r>
-      <w:r>
-        <w:rPr>
-          <w:rFonts w:ascii="Civil Premium" w:eastAsia="Times New Roman" w:hAnsi="Civil Premium" w:cs="Times New Roman"/>
-          <w:kern w:val="0"/>
-          <w:sz w:val="24"/>
-          <w:szCs w:val="24"/>
-          <w14:ligatures w14:val="none"/>
-        </w:rPr>
-        <w:t xml:space="preserve">en schaal die slechts enkele nanometers beslaat. Hoewel dit geen problemen met zich meebrengt, staat de chipsector voor een natuurlijke barrière. Elektrische chips genereren </w:t>
-      </w:r>
-      <w:r>
-        <w:rPr>
-          <w:rFonts w:ascii="Civil Premium" w:eastAsia="Times New Roman" w:hAnsi="Civil Premium" w:cs="Times New Roman"/>
-          <w:kern w:val="0"/>
-          <w:sz w:val="24"/>
-          <w:szCs w:val="24"/>
-          <w14:ligatures w14:val="none"/>
-        </w:rPr>
-        <w:t xml:space="preserve">in een computer </w:t>
-      </w:r>
-      <w:r>
-        <w:rPr>
-          <w:rFonts w:ascii="Civil Premium" w:eastAsia="Times New Roman" w:hAnsi="Civil Premium" w:cs="Times New Roman"/>
-          <w:kern w:val="0"/>
-          <w:sz w:val="24"/>
-          <w:szCs w:val="24"/>
-          <w14:ligatures w14:val="none"/>
-        </w:rPr>
-        <w:t>niet alleen elektrische signalen</w:t>
-      </w:r>
-      <w:r>
-        <w:rPr>
-          <w:rFonts w:ascii="Civil Premium" w:eastAsia="Times New Roman" w:hAnsi="Civil Premium" w:cs="Times New Roman"/>
-          <w:kern w:val="0"/>
-          <w:sz w:val="24"/>
-          <w:szCs w:val="24"/>
-          <w14:ligatures w14:val="none"/>
-        </w:rPr>
-        <w:t>,</w:t>
-      </w:r>
-      <w:r>
-        <w:rPr>
-          <w:rFonts w:ascii="Civil Premium" w:eastAsia="Times New Roman" w:hAnsi="Civil Premium" w:cs="Times New Roman"/>
-          <w:kern w:val="0"/>
-          <w:sz w:val="24"/>
-          <w:szCs w:val="24"/>
-          <w14:ligatures w14:val="none"/>
-        </w:rPr>
-        <w:t xml:space="preserve"> maar ook </w:t>
-      </w:r>
-      <w:r>
-        <w:rPr>
-          <w:rFonts w:ascii="Civil Premium" w:eastAsia="Times New Roman" w:hAnsi="Civil Premium" w:cs="Times New Roman"/>
-          <w:kern w:val="0"/>
-          <w:sz w:val="24"/>
-          <w:szCs w:val="24"/>
-          <w14:ligatures w14:val="none"/>
-        </w:rPr>
-        <w:t xml:space="preserve">veel </w:t>
-      </w:r>
-      <w:r>
-        <w:rPr>
-          <w:rFonts w:ascii="Civil Premium" w:eastAsia="Times New Roman" w:hAnsi="Civil Premium" w:cs="Times New Roman"/>
-          <w:kern w:val="0"/>
-          <w:sz w:val="24"/>
-          <w:szCs w:val="24"/>
-          <w14:ligatures w14:val="none"/>
-        </w:rPr>
-        <w:t xml:space="preserve">warmte. Deze warmte vormt </w:t>
-      </w:r>
-      <w:r>
-        <w:rPr>
-          <w:rFonts w:ascii="Civil Premium" w:eastAsia="Times New Roman" w:hAnsi="Civil Premium" w:cs="Times New Roman"/>
-          <w:kern w:val="0"/>
-          <w:sz w:val="24"/>
-          <w:szCs w:val="24"/>
-          <w14:ligatures w14:val="none"/>
-        </w:rPr>
-        <w:t xml:space="preserve">namelijk </w:t>
-      </w:r>
-      <w:r>
-        <w:rPr>
-          <w:rFonts w:ascii="Civil Premium" w:eastAsia="Times New Roman" w:hAnsi="Civil Premium" w:cs="Times New Roman"/>
-          <w:kern w:val="0"/>
-          <w:sz w:val="24"/>
-          <w:szCs w:val="24"/>
-          <w14:ligatures w14:val="none"/>
-        </w:rPr>
-        <w:t xml:space="preserve">een probleem, het leidt tot </w:t>
-      </w:r>
-      <w:r>
-        <w:rPr>
-          <w:rFonts w:ascii="Civil Premium" w:eastAsia="Times New Roman" w:hAnsi="Civil Premium" w:cs="Times New Roman"/>
-          <w:kern w:val="0"/>
-          <w:sz w:val="24"/>
-          <w:szCs w:val="24"/>
-          <w14:ligatures w14:val="none"/>
-        </w:rPr>
-        <w:t>onnodig veel</w:t>
-      </w:r>
-      <w:r>
-        <w:rPr>
-          <w:rFonts w:ascii="Civil Premium" w:eastAsia="Times New Roman" w:hAnsi="Civil Premium" w:cs="Times New Roman"/>
-          <w:kern w:val="0"/>
-          <w:sz w:val="24"/>
-          <w:szCs w:val="24"/>
-          <w14:ligatures w14:val="none"/>
-        </w:rPr>
-        <w:t xml:space="preserve"> energieverlies </w:t>
-      </w:r>
-      <w:r>
-        <w:rPr>
-          <w:rFonts w:ascii="Civil Premium" w:eastAsia="Times New Roman" w:hAnsi="Civil Premium" w:cs="Times New Roman"/>
-          <w:kern w:val="0"/>
-          <w:sz w:val="24"/>
-          <w:szCs w:val="24"/>
-          <w14:ligatures w14:val="none"/>
-        </w:rPr>
-        <w:t>wat</w:t>
-      </w:r>
-      <w:r>
-        <w:rPr>
-          <w:rFonts w:ascii="Civil Premium" w:eastAsia="Times New Roman" w:hAnsi="Civil Premium" w:cs="Times New Roman"/>
-          <w:kern w:val="0"/>
-          <w:sz w:val="24"/>
-          <w:szCs w:val="24"/>
-          <w14:ligatures w14:val="none"/>
-        </w:rPr>
-        <w:t xml:space="preserve"> de mogelijkheid om chips nog sneller te laten werken belemmert.</w:t>
+        <w:rPr>
+          <w:rFonts w:ascii="Civil Premium" w:eastAsia="Times New Roman" w:hAnsi="Civil Premium" w:cs="Times New Roman"/>
+          <w:kern w:val="0"/>
+          <w:sz w:val="24"/>
+          <w:szCs w:val="24"/>
+          <w14:ligatures w14:val="none"/>
+        </w:rPr>
+      </w:pPr>
+      <w:r>
+        <w:rPr>
+          <w:rFonts w:ascii="Civil Premium" w:eastAsia="Times New Roman" w:hAnsi="Civil Premium" w:cs="Times New Roman"/>
+          <w:b/>
+          <w:bCs/>
+          <w:kern w:val="0"/>
+          <w:sz w:val="24"/>
+          <w:szCs w:val="24"/>
+          <w14:ligatures w14:val="none"/>
+        </w:rPr>
+        <w:br w:type="page"/>
+      </w:r>
+      <w:r>
+        <w:rPr>
+          <w:rFonts w:ascii="Civil Premium" w:eastAsia="Times New Roman" w:hAnsi="Civil Premium" w:cs="Times New Roman"/>
+          <w:b/>
+          <w:bCs/>
+          <w:kern w:val="0"/>
+          <w:sz w:val="24"/>
+          <w:szCs w:val="24"/>
+          <w14:ligatures w14:val="none"/>
+        </w:rPr>
+        <w:lastRenderedPageBreak/>
+        <w:t>Lichtchip</w:t>
       </w:r>
     </w:p>
     <w:p>
@@ -696,254 +754,252 @@
       <w:r>
         <w:rPr>
           <w:rFonts w:ascii="Civil Premium" w:eastAsia="Times New Roman" w:hAnsi="Civil Premium" w:cs="Times New Roman"/>
-          <w:b/>
-          <w:bCs/>
-          <w:kern w:val="0"/>
-          <w:sz w:val="24"/>
-          <w:szCs w:val="24"/>
-          <w14:ligatures w14:val="none"/>
-        </w:rPr>
-        <w:lastRenderedPageBreak/>
-        <w:t>Lichtchip</w:t>
+          <w:kern w:val="0"/>
+          <w:sz w:val="24"/>
+          <w:szCs w:val="24"/>
+          <w14:ligatures w14:val="none"/>
+        </w:rPr>
+        <w:t xml:space="preserve">In tegenstelling tot </w:t>
+      </w:r>
+      <w:r>
+        <w:rPr>
+          <w:rFonts w:ascii="Civil Premium" w:eastAsia="Times New Roman" w:hAnsi="Civil Premium" w:cs="Times New Roman"/>
+          <w:kern w:val="0"/>
+          <w:sz w:val="24"/>
+          <w:szCs w:val="24"/>
+          <w14:ligatures w14:val="none"/>
+        </w:rPr>
+        <w:t>elektrische</w:t>
+      </w:r>
+      <w:r>
+        <w:rPr>
+          <w:rFonts w:ascii="Civil Premium" w:eastAsia="Times New Roman" w:hAnsi="Civil Premium" w:cs="Times New Roman"/>
+          <w:kern w:val="0"/>
+          <w:sz w:val="24"/>
+          <w:szCs w:val="24"/>
+          <w14:ligatures w14:val="none"/>
+        </w:rPr>
+        <w:t xml:space="preserve"> computerchips werkt een fotonische chip door middel van </w:t>
+      </w:r>
+      <w:hyperlink r:id="rId9" w:history="1">
+        <w:r>
+          <w:rPr>
+            <w:rStyle w:val="Hyperlink"/>
+            <w:rFonts w:ascii="Civil Premium" w:eastAsia="Times New Roman" w:hAnsi="Civil Premium" w:cs="Times New Roman"/>
+            <w:kern w:val="0"/>
+            <w:sz w:val="24"/>
+            <w:szCs w:val="24"/>
+            <w14:ligatures w14:val="none"/>
+          </w:rPr>
+          <w:t>fotonen</w:t>
+        </w:r>
+      </w:hyperlink>
+      <w:r>
+        <w:rPr>
+          <w:rFonts w:ascii="Civil Premium" w:eastAsia="Times New Roman" w:hAnsi="Civil Premium" w:cs="Times New Roman"/>
+          <w:kern w:val="0"/>
+          <w:sz w:val="24"/>
+          <w:szCs w:val="24"/>
+          <w14:ligatures w14:val="none"/>
+        </w:rPr>
+        <w:t xml:space="preserve"> (licht). Deze fotonische chips worden </w:t>
+      </w:r>
+      <w:r>
+        <w:rPr>
+          <w:rFonts w:ascii="Civil Premium" w:eastAsia="Times New Roman" w:hAnsi="Civil Premium" w:cs="Times New Roman"/>
+          <w:kern w:val="0"/>
+          <w:sz w:val="24"/>
+          <w:szCs w:val="24"/>
+          <w14:ligatures w14:val="none"/>
+        </w:rPr>
+        <w:t>geïntegreerd</w:t>
+      </w:r>
+      <w:r>
+        <w:rPr>
+          <w:rFonts w:ascii="Civil Premium" w:eastAsia="Times New Roman" w:hAnsi="Civil Premium" w:cs="Times New Roman"/>
+          <w:kern w:val="0"/>
+          <w:sz w:val="24"/>
+          <w:szCs w:val="24"/>
+          <w14:ligatures w14:val="none"/>
+        </w:rPr>
+        <w:t xml:space="preserve"> in diverse technologische toepassingen. In het gehele universum is er niets sneller dan licht, waardoor het de</w:t>
+      </w:r>
+      <w:r>
+        <w:rPr>
+          <w:rFonts w:ascii="Civil Premium" w:eastAsia="Times New Roman" w:hAnsi="Civil Premium" w:cs="Times New Roman"/>
+          <w:kern w:val="0"/>
+          <w:sz w:val="24"/>
+          <w:szCs w:val="24"/>
+          <w14:ligatures w14:val="none"/>
+        </w:rPr>
+        <w:t xml:space="preserve"> i</w:t>
+      </w:r>
+      <w:r>
+        <w:rPr>
+          <w:rFonts w:ascii="Civil Premium" w:eastAsia="Times New Roman" w:hAnsi="Civil Premium" w:cs="Times New Roman"/>
+          <w:kern w:val="0"/>
+          <w:sz w:val="24"/>
+          <w:szCs w:val="24"/>
+          <w14:ligatures w14:val="none"/>
+        </w:rPr>
+        <w:t xml:space="preserve">deale keuze is voor het versturen van informatie. Deze chips </w:t>
+      </w:r>
+      <w:r>
+        <w:rPr>
+          <w:rFonts w:ascii="Civil Premium" w:eastAsia="Times New Roman" w:hAnsi="Civil Premium" w:cs="Times New Roman"/>
+          <w:kern w:val="0"/>
+          <w:sz w:val="24"/>
+          <w:szCs w:val="24"/>
+          <w14:ligatures w14:val="none"/>
+        </w:rPr>
+        <w:t>kunnen</w:t>
+      </w:r>
+      <w:r>
+        <w:rPr>
+          <w:rFonts w:ascii="Civil Premium" w:eastAsia="Times New Roman" w:hAnsi="Civil Premium" w:cs="Times New Roman"/>
+          <w:kern w:val="0"/>
+          <w:sz w:val="24"/>
+          <w:szCs w:val="24"/>
+          <w14:ligatures w14:val="none"/>
+        </w:rPr>
+        <w:t xml:space="preserve"> licht in plaats van elektriciteit gebruiken om datasignalen over te brengen, wat veelbelovend is voor het creëren </w:t>
+      </w:r>
+      <w:r>
+        <w:rPr>
+          <w:rFonts w:ascii="Civil Premium" w:eastAsia="Times New Roman" w:hAnsi="Civil Premium" w:cs="Times New Roman"/>
+          <w:kern w:val="0"/>
+          <w:sz w:val="24"/>
+          <w:szCs w:val="24"/>
+          <w14:ligatures w14:val="none"/>
+        </w:rPr>
+        <w:t>van</w:t>
+      </w:r>
+      <w:r>
+        <w:rPr>
+          <w:rFonts w:ascii="Civil Premium" w:eastAsia="Times New Roman" w:hAnsi="Civil Premium" w:cs="Times New Roman"/>
+          <w:kern w:val="0"/>
+          <w:sz w:val="24"/>
+          <w:szCs w:val="24"/>
+          <w14:ligatures w14:val="none"/>
+        </w:rPr>
+        <w:t xml:space="preserve"> kleiner</w:t>
+      </w:r>
+      <w:r>
+        <w:rPr>
+          <w:rFonts w:ascii="Civil Premium" w:eastAsia="Times New Roman" w:hAnsi="Civil Premium" w:cs="Times New Roman"/>
+          <w:kern w:val="0"/>
+          <w:sz w:val="24"/>
+          <w:szCs w:val="24"/>
+          <w14:ligatures w14:val="none"/>
+        </w:rPr>
+        <w:t>e</w:t>
+      </w:r>
+      <w:r>
+        <w:rPr>
+          <w:rFonts w:ascii="Civil Premium" w:eastAsia="Times New Roman" w:hAnsi="Civil Premium" w:cs="Times New Roman"/>
+          <w:kern w:val="0"/>
+          <w:sz w:val="24"/>
+          <w:szCs w:val="24"/>
+          <w14:ligatures w14:val="none"/>
+        </w:rPr>
+        <w:t>, sneller</w:t>
+      </w:r>
+      <w:r>
+        <w:rPr>
+          <w:rFonts w:ascii="Civil Premium" w:eastAsia="Times New Roman" w:hAnsi="Civil Premium" w:cs="Times New Roman"/>
+          <w:kern w:val="0"/>
+          <w:sz w:val="24"/>
+          <w:szCs w:val="24"/>
+          <w14:ligatures w14:val="none"/>
+        </w:rPr>
+        <w:t>e</w:t>
+      </w:r>
+      <w:r>
+        <w:rPr>
+          <w:rFonts w:ascii="Civil Premium" w:eastAsia="Times New Roman" w:hAnsi="Civil Premium" w:cs="Times New Roman"/>
+          <w:kern w:val="0"/>
+          <w:sz w:val="24"/>
+          <w:szCs w:val="24"/>
+          <w14:ligatures w14:val="none"/>
+        </w:rPr>
+        <w:t xml:space="preserve"> en energiezuiniger</w:t>
+      </w:r>
+      <w:r>
+        <w:rPr>
+          <w:rFonts w:ascii="Civil Premium" w:eastAsia="Times New Roman" w:hAnsi="Civil Premium" w:cs="Times New Roman"/>
+          <w:kern w:val="0"/>
+          <w:sz w:val="24"/>
+          <w:szCs w:val="24"/>
+          <w14:ligatures w14:val="none"/>
+        </w:rPr>
+        <w:t>e apparaten</w:t>
+      </w:r>
+      <w:r>
+        <w:rPr>
+          <w:rFonts w:ascii="Civil Premium" w:eastAsia="Times New Roman" w:hAnsi="Civil Premium" w:cs="Times New Roman"/>
+          <w:kern w:val="0"/>
+          <w:sz w:val="24"/>
+          <w:szCs w:val="24"/>
+          <w14:ligatures w14:val="none"/>
+        </w:rPr>
+        <w:t>.</w:t>
       </w:r>
     </w:p>
     <w:p>
       <w:pPr>
-        <w:spacing w:before="100" w:beforeAutospacing="1" w:after="100" w:afterAutospacing="1" w:line="240" w:lineRule="auto"/>
-        <w:rPr>
-          <w:rFonts w:ascii="Civil Premium" w:eastAsia="Times New Roman" w:hAnsi="Civil Premium" w:cs="Times New Roman"/>
-          <w:kern w:val="0"/>
-          <w:sz w:val="24"/>
-          <w:szCs w:val="24"/>
-          <w14:ligatures w14:val="none"/>
-        </w:rPr>
-      </w:pPr>
-      <w:r>
-        <w:rPr>
-          <w:rFonts w:ascii="Civil Premium" w:eastAsia="Times New Roman" w:hAnsi="Civil Premium" w:cs="Times New Roman"/>
-          <w:kern w:val="0"/>
-          <w:sz w:val="24"/>
-          <w:szCs w:val="24"/>
-          <w14:ligatures w14:val="none"/>
-        </w:rPr>
-        <w:t xml:space="preserve">In tegenstelling tot </w:t>
-      </w:r>
-      <w:r>
-        <w:rPr>
-          <w:rFonts w:ascii="Civil Premium" w:eastAsia="Times New Roman" w:hAnsi="Civil Premium" w:cs="Times New Roman"/>
-          <w:kern w:val="0"/>
-          <w:sz w:val="24"/>
-          <w:szCs w:val="24"/>
-          <w14:ligatures w14:val="none"/>
-        </w:rPr>
-        <w:t>elektrische</w:t>
-      </w:r>
-      <w:r>
-        <w:rPr>
-          <w:rFonts w:ascii="Civil Premium" w:eastAsia="Times New Roman" w:hAnsi="Civil Premium" w:cs="Times New Roman"/>
-          <w:kern w:val="0"/>
-          <w:sz w:val="24"/>
-          <w:szCs w:val="24"/>
-          <w14:ligatures w14:val="none"/>
-        </w:rPr>
-        <w:t xml:space="preserve"> computerchips werkt een fotonische chip door middel van fotonen (licht). Deze fotonische chips worden </w:t>
-      </w:r>
-      <w:r>
-        <w:rPr>
-          <w:rFonts w:ascii="Civil Premium" w:eastAsia="Times New Roman" w:hAnsi="Civil Premium" w:cs="Times New Roman"/>
-          <w:kern w:val="0"/>
-          <w:sz w:val="24"/>
-          <w:szCs w:val="24"/>
-          <w14:ligatures w14:val="none"/>
-        </w:rPr>
-        <w:t>geïntegreerd</w:t>
-      </w:r>
-      <w:r>
-        <w:rPr>
-          <w:rFonts w:ascii="Civil Premium" w:eastAsia="Times New Roman" w:hAnsi="Civil Premium" w:cs="Times New Roman"/>
-          <w:kern w:val="0"/>
-          <w:sz w:val="24"/>
-          <w:szCs w:val="24"/>
-          <w14:ligatures w14:val="none"/>
-        </w:rPr>
-        <w:t xml:space="preserve"> in diverse technologische toepassingen. In het gehele universum is er niets sneller dan licht, waardoor het de</w:t>
-      </w:r>
-      <w:r>
-        <w:rPr>
-          <w:rFonts w:ascii="Civil Premium" w:eastAsia="Times New Roman" w:hAnsi="Civil Premium" w:cs="Times New Roman"/>
-          <w:kern w:val="0"/>
-          <w:sz w:val="24"/>
-          <w:szCs w:val="24"/>
-          <w14:ligatures w14:val="none"/>
-        </w:rPr>
-        <w:t xml:space="preserve"> i</w:t>
-      </w:r>
-      <w:r>
-        <w:rPr>
-          <w:rFonts w:ascii="Civil Premium" w:eastAsia="Times New Roman" w:hAnsi="Civil Premium" w:cs="Times New Roman"/>
-          <w:kern w:val="0"/>
-          <w:sz w:val="24"/>
-          <w:szCs w:val="24"/>
-          <w14:ligatures w14:val="none"/>
-        </w:rPr>
-        <w:t xml:space="preserve">deale keuze is voor het versturen van informatie. Deze chips </w:t>
-      </w:r>
-      <w:r>
-        <w:rPr>
-          <w:rFonts w:ascii="Civil Premium" w:eastAsia="Times New Roman" w:hAnsi="Civil Premium" w:cs="Times New Roman"/>
-          <w:kern w:val="0"/>
-          <w:sz w:val="24"/>
-          <w:szCs w:val="24"/>
-          <w14:ligatures w14:val="none"/>
-        </w:rPr>
-        <w:t>kunnen</w:t>
-      </w:r>
-      <w:r>
-        <w:rPr>
-          <w:rFonts w:ascii="Civil Premium" w:eastAsia="Times New Roman" w:hAnsi="Civil Premium" w:cs="Times New Roman"/>
-          <w:kern w:val="0"/>
-          <w:sz w:val="24"/>
-          <w:szCs w:val="24"/>
-          <w14:ligatures w14:val="none"/>
-        </w:rPr>
-        <w:t xml:space="preserve"> licht in plaats van elektriciteit gebruiken om datasignalen over te brengen, wat veelbelovend is voor het creëren </w:t>
-      </w:r>
-      <w:r>
-        <w:rPr>
-          <w:rFonts w:ascii="Civil Premium" w:eastAsia="Times New Roman" w:hAnsi="Civil Premium" w:cs="Times New Roman"/>
-          <w:kern w:val="0"/>
-          <w:sz w:val="24"/>
-          <w:szCs w:val="24"/>
-          <w14:ligatures w14:val="none"/>
-        </w:rPr>
-        <w:t>van</w:t>
-      </w:r>
-      <w:r>
-        <w:rPr>
-          <w:rFonts w:ascii="Civil Premium" w:eastAsia="Times New Roman" w:hAnsi="Civil Premium" w:cs="Times New Roman"/>
-          <w:kern w:val="0"/>
-          <w:sz w:val="24"/>
-          <w:szCs w:val="24"/>
-          <w14:ligatures w14:val="none"/>
-        </w:rPr>
-        <w:t xml:space="preserve"> kleiner</w:t>
-      </w:r>
-      <w:r>
-        <w:rPr>
-          <w:rFonts w:ascii="Civil Premium" w:eastAsia="Times New Roman" w:hAnsi="Civil Premium" w:cs="Times New Roman"/>
-          <w:kern w:val="0"/>
-          <w:sz w:val="24"/>
-          <w:szCs w:val="24"/>
-          <w14:ligatures w14:val="none"/>
-        </w:rPr>
-        <w:t>e</w:t>
-      </w:r>
-      <w:r>
-        <w:rPr>
-          <w:rFonts w:ascii="Civil Premium" w:eastAsia="Times New Roman" w:hAnsi="Civil Premium" w:cs="Times New Roman"/>
-          <w:kern w:val="0"/>
-          <w:sz w:val="24"/>
-          <w:szCs w:val="24"/>
-          <w14:ligatures w14:val="none"/>
-        </w:rPr>
-        <w:t>, sneller</w:t>
-      </w:r>
-      <w:r>
-        <w:rPr>
-          <w:rFonts w:ascii="Civil Premium" w:eastAsia="Times New Roman" w:hAnsi="Civil Premium" w:cs="Times New Roman"/>
-          <w:kern w:val="0"/>
-          <w:sz w:val="24"/>
-          <w:szCs w:val="24"/>
-          <w14:ligatures w14:val="none"/>
-        </w:rPr>
-        <w:t>e</w:t>
-      </w:r>
-      <w:r>
-        <w:rPr>
-          <w:rFonts w:ascii="Civil Premium" w:eastAsia="Times New Roman" w:hAnsi="Civil Premium" w:cs="Times New Roman"/>
-          <w:kern w:val="0"/>
-          <w:sz w:val="24"/>
-          <w:szCs w:val="24"/>
-          <w14:ligatures w14:val="none"/>
-        </w:rPr>
-        <w:t xml:space="preserve"> en energiezuiniger</w:t>
-      </w:r>
-      <w:r>
-        <w:rPr>
-          <w:rFonts w:ascii="Civil Premium" w:eastAsia="Times New Roman" w:hAnsi="Civil Premium" w:cs="Times New Roman"/>
-          <w:kern w:val="0"/>
-          <w:sz w:val="24"/>
-          <w:szCs w:val="24"/>
-          <w14:ligatures w14:val="none"/>
-        </w:rPr>
-        <w:t>e apparaten</w:t>
-      </w:r>
-      <w:r>
-        <w:rPr>
-          <w:rFonts w:ascii="Civil Premium" w:eastAsia="Times New Roman" w:hAnsi="Civil Premium" w:cs="Times New Roman"/>
-          <w:kern w:val="0"/>
-          <w:sz w:val="24"/>
-          <w:szCs w:val="24"/>
-          <w14:ligatures w14:val="none"/>
-        </w:rPr>
-        <w:t>.</w:t>
+        <w:spacing w:beforeAutospacing="1" w:after="100" w:afterAutospacing="1" w:line="240" w:lineRule="auto"/>
+        <w:ind w:left="720"/>
+        <w:rPr>
+          <w:rFonts w:ascii="Civil Premium" w:eastAsia="Times New Roman" w:hAnsi="Civil Premium" w:cs="Times New Roman"/>
+          <w:kern w:val="0"/>
+          <w:sz w:val="24"/>
+          <w:szCs w:val="24"/>
+          <w14:ligatures w14:val="none"/>
+        </w:rPr>
+      </w:pPr>
+      <w:r>
+        <w:rPr>
+          <w:rFonts w:ascii="Civil Premium" w:eastAsia="Times New Roman" w:hAnsi="Civil Premium" w:cs="Times New Roman"/>
+          <w:kern w:val="0"/>
+          <w:sz w:val="24"/>
+          <w:szCs w:val="24"/>
+          <w14:ligatures w14:val="none"/>
+        </w:rPr>
+        <w:t>“</w:t>
+      </w:r>
+      <w:r>
+        <w:rPr>
+          <w:rFonts w:ascii="Civil Premium" w:eastAsia="Times New Roman" w:hAnsi="Civil Premium" w:cs="Times New Roman"/>
+          <w:kern w:val="0"/>
+          <w:sz w:val="24"/>
+          <w:szCs w:val="24"/>
+          <w14:ligatures w14:val="none"/>
+        </w:rPr>
+        <w:t>Het is een sorteermachine die wel 100 miljard keer per seconde informatie kan wisselen.</w:t>
+      </w:r>
+      <w:r>
+        <w:rPr>
+          <w:rFonts w:ascii="Civil Premium" w:eastAsia="Times New Roman" w:hAnsi="Civil Premium" w:cs="Times New Roman"/>
+          <w:kern w:val="0"/>
+          <w:sz w:val="24"/>
+          <w:szCs w:val="24"/>
+          <w14:ligatures w14:val="none"/>
+        </w:rPr>
+        <w:t>”</w:t>
+      </w:r>
+      <w:r>
+        <w:rPr>
+          <w:rFonts w:ascii="Civil Premium" w:eastAsia="Times New Roman" w:hAnsi="Civil Premium" w:cs="Times New Roman"/>
+          <w:kern w:val="0"/>
+          <w:sz w:val="24"/>
+          <w:szCs w:val="24"/>
+          <w14:ligatures w14:val="none"/>
+        </w:rPr>
+        <w:t xml:space="preserve"> - Pavel Goor</w:t>
       </w:r>
     </w:p>
     <w:p>
       <w:pPr>
-        <w:spacing w:beforeAutospacing="1" w:after="100" w:afterAutospacing="1" w:line="240" w:lineRule="auto"/>
-        <w:ind w:left="720"/>
-        <w:rPr>
-          <w:rFonts w:ascii="Civil Premium" w:eastAsia="Times New Roman" w:hAnsi="Civil Premium" w:cs="Times New Roman"/>
-          <w:kern w:val="0"/>
-          <w:sz w:val="24"/>
-          <w:szCs w:val="24"/>
-          <w14:ligatures w14:val="none"/>
-        </w:rPr>
-      </w:pPr>
-      <w:r>
-        <w:rPr>
-          <w:rFonts w:ascii="Civil Premium" w:eastAsia="Times New Roman" w:hAnsi="Civil Premium" w:cs="Times New Roman"/>
-          <w:kern w:val="0"/>
-          <w:sz w:val="24"/>
-          <w:szCs w:val="24"/>
-          <w14:ligatures w14:val="none"/>
-        </w:rPr>
-        <w:t>“</w:t>
-      </w:r>
-      <w:r>
-        <w:rPr>
-          <w:rFonts w:ascii="Civil Premium" w:eastAsia="Times New Roman" w:hAnsi="Civil Premium" w:cs="Times New Roman"/>
-          <w:kern w:val="0"/>
-          <w:sz w:val="24"/>
-          <w:szCs w:val="24"/>
-          <w14:ligatures w14:val="none"/>
-        </w:rPr>
-        <w:t>Het is een sorteermachine die wel 100 miljard keer per seconde informatie kan wisselen.</w:t>
-      </w:r>
-      <w:r>
-        <w:rPr>
-          <w:rFonts w:ascii="Civil Premium" w:eastAsia="Times New Roman" w:hAnsi="Civil Premium" w:cs="Times New Roman"/>
-          <w:kern w:val="0"/>
-          <w:sz w:val="24"/>
-          <w:szCs w:val="24"/>
-          <w14:ligatures w14:val="none"/>
-        </w:rPr>
-        <w:t>”</w:t>
-      </w:r>
-      <w:r>
-        <w:rPr>
-          <w:rFonts w:ascii="Civil Premium" w:eastAsia="Times New Roman" w:hAnsi="Civil Premium" w:cs="Times New Roman"/>
-          <w:kern w:val="0"/>
-          <w:sz w:val="24"/>
-          <w:szCs w:val="24"/>
-          <w14:ligatures w14:val="none"/>
-        </w:rPr>
-        <w:t xml:space="preserve"> - Pavel Goor</w:t>
-      </w:r>
-    </w:p>
-    <w:p>
-      <w:pPr>
         <w:spacing w:before="100" w:beforeAutospacing="1" w:after="100" w:afterAutospacing="1" w:line="240" w:lineRule="auto"/>
         <w:rPr>
           <w:rFonts w:ascii="Civil Premium" w:eastAsia="Times New Roman" w:hAnsi="Civil Premium" w:cs="Times New Roman"/>
@@ -1001,7 +1057,67 @@
           <w:szCs w:val="24"/>
           <w14:ligatures w14:val="none"/>
         </w:rPr>
-        <w:t>Bovendien kan het licht in deze fotonische chips veel meer informatie dragen dankzij het brede frequentiespectrum. Hierdoor kunnen we meer dan alleen eenvoudige 1’s en 0’s overbrengen. Deze voordelen van licht zijn al lang bekend in de wereld van datacommunicatie, met name bij het gebruik van glasvezelkabels voor razendsnel internet.</w:t>
+        <w:t xml:space="preserve">Bovendien kan het licht in deze fotonische chips veel meer informatie dragen dankzij het brede frequentiespectrum. Hierdoor kunnen we meer dan alleen eenvoudige </w:t>
+      </w:r>
+      <w:r>
+        <w:rPr>
+          <w:rFonts w:ascii="Civil Premium" w:eastAsia="Times New Roman" w:hAnsi="Civil Premium" w:cs="Times New Roman"/>
+          <w:kern w:val="0"/>
+          <w:sz w:val="24"/>
+          <w:szCs w:val="24"/>
+          <w14:ligatures w14:val="none"/>
+        </w:rPr>
+        <w:t>ééntjes</w:t>
+      </w:r>
+      <w:r>
+        <w:rPr>
+          <w:rFonts w:ascii="Civil Premium" w:eastAsia="Times New Roman" w:hAnsi="Civil Premium" w:cs="Times New Roman"/>
+          <w:kern w:val="0"/>
+          <w:sz w:val="24"/>
+          <w:szCs w:val="24"/>
+          <w14:ligatures w14:val="none"/>
+        </w:rPr>
+        <w:t xml:space="preserve"> en </w:t>
+      </w:r>
+      <w:r>
+        <w:rPr>
+          <w:rFonts w:ascii="Civil Premium" w:eastAsia="Times New Roman" w:hAnsi="Civil Premium" w:cs="Times New Roman"/>
+          <w:kern w:val="0"/>
+          <w:sz w:val="24"/>
+          <w:szCs w:val="24"/>
+          <w14:ligatures w14:val="none"/>
+        </w:rPr>
+        <w:t>nulletjes</w:t>
+      </w:r>
+      <w:r>
+        <w:rPr>
+          <w:rFonts w:ascii="Civil Premium" w:eastAsia="Times New Roman" w:hAnsi="Civil Premium" w:cs="Times New Roman"/>
+          <w:kern w:val="0"/>
+          <w:sz w:val="24"/>
+          <w:szCs w:val="24"/>
+          <w14:ligatures w14:val="none"/>
+        </w:rPr>
+        <w:t xml:space="preserve"> overbrengen. Deze voordelen van licht zijn al lang bekend in de wereld van datacommunicatie</w:t>
+      </w:r>
+      <w:r>
+        <w:rPr>
+          <w:rFonts w:ascii="Civil Premium" w:eastAsia="Times New Roman" w:hAnsi="Civil Premium" w:cs="Times New Roman"/>
+          <w:kern w:val="0"/>
+          <w:sz w:val="24"/>
+          <w:szCs w:val="24"/>
+          <w14:ligatures w14:val="none"/>
+        </w:rPr>
+        <w:t xml:space="preserve">. Met </w:t>
+      </w:r>
+      <w:r>
+        <w:rPr>
+          <w:rFonts w:ascii="Civil Premium" w:eastAsia="Times New Roman" w:hAnsi="Civil Premium" w:cs="Times New Roman"/>
+          <w:kern w:val="0"/>
+          <w:sz w:val="24"/>
+          <w:szCs w:val="24"/>
+          <w14:ligatures w14:val="none"/>
+        </w:rPr>
+        <w:t>name bij het gebruik van glasvezelkabels voor razendsnel internet.</w:t>
       </w:r>
     </w:p>
     <w:p>
@@ -1039,7 +1155,7 @@
                     <pic:cNvPicPr/>
                   </pic:nvPicPr>
                   <pic:blipFill rotWithShape="1">
-                    <a:blip r:embed="rId8" cstate="print">
+                    <a:blip r:embed="rId10" cstate="print">
                       <a:extLst>
                         <a:ext uri="{28A0092B-C50C-407E-A947-70E740481C1C}">
                           <a14:useLocalDpi xmlns:a14="http://schemas.microsoft.com/office/drawing/2010/main" val="0"/>
@@ -1150,6 +1266,15 @@
         <w:spacing w:before="100" w:beforeAutospacing="1" w:after="100" w:afterAutospacing="1" w:line="240" w:lineRule="auto"/>
         <w:rPr>
           <w:rFonts w:ascii="Civil Premium" w:eastAsia="Times New Roman" w:hAnsi="Civil Premium" w:cs="Times New Roman"/>
+          <w:kern w:val="0"/>
+          <w:sz w:val="24"/>
+          <w:szCs w:val="24"/>
+          <w14:ligatures w14:val="none"/>
+        </w:rPr>
+      </w:pPr>
+      <w:r>
+        <w:rPr>
+          <w:rFonts w:ascii="Civil Premium" w:eastAsia="Times New Roman" w:hAnsi="Civil Premium" w:cs="Times New Roman"/>
           <w:b/>
           <w:bCs/>
           <w:kern w:val="0"/>
@@ -1157,7 +1282,8 @@
           <w:szCs w:val="24"/>
           <w14:ligatures w14:val="none"/>
         </w:rPr>
-      </w:pPr>
+        <w:t>Vooruitzicht</w:t>
+      </w:r>
     </w:p>
     <w:p>
       <w:pPr>
@@ -1173,14 +1299,12 @@
       <w:r>
         <w:rPr>
           <w:rFonts w:ascii="Civil Premium" w:eastAsia="Times New Roman" w:hAnsi="Civil Premium" w:cs="Times New Roman"/>
-          <w:b/>
-          <w:bCs/>
-          <w:kern w:val="0"/>
-          <w:sz w:val="24"/>
-          <w:szCs w:val="24"/>
-          <w14:ligatures w14:val="none"/>
-        </w:rPr>
-        <w:t>Vooruitzicht</w:t>
+          <w:kern w:val="0"/>
+          <w:sz w:val="24"/>
+          <w:szCs w:val="24"/>
+          <w14:ligatures w14:val="none"/>
+        </w:rPr>
+        <w:t>Voordat we fotonische computerchips op de markt zien, zal waarschijnlijk nog 10 tot 20 jaar duren. Pavel Goor merkt op: "Als je puur naar tijd kijkt, kunnen we zien dat we al 100 jaar bezig zijn met het maken van elektrische computers, maar pas enkele tientallen jaren met fotonische chips."</w:t>
       </w:r>
     </w:p>
     <w:p>
@@ -1202,20 +1326,48 @@
           <w:szCs w:val="24"/>
           <w14:ligatures w14:val="none"/>
         </w:rPr>
-        <w:t>Voordat we fotonische computerchips op de markt zien, zal het waarschijnlijk nog 10 tot 20 jaar duren. Pavel Goor merkt op: "Als je puur naar tijd kijkt, kunnen we zien dat we al 100 jaar bezig zijn met het maken van elektrische computers, maar pas enkele tientallen jaren met fotonische chips."</w:t>
-      </w:r>
-    </w:p>
-    <w:p>
-      <w:pPr>
-        <w:spacing w:before="100" w:beforeAutospacing="1" w:after="100" w:afterAutospacing="1" w:line="240" w:lineRule="auto"/>
-        <w:rPr>
-          <w:rFonts w:ascii="Civil Premium" w:eastAsia="Times New Roman" w:hAnsi="Civil Premium" w:cs="Times New Roman"/>
-          <w:kern w:val="0"/>
-          <w:sz w:val="24"/>
-          <w:szCs w:val="24"/>
-          <w14:ligatures w14:val="none"/>
-        </w:rPr>
-      </w:pPr>
+        <w:t xml:space="preserve">Hoewel fotonica momenteel misschien nog niet beschikbaar is voor consumenten, wordt het al volop gebruikt in de wereld van telecommunicatie en datacenters. </w:t>
+      </w:r>
+      <w:r>
+        <w:rPr>
+          <w:rFonts w:ascii="Civil Premium" w:eastAsia="Times New Roman" w:hAnsi="Civil Premium" w:cs="Times New Roman"/>
+          <w:kern w:val="0"/>
+          <w:sz w:val="24"/>
+          <w:szCs w:val="24"/>
+          <w14:ligatures w14:val="none"/>
+        </w:rPr>
+        <w:t xml:space="preserve">Masterstudent </w:t>
+      </w:r>
+      <w:r>
+        <w:rPr>
+          <w:rFonts w:ascii="Civil Premium" w:eastAsia="Times New Roman" w:hAnsi="Civil Premium" w:cs="Times New Roman"/>
+          <w:kern w:val="0"/>
+          <w:sz w:val="24"/>
+          <w:szCs w:val="24"/>
+          <w14:ligatures w14:val="none"/>
+        </w:rPr>
+        <w:t xml:space="preserve">Pavel </w:t>
+      </w:r>
+      <w:r>
+        <w:rPr>
+          <w:rFonts w:ascii="Civil Premium" w:eastAsia="Times New Roman" w:hAnsi="Civil Premium" w:cs="Times New Roman"/>
+          <w:kern w:val="0"/>
+          <w:sz w:val="24"/>
+          <w:szCs w:val="24"/>
+          <w14:ligatures w14:val="none"/>
+        </w:rPr>
+        <w:t xml:space="preserve">Goor </w:t>
+      </w:r>
+      <w:r>
+        <w:rPr>
+          <w:rFonts w:ascii="Civil Premium" w:eastAsia="Times New Roman" w:hAnsi="Civil Premium" w:cs="Times New Roman"/>
+          <w:kern w:val="0"/>
+          <w:sz w:val="24"/>
+          <w:szCs w:val="24"/>
+          <w14:ligatures w14:val="none"/>
+        </w:rPr>
+        <w:t xml:space="preserve">ziet hierin de grootste </w:t>
+      </w:r>
       <w:r>
         <w:rPr>
           <w:rFonts w:ascii="Civil Premium" w:eastAsia="Times New Roman" w:hAnsi="Civil Premium" w:cs="Times New Roman"/>
@@ -1225,68 +1377,52 @@
           <w14:ligatures w14:val="none"/>
         </w:rPr>
         <w:lastRenderedPageBreak/>
-        <w:t xml:space="preserve">Hoewel fotonica momenteel misschien nog niet beschikbaar is voor consumenten, wordt het al volop gebruikt in de wereld van telecommunicatie en datacenters. </w:t>
-      </w:r>
-      <w:r>
-        <w:rPr>
-          <w:rFonts w:ascii="Civil Premium" w:eastAsia="Times New Roman" w:hAnsi="Civil Premium" w:cs="Times New Roman"/>
-          <w:kern w:val="0"/>
-          <w:sz w:val="24"/>
-          <w:szCs w:val="24"/>
-          <w14:ligatures w14:val="none"/>
-        </w:rPr>
-        <w:t xml:space="preserve">Masterstudent </w:t>
-      </w:r>
-      <w:r>
-        <w:rPr>
-          <w:rFonts w:ascii="Civil Premium" w:eastAsia="Times New Roman" w:hAnsi="Civil Premium" w:cs="Times New Roman"/>
-          <w:kern w:val="0"/>
-          <w:sz w:val="24"/>
-          <w:szCs w:val="24"/>
-          <w14:ligatures w14:val="none"/>
-        </w:rPr>
-        <w:t xml:space="preserve">Pavel </w:t>
-      </w:r>
-      <w:r>
-        <w:rPr>
-          <w:rFonts w:ascii="Civil Premium" w:eastAsia="Times New Roman" w:hAnsi="Civil Premium" w:cs="Times New Roman"/>
-          <w:kern w:val="0"/>
-          <w:sz w:val="24"/>
-          <w:szCs w:val="24"/>
-          <w14:ligatures w14:val="none"/>
-        </w:rPr>
-        <w:t xml:space="preserve">Goor </w:t>
-      </w:r>
-      <w:r>
-        <w:rPr>
-          <w:rFonts w:ascii="Civil Premium" w:eastAsia="Times New Roman" w:hAnsi="Civil Premium" w:cs="Times New Roman"/>
-          <w:kern w:val="0"/>
-          <w:sz w:val="24"/>
-          <w:szCs w:val="24"/>
-          <w14:ligatures w14:val="none"/>
-        </w:rPr>
-        <w:t xml:space="preserve">ziet hierin de grootste technologische vooruitgang, zowel nu als in de toekomst. </w:t>
-      </w:r>
-      <w:r>
-        <w:rPr>
-          <w:rFonts w:ascii="Civil Premium" w:eastAsia="Times New Roman" w:hAnsi="Civil Premium" w:cs="Times New Roman"/>
-          <w:kern w:val="0"/>
-          <w:sz w:val="24"/>
-          <w:szCs w:val="24"/>
-          <w:u w:val="single"/>
-          <w14:ligatures w14:val="none"/>
-        </w:rPr>
-        <w:t>Een experiment</w:t>
-      </w:r>
-      <w:r>
-        <w:rPr>
-          <w:rFonts w:ascii="Civil Premium" w:eastAsia="Times New Roman" w:hAnsi="Civil Premium" w:cs="Times New Roman"/>
-          <w:kern w:val="0"/>
-          <w:sz w:val="24"/>
-          <w:szCs w:val="24"/>
-          <w14:ligatures w14:val="none"/>
-        </w:rPr>
-        <w:t xml:space="preserve"> aan de Technische Universiteit van Denemarken in Kopenhagen heeft bijvoorbeeld laten zien dat een fotonische chip 1,84 </w:t>
+        <w:t xml:space="preserve">technologische vooruitgang, zowel nu als in de toekomst. </w:t>
+      </w:r>
+      <w:hyperlink r:id="rId11" w:history="1">
+        <w:r>
+          <w:rPr>
+            <w:rStyle w:val="Hyperlink"/>
+            <w:rFonts w:ascii="Civil Premium" w:eastAsia="Times New Roman" w:hAnsi="Civil Premium" w:cs="Times New Roman"/>
+            <w:kern w:val="0"/>
+            <w:sz w:val="24"/>
+            <w:szCs w:val="24"/>
+            <w14:ligatures w14:val="none"/>
+          </w:rPr>
+          <w:t>Een experiment</w:t>
+        </w:r>
+      </w:hyperlink>
+      <w:r>
+        <w:rPr>
+          <w:rFonts w:ascii="Civil Premium" w:eastAsia="Times New Roman" w:hAnsi="Civil Premium" w:cs="Times New Roman"/>
+          <w:kern w:val="0"/>
+          <w:sz w:val="24"/>
+          <w:szCs w:val="24"/>
+          <w14:ligatures w14:val="none"/>
+        </w:rPr>
+        <w:t xml:space="preserve"> aan de Technische Universiteit van Denemarken in Kopenhagen heeft bijvoorbeeld laten zien dat een </w:t>
+      </w:r>
+      <w:proofErr w:type="spellStart"/>
+      <w:r>
+        <w:rPr>
+          <w:rFonts w:ascii="Civil Premium" w:eastAsia="Times New Roman" w:hAnsi="Civil Premium" w:cs="Times New Roman"/>
+          <w:kern w:val="0"/>
+          <w:sz w:val="24"/>
+          <w:szCs w:val="24"/>
+          <w14:ligatures w14:val="none"/>
+        </w:rPr>
+        <w:t>fotonische</w:t>
+      </w:r>
+      <w:proofErr w:type="spellEnd"/>
+      <w:r>
+        <w:rPr>
+          <w:rFonts w:ascii="Civil Premium" w:eastAsia="Times New Roman" w:hAnsi="Civil Premium" w:cs="Times New Roman"/>
+          <w:kern w:val="0"/>
+          <w:sz w:val="24"/>
+          <w:szCs w:val="24"/>
+          <w14:ligatures w14:val="none"/>
+        </w:rPr>
+        <w:t xml:space="preserve"> chip 1,84 </w:t>
       </w:r>
       <w:proofErr w:type="spellStart"/>
       <w:r>
@@ -1308,7 +1444,169 @@
           <w:szCs w:val="24"/>
           <w14:ligatures w14:val="none"/>
         </w:rPr>
-        <w:t xml:space="preserve"> per seconde aan data over een glasvezelkabel kan versturen over een afstand van 8 km. Met deze snelheid kun je dus 1840 Terabytes per seconde downloaden, wat de potentie heeft om het internet volledig te transformeren.</w:t>
+        <w:t xml:space="preserve"> per seconde aan data </w:t>
+      </w:r>
+      <w:r>
+        <w:rPr>
+          <w:rFonts w:ascii="Civil Premium" w:eastAsia="Times New Roman" w:hAnsi="Civil Premium" w:cs="Times New Roman"/>
+          <w:kern w:val="0"/>
+          <w:sz w:val="24"/>
+          <w:szCs w:val="24"/>
+          <w14:ligatures w14:val="none"/>
+        </w:rPr>
+        <w:t>door een</w:t>
+      </w:r>
+      <w:r>
+        <w:rPr>
+          <w:rFonts w:ascii="Civil Premium" w:eastAsia="Times New Roman" w:hAnsi="Civil Premium" w:cs="Times New Roman"/>
+          <w:kern w:val="0"/>
+          <w:sz w:val="24"/>
+          <w:szCs w:val="24"/>
+          <w14:ligatures w14:val="none"/>
+        </w:rPr>
+        <w:t xml:space="preserve"> glasvezelkabel kan versturen over een afstand van 8 km. Met deze snelheid kun je dus 1840 Terabytes per seconde downloaden</w:t>
+      </w:r>
+      <w:r>
+        <w:rPr>
+          <w:rFonts w:ascii="Civil Premium" w:eastAsia="Times New Roman" w:hAnsi="Civil Premium" w:cs="Times New Roman"/>
+          <w:kern w:val="0"/>
+          <w:sz w:val="24"/>
+          <w:szCs w:val="24"/>
+          <w14:ligatures w14:val="none"/>
+        </w:rPr>
+        <w:t>.</w:t>
+      </w:r>
+      <w:r>
+        <w:rPr>
+          <w:rFonts w:ascii="Civil Premium" w:eastAsia="Times New Roman" w:hAnsi="Civil Premium" w:cs="Times New Roman"/>
+          <w:kern w:val="0"/>
+          <w:sz w:val="24"/>
+          <w:szCs w:val="24"/>
+          <w14:ligatures w14:val="none"/>
+        </w:rPr>
+        <w:t xml:space="preserve"> </w:t>
+      </w:r>
+      <w:r>
+        <w:rPr>
+          <w:rFonts w:ascii="Civil Premium" w:eastAsia="Times New Roman" w:hAnsi="Civil Premium" w:cs="Times New Roman"/>
+          <w:kern w:val="0"/>
+          <w:sz w:val="24"/>
+          <w:szCs w:val="24"/>
+          <w14:ligatures w14:val="none"/>
+        </w:rPr>
+        <w:t>Dat zijn internetsnelheden die we ons op dit moment niet kunnen voorstellen</w:t>
+      </w:r>
+      <w:r>
+        <w:rPr>
+          <w:rFonts w:ascii="Civil Premium" w:eastAsia="Times New Roman" w:hAnsi="Civil Premium" w:cs="Times New Roman"/>
+          <w:kern w:val="0"/>
+          <w:sz w:val="24"/>
+          <w:szCs w:val="24"/>
+          <w14:ligatures w14:val="none"/>
+        </w:rPr>
+        <w:t>.</w:t>
+      </w:r>
+      <w:r>
+        <w:rPr>
+          <w:rFonts w:ascii="Civil Premium" w:eastAsia="Times New Roman" w:hAnsi="Civil Premium" w:cs="Times New Roman"/>
+          <w:kern w:val="0"/>
+          <w:sz w:val="24"/>
+          <w:szCs w:val="24"/>
+          <w14:ligatures w14:val="none"/>
+        </w:rPr>
+        <w:t xml:space="preserve"> </w:t>
+      </w:r>
+      <w:r>
+        <w:rPr>
+          <w:rFonts w:ascii="Civil Premium" w:eastAsia="Times New Roman" w:hAnsi="Civil Premium" w:cs="Times New Roman"/>
+          <w:kern w:val="0"/>
+          <w:sz w:val="24"/>
+          <w:szCs w:val="24"/>
+          <w14:ligatures w14:val="none"/>
+        </w:rPr>
+        <w:t>O</w:t>
+      </w:r>
+      <w:r>
+        <w:rPr>
+          <w:rFonts w:ascii="Civil Premium" w:eastAsia="Times New Roman" w:hAnsi="Civil Premium" w:cs="Times New Roman"/>
+          <w:kern w:val="0"/>
+          <w:sz w:val="24"/>
+          <w:szCs w:val="24"/>
+          <w14:ligatures w14:val="none"/>
+        </w:rPr>
+        <w:t xml:space="preserve">m toch een beeld te schetsen </w:t>
+      </w:r>
+      <w:r>
+        <w:rPr>
+          <w:rFonts w:ascii="Civil Premium" w:eastAsia="Times New Roman" w:hAnsi="Civil Premium" w:cs="Times New Roman"/>
+          <w:kern w:val="0"/>
+          <w:sz w:val="24"/>
+          <w:szCs w:val="24"/>
+          <w14:ligatures w14:val="none"/>
+        </w:rPr>
+        <w:t>zou je alle films ooit gemaakt, zelfs op de hoogste resolutie, in slechts één seconde kunnen downloaden. D</w:t>
+      </w:r>
+      <w:r>
+        <w:rPr>
+          <w:rFonts w:ascii="Civil Premium" w:eastAsia="Times New Roman" w:hAnsi="Civil Premium" w:cs="Times New Roman"/>
+          <w:kern w:val="0"/>
+          <w:sz w:val="24"/>
+          <w:szCs w:val="24"/>
+          <w14:ligatures w14:val="none"/>
+        </w:rPr>
+        <w:t>eze efficiëntiesprong</w:t>
+      </w:r>
+      <w:r>
+        <w:rPr>
+          <w:rFonts w:ascii="Civil Premium" w:eastAsia="Times New Roman" w:hAnsi="Civil Premium" w:cs="Times New Roman"/>
+          <w:kern w:val="0"/>
+          <w:sz w:val="24"/>
+          <w:szCs w:val="24"/>
+          <w14:ligatures w14:val="none"/>
+        </w:rPr>
+        <w:t xml:space="preserve"> geeft een krachtig beeld van de immense capaciteit en snelheid van datatransmissie die mogelijk is met </w:t>
+      </w:r>
+      <w:proofErr w:type="spellStart"/>
+      <w:r>
+        <w:rPr>
+          <w:rFonts w:ascii="Civil Premium" w:eastAsia="Times New Roman" w:hAnsi="Civil Premium" w:cs="Times New Roman"/>
+          <w:kern w:val="0"/>
+          <w:sz w:val="24"/>
+          <w:szCs w:val="24"/>
+          <w14:ligatures w14:val="none"/>
+        </w:rPr>
+        <w:t>fotonische</w:t>
+      </w:r>
+      <w:proofErr w:type="spellEnd"/>
+      <w:r>
+        <w:rPr>
+          <w:rFonts w:ascii="Civil Premium" w:eastAsia="Times New Roman" w:hAnsi="Civil Premium" w:cs="Times New Roman"/>
+          <w:kern w:val="0"/>
+          <w:sz w:val="24"/>
+          <w:szCs w:val="24"/>
+          <w14:ligatures w14:val="none"/>
+        </w:rPr>
+        <w:t xml:space="preserve"> chips.</w:t>
+      </w:r>
+      <w:r>
+        <w:rPr>
+          <w:rFonts w:ascii="Civil Premium" w:eastAsia="Times New Roman" w:hAnsi="Civil Premium" w:cs="Times New Roman"/>
+          <w:kern w:val="0"/>
+          <w:sz w:val="24"/>
+          <w:szCs w:val="24"/>
+          <w14:ligatures w14:val="none"/>
+        </w:rPr>
+        <w:t xml:space="preserve"> </w:t>
+      </w:r>
+      <w:r>
+        <w:rPr>
+          <w:rFonts w:ascii="Civil Premium" w:eastAsia="Times New Roman" w:hAnsi="Civil Premium" w:cs="Times New Roman"/>
+          <w:kern w:val="0"/>
+          <w:sz w:val="24"/>
+          <w:szCs w:val="24"/>
+          <w14:ligatures w14:val="none"/>
+        </w:rPr>
+        <w:t>Wat zal leidden tot nieuwe innovaties die hier gebruik van kunnen maken.</w:t>
       </w:r>
     </w:p>
     <w:p>
@@ -2250,13 +2548,13 @@
           <w:szCs w:val="24"/>
         </w:rPr>
         <w:drawing>
-          <wp:anchor distT="0" distB="0" distL="114300" distR="114300" simplePos="0" relativeHeight="251658240" behindDoc="1" locked="0" layoutInCell="1" allowOverlap="1" wp14:anchorId="7E99C3CA" wp14:editId="5972D783">
+          <wp:anchor distT="0" distB="0" distL="114300" distR="114300" simplePos="0" relativeHeight="251658240" behindDoc="1" locked="0" layoutInCell="1" allowOverlap="1" wp14:anchorId="7E99C3CA" wp14:editId="06CA548D">
             <wp:simplePos x="0" y="0"/>
             <wp:positionH relativeFrom="margin">
-              <wp:align>left</wp:align>
+              <wp:align>center</wp:align>
             </wp:positionH>
             <wp:positionV relativeFrom="paragraph">
-              <wp:posOffset>1366520</wp:posOffset>
+              <wp:posOffset>1270000</wp:posOffset>
             </wp:positionV>
             <wp:extent cx="3412490" cy="1859915"/>
             <wp:effectExtent l="0" t="0" r="0" b="6985"/>
@@ -2273,7 +2571,7 @@
                     <pic:cNvPicPr/>
                   </pic:nvPicPr>
                   <pic:blipFill rotWithShape="1">
-                    <a:blip r:embed="rId9" cstate="print">
+                    <a:blip r:embed="rId12" cstate="print">
                       <a:extLst>
                         <a:ext uri="{28A0092B-C50C-407E-A947-70E740481C1C}">
                           <a14:useLocalDpi xmlns:a14="http://schemas.microsoft.com/office/drawing/2010/main" val="0"/>
@@ -2330,7 +2628,29 @@
           <w:szCs w:val="24"/>
           <w14:ligatures w14:val="none"/>
         </w:rPr>
-        <w:t xml:space="preserve"> fotonische </w:t>
+        <w:t xml:space="preserve"> </w:t>
+      </w:r>
+      <w:proofErr w:type="spellStart"/>
+      <w:r>
+        <w:rPr>
+          <w:rFonts w:ascii="Civil Premium" w:eastAsia="Times New Roman" w:hAnsi="Civil Premium" w:cs="Times New Roman"/>
+          <w:kern w:val="0"/>
+          <w:sz w:val="24"/>
+          <w:szCs w:val="24"/>
+          <w14:ligatures w14:val="none"/>
+        </w:rPr>
+        <w:t>fotonische</w:t>
+      </w:r>
+      <w:proofErr w:type="spellEnd"/>
+      <w:r>
+        <w:rPr>
+          <w:rFonts w:ascii="Civil Premium" w:eastAsia="Times New Roman" w:hAnsi="Civil Premium" w:cs="Times New Roman"/>
+          <w:kern w:val="0"/>
+          <w:sz w:val="24"/>
+          <w:szCs w:val="24"/>
+          <w14:ligatures w14:val="none"/>
+        </w:rPr>
+        <w:t xml:space="preserve"> </w:t>
       </w:r>
       <w:r>
         <w:rPr>
@@ -2360,7 +2680,27 @@
           <w:szCs w:val="24"/>
           <w14:ligatures w14:val="none"/>
         </w:rPr>
-        <w:t xml:space="preserve"> een belangrijke rol spelen bij </w:t>
+        <w:t xml:space="preserve"> </w:t>
+      </w:r>
+      <w:r>
+        <w:rPr>
+          <w:rFonts w:ascii="Civil Premium" w:eastAsia="Times New Roman" w:hAnsi="Civil Premium" w:cs="Times New Roman"/>
+          <w:kern w:val="0"/>
+          <w:sz w:val="24"/>
+          <w:szCs w:val="24"/>
+          <w14:ligatures w14:val="none"/>
+        </w:rPr>
+        <w:t xml:space="preserve">vooral </w:t>
+      </w:r>
+      <w:r>
+        <w:rPr>
+          <w:rFonts w:ascii="Civil Premium" w:eastAsia="Times New Roman" w:hAnsi="Civil Premium" w:cs="Times New Roman"/>
+          <w:kern w:val="0"/>
+          <w:sz w:val="24"/>
+          <w:szCs w:val="24"/>
+          <w14:ligatures w14:val="none"/>
+        </w:rPr>
+        <w:t xml:space="preserve">een belangrijke rol spelen bij </w:t>
       </w:r>
       <w:r>
         <w:rPr>
@@ -2683,20 +3023,109 @@
           <w:szCs w:val="24"/>
           <w14:ligatures w14:val="none"/>
         </w:rPr>
-        <w:t xml:space="preserve"> onderzoek naar de productie van fotonische chips, met als doel deze op hetzelfde niveau te brengen als de huidige computerchips. Bij het maken van fotonische chips worden dezelfde basisprincipes toegepast als bij elektrische chips. Deze chips worden geproduceerd in EUV-machines, voornamelijk door het Nederlandse bedrijf ASML, waarbij patronen in een </w:t>
-      </w:r>
-      <w:proofErr w:type="spellStart"/>
-      <w:r>
-        <w:rPr>
-          <w:rFonts w:ascii="Civil Premium" w:eastAsia="Times New Roman" w:hAnsi="Civil Premium" w:cs="Times New Roman"/>
-          <w:kern w:val="0"/>
-          <w:sz w:val="24"/>
-          <w:szCs w:val="24"/>
-          <w14:ligatures w14:val="none"/>
-        </w:rPr>
-        <w:t>wafer</w:t>
-      </w:r>
-      <w:proofErr w:type="spellEnd"/>
+        <w:t xml:space="preserve"> onderzoek naar de productie van fotonische chips, met als doel deze </w:t>
+      </w:r>
+      <w:r>
+        <w:rPr>
+          <w:rFonts w:ascii="Civil Premium" w:eastAsia="Times New Roman" w:hAnsi="Civil Premium" w:cs="Times New Roman"/>
+          <w:kern w:val="0"/>
+          <w:sz w:val="24"/>
+          <w:szCs w:val="24"/>
+          <w14:ligatures w14:val="none"/>
+        </w:rPr>
+        <w:t>op</w:t>
+      </w:r>
+      <w:r>
+        <w:rPr>
+          <w:rFonts w:ascii="Civil Premium" w:eastAsia="Times New Roman" w:hAnsi="Civil Premium" w:cs="Times New Roman"/>
+          <w:kern w:val="0"/>
+          <w:sz w:val="24"/>
+          <w:szCs w:val="24"/>
+          <w14:ligatures w14:val="none"/>
+        </w:rPr>
+        <w:t xml:space="preserve"> hetzelfde niveau te </w:t>
+      </w:r>
+      <w:r>
+        <w:rPr>
+          <w:rFonts w:ascii="Civil Premium" w:eastAsia="Times New Roman" w:hAnsi="Civil Premium" w:cs="Times New Roman"/>
+          <w:kern w:val="0"/>
+          <w:sz w:val="24"/>
+          <w:szCs w:val="24"/>
+          <w14:ligatures w14:val="none"/>
+        </w:rPr>
+        <w:t>krijgen</w:t>
+      </w:r>
+      <w:r>
+        <w:rPr>
+          <w:rFonts w:ascii="Civil Premium" w:eastAsia="Times New Roman" w:hAnsi="Civil Premium" w:cs="Times New Roman"/>
+          <w:kern w:val="0"/>
+          <w:sz w:val="24"/>
+          <w:szCs w:val="24"/>
+          <w14:ligatures w14:val="none"/>
+        </w:rPr>
+        <w:t xml:space="preserve"> als de huidige computerchips. Bij het maken van fotonische chips worden dezelfde basisprincipes toegepast als bij elektrische chips. Deze chips worden geproduceerd in </w:t>
+      </w:r>
+      <w:hyperlink r:id="rId13" w:history="1">
+        <w:r>
+          <w:rPr>
+            <w:rStyle w:val="Hyperlink"/>
+            <w:rFonts w:ascii="Civil Premium" w:eastAsia="Times New Roman" w:hAnsi="Civil Premium" w:cs="Times New Roman"/>
+            <w:kern w:val="0"/>
+            <w:sz w:val="24"/>
+            <w:szCs w:val="24"/>
+            <w14:ligatures w14:val="none"/>
+          </w:rPr>
+          <w:t>EUV-machines</w:t>
+        </w:r>
+      </w:hyperlink>
+      <w:r>
+        <w:rPr>
+          <w:rFonts w:ascii="Civil Premium" w:eastAsia="Times New Roman" w:hAnsi="Civil Premium" w:cs="Times New Roman"/>
+          <w:kern w:val="0"/>
+          <w:sz w:val="24"/>
+          <w:szCs w:val="24"/>
+          <w14:ligatures w14:val="none"/>
+        </w:rPr>
+        <w:t xml:space="preserve">, voornamelijk door het Nederlandse bedrijf </w:t>
+      </w:r>
+      <w:hyperlink r:id="rId14" w:history="1">
+        <w:r>
+          <w:rPr>
+            <w:rStyle w:val="Hyperlink"/>
+            <w:rFonts w:ascii="Civil Premium" w:eastAsia="Times New Roman" w:hAnsi="Civil Premium" w:cs="Times New Roman"/>
+            <w:kern w:val="0"/>
+            <w:sz w:val="24"/>
+            <w:szCs w:val="24"/>
+            <w14:ligatures w14:val="none"/>
+          </w:rPr>
+          <w:t>ASML</w:t>
+        </w:r>
+      </w:hyperlink>
+      <w:r>
+        <w:rPr>
+          <w:rFonts w:ascii="Civil Premium" w:eastAsia="Times New Roman" w:hAnsi="Civil Premium" w:cs="Times New Roman"/>
+          <w:kern w:val="0"/>
+          <w:sz w:val="24"/>
+          <w:szCs w:val="24"/>
+          <w14:ligatures w14:val="none"/>
+        </w:rPr>
+        <w:t xml:space="preserve">, waarbij patronen in een </w:t>
+      </w:r>
+      <w:hyperlink r:id="rId15" w:history="1">
+        <w:proofErr w:type="spellStart"/>
+        <w:r>
+          <w:rPr>
+            <w:rStyle w:val="Hyperlink"/>
+            <w:rFonts w:ascii="Civil Premium" w:eastAsia="Times New Roman" w:hAnsi="Civil Premium" w:cs="Times New Roman"/>
+            <w:kern w:val="0"/>
+            <w:sz w:val="24"/>
+            <w:szCs w:val="24"/>
+            <w14:ligatures w14:val="none"/>
+          </w:rPr>
+          <w:t>wafer</w:t>
+        </w:r>
+        <w:proofErr w:type="spellEnd"/>
+      </w:hyperlink>
       <w:r>
         <w:rPr>
           <w:rFonts w:ascii="Civil Premium" w:eastAsia="Times New Roman" w:hAnsi="Civil Premium" w:cs="Times New Roman"/>
@@ -2739,30 +3168,32 @@
         </w:rPr>
         <w:t xml:space="preserve">Deze nieuwe onderdelen zijn aanzienlijk complexer en vormen de grootste reden waarom fotonische chips nog niet op hetzelfde niveau zijn als elektrische computerchips. Toch zijn Nederlandse bedrijven zoals </w:t>
       </w:r>
-      <w:r>
-        <w:rPr>
-          <w:rFonts w:ascii="Civil Premium" w:eastAsia="Times New Roman" w:hAnsi="Civil Premium" w:cs="Times New Roman"/>
-          <w:kern w:val="0"/>
-          <w:sz w:val="24"/>
-          <w:szCs w:val="24"/>
-          <w:u w:val="single"/>
-          <w14:ligatures w14:val="none"/>
-        </w:rPr>
-        <w:t xml:space="preserve">Smart </w:t>
-      </w:r>
-      <w:proofErr w:type="spellStart"/>
-      <w:r>
-        <w:rPr>
-          <w:rFonts w:ascii="Civil Premium" w:eastAsia="Times New Roman" w:hAnsi="Civil Premium" w:cs="Times New Roman"/>
-          <w:kern w:val="0"/>
-          <w:sz w:val="24"/>
-          <w:szCs w:val="24"/>
-          <w:u w:val="single"/>
-          <w14:ligatures w14:val="none"/>
-        </w:rPr>
-        <w:t>Photonics</w:t>
-      </w:r>
-      <w:proofErr w:type="spellEnd"/>
+      <w:hyperlink r:id="rId16" w:history="1">
+        <w:r>
+          <w:rPr>
+            <w:rStyle w:val="Hyperlink"/>
+            <w:rFonts w:ascii="Civil Premium" w:eastAsia="Times New Roman" w:hAnsi="Civil Premium" w:cs="Times New Roman"/>
+            <w:kern w:val="0"/>
+            <w:sz w:val="24"/>
+            <w:szCs w:val="24"/>
+            <w14:ligatures w14:val="none"/>
+          </w:rPr>
+          <w:t xml:space="preserve">Smart </w:t>
+        </w:r>
+        <w:proofErr w:type="spellStart"/>
+        <w:r>
+          <w:rPr>
+            <w:rStyle w:val="Hyperlink"/>
+            <w:rFonts w:ascii="Civil Premium" w:eastAsia="Times New Roman" w:hAnsi="Civil Premium" w:cs="Times New Roman"/>
+            <w:kern w:val="0"/>
+            <w:sz w:val="24"/>
+            <w:szCs w:val="24"/>
+            <w14:ligatures w14:val="none"/>
+          </w:rPr>
+          <w:t>Photonics</w:t>
+        </w:r>
+        <w:proofErr w:type="spellEnd"/>
+      </w:hyperlink>
       <w:r>
         <w:rPr>
           <w:rFonts w:ascii="Civil Premium" w:eastAsia="Times New Roman" w:hAnsi="Civil Premium" w:cs="Times New Roman"/>
@@ -3636,7 +4067,7 @@
       </w:pPr>
     </w:p>
     <w:sectPr>
-      <w:headerReference w:type="first" r:id="rId10"/>
+      <w:headerReference w:type="first" r:id="rId17"/>
       <w:pgSz w:w="12240" w:h="15840"/>
       <w:pgMar w:top="1440" w:right="1440" w:bottom="1440" w:left="1440" w:header="720" w:footer="720" w:gutter="0"/>
       <w:cols w:space="720"/>
@@ -5677,6 +6108,7 @@
   <w:style w:type="character" w:default="1" w:styleId="DefaultParagraphFont">
     <w:name w:val="Default Paragraph Font"/>
     <w:uiPriority w:val="1"/>
+    <w:semiHidden/>
     <w:unhideWhenUsed/>
   </w:style>
   <w:style w:type="table" w:default="1" w:styleId="TableNormal">
@@ -5798,7 +6230,6 @@
     <w:name w:val="Hyperlink"/>
     <w:basedOn w:val="DefaultParagraphFont"/>
     <w:uiPriority w:val="99"/>
-    <w:semiHidden/>
     <w:unhideWhenUsed/>
     <w:rsid w:val="00BE12A1"/>
     <w:rPr>
@@ -5854,6 +6285,18 @@
     <w:rsid w:val="009E4F94"/>
     <w:rPr>
       <w:lang w:val="nl-NL"/>
+    </w:rPr>
+  </w:style>
+  <w:style w:type="character" w:styleId="UnresolvedMention">
+    <w:name w:val="Unresolved Mention"/>
+    <w:basedOn w:val="DefaultParagraphFont"/>
+    <w:uiPriority w:val="99"/>
+    <w:semiHidden/>
+    <w:unhideWhenUsed/>
+    <w:rsid w:val="00B011D7"/>
+    <w:rPr>
+      <w:color w:val="605E5C"/>
+      <w:shd w:val="clear" w:color="auto" w:fill="E1DFDD"/>
     </w:rPr>
   </w:style>
 </w:styles>

</xml_diff>

<commit_message>
vault backup: 2024-04-16 12:51:49
</commit_message>
<xml_diff>
--- a/Vakken/Blok 2/Wetenschapsjournalistiek/Achtergrond artikel (FOTONICA)/Achtergrondartikel_JortSiemes_4028198_Fotonica.docx
+++ b/Vakken/Blok 2/Wetenschapsjournalistiek/Achtergrond artikel (FOTONICA)/Achtergrondartikel_JortSiemes_4028198_Fotonica.docx
@@ -159,8 +159,8 @@
           <w:szCs w:val="24"/>
         </w:rPr>
         <w:drawing>
-          <wp:inline distT="0" distB="0" distL="0" distR="0" wp14:anchorId="3B104172" wp14:editId="0EE452FF">
-            <wp:extent cx="5943600" cy="2114550"/>
+          <wp:inline distT="0" distB="0" distL="0" distR="0" wp14:anchorId="3B104172" wp14:editId="635A22CF">
+            <wp:extent cx="5943600" cy="2266950"/>
             <wp:effectExtent l="0" t="0" r="0" b="0"/>
             <wp:docPr id="1734889846" name="Picture 4"/>
             <wp:cNvGraphicFramePr>
@@ -173,7 +173,7 @@
                     <pic:cNvPr id="1734889846" name="Picture 4"/>
                     <pic:cNvPicPr/>
                   </pic:nvPicPr>
-                  <pic:blipFill>
+                  <pic:blipFill rotWithShape="1">
                     <a:blip r:embed="rId7" cstate="print">
                       <a:extLst>
                         <a:ext uri="{28A0092B-C50C-407E-A947-70E740481C1C}">
@@ -181,15 +181,13 @@
                         </a:ext>
                       </a:extLst>
                     </a:blip>
-                    <a:srcRect t="23944" b="23944"/>
-                    <a:stretch>
-                      <a:fillRect/>
-                    </a:stretch>
+                    <a:srcRect t="20188" b="23944"/>
+                    <a:stretch/>
                   </pic:blipFill>
                   <pic:spPr bwMode="auto">
                     <a:xfrm>
                       <a:off x="0" y="0"/>
-                      <a:ext cx="5943600" cy="2114550"/>
+                      <a:ext cx="5943600" cy="2266950"/>
                     </a:xfrm>
                     <a:prstGeom prst="rect">
                       <a:avLst/>
@@ -257,16 +255,14 @@
         </w:rPr>
         <w:t xml:space="preserve"> - </w:t>
       </w:r>
-      <w:proofErr w:type="gramStart"/>
-      <w:r>
-        <w:rPr>
-          <w:rFonts w:ascii="Civil Premium" w:eastAsia="Times New Roman" w:hAnsi="Civil Premium" w:cs="Times New Roman"/>
-          <w:kern w:val="0"/>
-          <w14:ligatures w14:val="none"/>
-        </w:rPr>
-        <w:t>ID :</w:t>
-      </w:r>
-      <w:proofErr w:type="gramEnd"/>
+      <w:r>
+        <w:rPr>
+          <w:rFonts w:ascii="Civil Premium" w:eastAsia="Times New Roman" w:hAnsi="Civil Premium" w:cs="Times New Roman"/>
+          <w:kern w:val="0"/>
+          <w14:ligatures w14:val="none"/>
+        </w:rPr>
+        <w:t>ID:</w:t>
+      </w:r>
       <w:r>
         <w:rPr>
           <w:rFonts w:ascii="Civil Premium" w:eastAsia="Times New Roman" w:hAnsi="Civil Premium" w:cs="Times New Roman"/>
@@ -293,13 +289,23 @@
         </w:rPr>
         <w:t xml:space="preserve">, </w:t>
       </w:r>
-      <w:r>
-        <w:rPr>
-          <w:rFonts w:ascii="Civil Premium" w:eastAsia="Times New Roman" w:hAnsi="Civil Premium" w:cs="Times New Roman"/>
-          <w:kern w:val="0"/>
-          <w14:ligatures w14:val="none"/>
-        </w:rPr>
-        <w:t xml:space="preserve">Computer chip, </w:t>
+      <w:proofErr w:type="gramStart"/>
+      <w:r>
+        <w:rPr>
+          <w:rFonts w:ascii="Civil Premium" w:eastAsia="Times New Roman" w:hAnsi="Civil Premium" w:cs="Times New Roman"/>
+          <w:kern w:val="0"/>
+          <w14:ligatures w14:val="none"/>
+        </w:rPr>
+        <w:t>Computer chip</w:t>
+      </w:r>
+      <w:proofErr w:type="gramEnd"/>
+      <w:r>
+        <w:rPr>
+          <w:rFonts w:ascii="Civil Premium" w:eastAsia="Times New Roman" w:hAnsi="Civil Premium" w:cs="Times New Roman"/>
+          <w:kern w:val="0"/>
+          <w14:ligatures w14:val="none"/>
+        </w:rPr>
+        <w:t xml:space="preserve">, </w:t>
       </w:r>
       <w:proofErr w:type="spellStart"/>
       <w:r>

</xml_diff>